<commit_message>
Updating the intro comments.
</commit_message>
<xml_diff>
--- a/paper/feedback/v1/response_to_reviewers.docx
+++ b/paper/feedback/v1/response_to_reviewers.docx
@@ -416,132 +416,6 @@
         </w:rPr>
         <w:t>Currently, these subtle trends are very difficult to see in Fig 4 (as the paper points out)</w:t>
       </w:r>
-      <w:r>
-        <w:br/>
-      </w:r>
-      <w:r>
-        <w:br/>
-      </w:r>
-      <w:r>
-        <w:br/>
-      </w:r>
-      <w:r>
-        <w:br/>
-      </w:r>
-      <w:r>
-        <w:rPr>
-          <w:rFonts w:ascii="Arial;Helvetica;sans-serif" w:hAnsi="Arial;Helvetica;sans-serif"/>
-          <w:color w:val="222222"/>
-        </w:rPr>
-        <w:t>Other comments:</w:t>
-      </w:r>
-      <w:r>
-        <w:br/>
-      </w:r>
-      <w:r>
-        <w:rPr>
-          <w:rFonts w:ascii="Arial;Helvetica;sans-serif" w:hAnsi="Arial;Helvetica;sans-serif"/>
-          <w:color w:val="222222"/>
-        </w:rPr>
-        <w:t xml:space="preserve">Title page: Dual affiliations should be listed with a separate number. </w:t>
-      </w:r>
-      <w:proofErr w:type="gramStart"/>
-      <w:r>
-        <w:rPr>
-          <w:rFonts w:ascii="Arial;Helvetica;sans-serif" w:hAnsi="Arial;Helvetica;sans-serif"/>
-          <w:color w:val="222222"/>
-        </w:rPr>
-        <w:t>Also</w:t>
-      </w:r>
-      <w:proofErr w:type="gramEnd"/>
-      <w:r>
-        <w:rPr>
-          <w:rFonts w:ascii="Arial;Helvetica;sans-serif" w:hAnsi="Arial;Helvetica;sans-serif"/>
-          <w:color w:val="222222"/>
-        </w:rPr>
-        <w:t xml:space="preserve"> affiliation 3 comes before 2. </w:t>
-      </w:r>
-      <w:r>
-        <w:rPr>
-          <w:rFonts w:ascii="Arial;Helvetica;sans-serif" w:hAnsi="Arial;Helvetica;sans-serif"/>
-          <w:color w:val="00B050"/>
-        </w:rPr>
-        <w:t>Done</w:t>
-      </w:r>
-      <w:r>
-        <w:br/>
-      </w:r>
-      <w:r>
-        <w:br/>
-      </w:r>
-      <w:r>
-        <w:rPr>
-          <w:rFonts w:ascii="Arial;Helvetica;sans-serif" w:hAnsi="Arial;Helvetica;sans-serif"/>
-          <w:color w:val="222222"/>
-        </w:rPr>
-        <w:t xml:space="preserve">L46: </w:t>
-      </w:r>
-      <w:proofErr w:type="spellStart"/>
-      <w:r>
-        <w:rPr>
-          <w:rFonts w:ascii="Arial;Helvetica;sans-serif" w:hAnsi="Arial;Helvetica;sans-serif"/>
-          <w:color w:val="222222"/>
-        </w:rPr>
-        <w:t>Bonnell</w:t>
-      </w:r>
-      <w:proofErr w:type="spellEnd"/>
-      <w:r>
-        <w:rPr>
-          <w:rFonts w:ascii="Arial;Helvetica;sans-serif" w:hAnsi="Arial;Helvetica;sans-serif"/>
-          <w:color w:val="222222"/>
-        </w:rPr>
-        <w:t xml:space="preserve"> is incorrect reference - it's also missing from </w:t>
-      </w:r>
-      <w:proofErr w:type="spellStart"/>
-      <w:r>
-        <w:rPr>
-          <w:rFonts w:ascii="Arial;Helvetica;sans-serif" w:hAnsi="Arial;Helvetica;sans-serif"/>
-          <w:color w:val="222222"/>
-        </w:rPr>
-        <w:t>biblio</w:t>
-      </w:r>
-      <w:proofErr w:type="spellEnd"/>
-      <w:r>
-        <w:rPr>
-          <w:rFonts w:ascii="Arial;Helvetica;sans-serif" w:hAnsi="Arial;Helvetica;sans-serif"/>
-          <w:color w:val="222222"/>
-        </w:rPr>
-        <w:t>.</w:t>
-      </w:r>
-      <w:r>
-        <w:br/>
-      </w:r>
-      <w:r>
-        <w:br/>
-      </w:r>
-      <w:r>
-        <w:rPr>
-          <w:rFonts w:ascii="Arial;Helvetica;sans-serif" w:hAnsi="Arial;Helvetica;sans-serif"/>
-          <w:color w:val="222222"/>
-        </w:rPr>
-        <w:t xml:space="preserve">L51-53: Consider separating low and </w:t>
-      </w:r>
-      <w:proofErr w:type="gramStart"/>
-      <w:r>
-        <w:rPr>
-          <w:rFonts w:ascii="Arial;Helvetica;sans-serif" w:hAnsi="Arial;Helvetica;sans-serif"/>
-          <w:color w:val="222222"/>
-        </w:rPr>
-        <w:t>high altitude</w:t>
-      </w:r>
-      <w:proofErr w:type="gramEnd"/>
-      <w:r>
-        <w:rPr>
-          <w:rFonts w:ascii="Arial;Helvetica;sans-serif" w:hAnsi="Arial;Helvetica;sans-serif"/>
-          <w:color w:val="222222"/>
-        </w:rPr>
-        <w:t xml:space="preserve"> references.</w:t>
-      </w:r>
     </w:p>
     <w:p>
       <w:pPr>
@@ -550,32 +424,6 @@
           <w:color w:val="222222"/>
         </w:rPr>
       </w:pPr>
-      <w:r>
-        <w:br/>
-      </w:r>
-      <w:r>
-        <w:rPr>
-          <w:rFonts w:ascii="Arial;Helvetica;sans-serif" w:hAnsi="Arial;Helvetica;sans-serif"/>
-          <w:color w:val="222222"/>
-        </w:rPr>
-        <w:t>L55</w:t>
-      </w:r>
-      <w:proofErr w:type="gramStart"/>
-      <w:r>
-        <w:rPr>
-          <w:rFonts w:ascii="Arial;Helvetica;sans-serif" w:hAnsi="Arial;Helvetica;sans-serif"/>
-          <w:color w:val="222222"/>
-        </w:rPr>
-        <w:t>: ;</w:t>
-      </w:r>
-      <w:proofErr w:type="gramEnd"/>
-      <w:r>
-        <w:rPr>
-          <w:rFonts w:ascii="Arial;Helvetica;sans-serif" w:hAnsi="Arial;Helvetica;sans-serif"/>
-          <w:color w:val="222222"/>
-        </w:rPr>
-        <w:t xml:space="preserve"> should be ,</w:t>
-      </w:r>
     </w:p>
     <w:p>
       <w:pPr>
@@ -585,14 +433,411 @@
         </w:rPr>
       </w:pPr>
       <w:r>
-        <w:br/>
-      </w:r>
-      <w:r>
-        <w:rPr>
-          <w:rFonts w:ascii="Arial;Helvetica;sans-serif" w:hAnsi="Arial;Helvetica;sans-serif"/>
-          <w:color w:val="222222"/>
-        </w:rPr>
-        <w:t>L75: remove comma</w:t>
+        <w:rPr>
+          <w:rFonts w:ascii="Arial;Helvetica;sans-serif" w:hAnsi="Arial;Helvetica;sans-serif"/>
+          <w:noProof/>
+          <w:color w:val="00B050"/>
+        </w:rPr>
+        <mc:AlternateContent>
+          <mc:Choice Requires="wpi">
+            <w:drawing>
+              <wp:anchor distT="0" distB="0" distL="114300" distR="114300" simplePos="0" relativeHeight="251659264" behindDoc="0" locked="0" layoutInCell="1" allowOverlap="1" wp14:anchorId="76A583A2" wp14:editId="1F8A0C54">
+                <wp:simplePos x="0" y="0"/>
+                <wp:positionH relativeFrom="column">
+                  <wp:posOffset>639300</wp:posOffset>
+                </wp:positionH>
+                <wp:positionV relativeFrom="paragraph">
+                  <wp:posOffset>1995271</wp:posOffset>
+                </wp:positionV>
+                <wp:extent cx="502560" cy="450000"/>
+                <wp:effectExtent l="38100" t="38100" r="43815" b="45720"/>
+                <wp:wrapNone/>
+                <wp:docPr id="5" name="Ink 5"/>
+                <wp:cNvGraphicFramePr/>
+                <a:graphic xmlns:a="http://schemas.openxmlformats.org/drawingml/2006/main">
+                  <a:graphicData uri="http://schemas.microsoft.com/office/word/2010/wordprocessingInk">
+                    <w14:contentPart bwMode="auto" r:id="rId4">
+                      <w14:nvContentPartPr>
+                        <w14:cNvContentPartPr/>
+                      </w14:nvContentPartPr>
+                      <w14:xfrm>
+                        <a:off x="0" y="0"/>
+                        <a:ext cx="502560" cy="450000"/>
+                      </w14:xfrm>
+                    </w14:contentPart>
+                  </a:graphicData>
+                </a:graphic>
+              </wp:anchor>
+            </w:drawing>
+          </mc:Choice>
+          <mc:Fallback>
+            <w:pict>
+              <v:shapetype w14:anchorId="5B7ED91B" id="_x0000_t75" coordsize="21600,21600" o:spt="75" o:preferrelative="t" path="m@4@5l@4@11@9@11@9@5xe" filled="f" stroked="f">
+                <v:stroke joinstyle="miter"/>
+                <v:formulas>
+                  <v:f eqn="if lineDrawn pixelLineWidth 0"/>
+                  <v:f eqn="sum @0 1 0"/>
+                  <v:f eqn="sum 0 0 @1"/>
+                  <v:f eqn="prod @2 1 2"/>
+                  <v:f eqn="prod @3 21600 pixelWidth"/>
+                  <v:f eqn="prod @3 21600 pixelHeight"/>
+                  <v:f eqn="sum @0 0 1"/>
+                  <v:f eqn="prod @6 1 2"/>
+                  <v:f eqn="prod @7 21600 pixelWidth"/>
+                  <v:f eqn="sum @8 21600 0"/>
+                  <v:f eqn="prod @7 21600 pixelHeight"/>
+                  <v:f eqn="sum @10 21600 0"/>
+                </v:formulas>
+                <v:path o:extrusionok="f" gradientshapeok="t" o:connecttype="rect"/>
+                <o:lock v:ext="edit" aspectratio="t"/>
+              </v:shapetype>
+              <v:shape id="Ink 5" o:spid="_x0000_s1026" type="#_x0000_t75" style="position:absolute;margin-left:49.65pt;margin-top:156.4pt;width:40.95pt;height:36.85pt;z-index:251659264;visibility:visible;mso-wrap-style:square;mso-wrap-distance-left:9pt;mso-wrap-distance-top:0;mso-wrap-distance-right:9pt;mso-wrap-distance-bottom:0;mso-position-horizontal:absolute;mso-position-horizontal-relative:text;mso-position-vertical:absolute;mso-position-vertical-relative:text" o:gfxdata="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">
+                <v:imagedata r:id="rId5" o:title=""/>
+              </v:shape>
+            </w:pict>
+          </mc:Fallback>
+        </mc:AlternateContent>
+      </w:r>
+      <w:r>
+        <w:rPr>
+          <w:rFonts w:ascii="Arial;Helvetica;sans-serif" w:hAnsi="Arial;Helvetica;sans-serif"/>
+          <w:color w:val="00B050"/>
+        </w:rPr>
+        <w:t xml:space="preserve">We </w:t>
+      </w:r>
+      <w:r>
+        <w:rPr>
+          <w:rFonts w:ascii="Arial;Helvetica;sans-serif" w:hAnsi="Arial;Helvetica;sans-serif"/>
+          <w:color w:val="00B050"/>
+        </w:rPr>
+        <w:t xml:space="preserve">experimented with plotting </w:t>
+      </w:r>
+      <w:r>
+        <w:rPr>
+          <w:rFonts w:ascii="Arial;Helvetica;sans-serif" w:hAnsi="Arial;Helvetica;sans-serif"/>
+          <w:color w:val="00B050"/>
+        </w:rPr>
+        <w:t xml:space="preserve">the distribution in other </w:t>
+      </w:r>
+      <w:r>
+        <w:rPr>
+          <w:rFonts w:ascii="Arial;Helvetica;sans-serif" w:hAnsi="Arial;Helvetica;sans-serif"/>
+          <w:color w:val="00B050"/>
+        </w:rPr>
+        <w:t>ways,</w:t>
+      </w:r>
+      <w:r>
+        <w:rPr>
+          <w:rFonts w:ascii="Arial;Helvetica;sans-serif" w:hAnsi="Arial;Helvetica;sans-serif"/>
+          <w:color w:val="00B050"/>
+        </w:rPr>
+        <w:t xml:space="preserve"> and we </w:t>
+      </w:r>
+      <w:r>
+        <w:rPr>
+          <w:rFonts w:ascii="Arial;Helvetica;sans-serif" w:hAnsi="Arial;Helvetica;sans-serif"/>
+          <w:color w:val="00B050"/>
+        </w:rPr>
+        <w:t>ran into difficulties highlighting the subtle trends. Since this trend appears inconsequential to our overall conclusions, we left the text as is.</w:t>
+      </w:r>
+      <w:r>
+        <w:br/>
+      </w:r>
+      <w:r>
+        <w:br/>
+      </w:r>
+      <w:r>
+        <w:rPr>
+          <w:noProof/>
+        </w:rPr>
+        <w:drawing>
+          <wp:inline distT="0" distB="0" distL="0" distR="0" wp14:anchorId="3929BE61" wp14:editId="220BB5FD">
+            <wp:extent cx="3584023" cy="2688017"/>
+            <wp:effectExtent l="0" t="0" r="0" b="4445"/>
+            <wp:docPr id="1" name="Picture 1"/>
+            <wp:cNvGraphicFramePr>
+              <a:graphicFrameLocks xmlns:a="http://schemas.openxmlformats.org/drawingml/2006/main" noChangeAspect="1"/>
+            </wp:cNvGraphicFramePr>
+            <a:graphic xmlns:a="http://schemas.openxmlformats.org/drawingml/2006/main">
+              <a:graphicData uri="http://schemas.openxmlformats.org/drawingml/2006/picture">
+                <pic:pic xmlns:pic="http://schemas.openxmlformats.org/drawingml/2006/picture">
+                  <pic:nvPicPr>
+                    <pic:cNvPr id="1" name="Picture 1"/>
+                    <pic:cNvPicPr/>
+                  </pic:nvPicPr>
+                  <pic:blipFill>
+                    <a:blip r:embed="rId6" cstate="print">
+                      <a:extLst>
+                        <a:ext uri="{28A0092B-C50C-407E-A947-70E740481C1C}">
+                          <a14:useLocalDpi xmlns:a14="http://schemas.microsoft.com/office/drawing/2010/main" val="0"/>
+                        </a:ext>
+                      </a:extLst>
+                    </a:blip>
+                    <a:stretch>
+                      <a:fillRect/>
+                    </a:stretch>
+                  </pic:blipFill>
+                  <pic:spPr>
+                    <a:xfrm>
+                      <a:off x="0" y="0"/>
+                      <a:ext cx="3600584" cy="2700438"/>
+                    </a:xfrm>
+                    <a:prstGeom prst="rect">
+                      <a:avLst/>
+                    </a:prstGeom>
+                  </pic:spPr>
+                </pic:pic>
+              </a:graphicData>
+            </a:graphic>
+          </wp:inline>
+        </w:drawing>
+      </w:r>
+      <w:r>
+        <w:rPr>
+          <w:noProof/>
+        </w:rPr>
+        <w:drawing>
+          <wp:inline distT="0" distB="0" distL="0" distR="0" wp14:anchorId="68F6CC92" wp14:editId="7574078D">
+            <wp:extent cx="3477719" cy="2608289"/>
+            <wp:effectExtent l="0" t="0" r="2540" b="0"/>
+            <wp:docPr id="2" name="Picture 2"/>
+            <wp:cNvGraphicFramePr>
+              <a:graphicFrameLocks xmlns:a="http://schemas.openxmlformats.org/drawingml/2006/main" noChangeAspect="1"/>
+            </wp:cNvGraphicFramePr>
+            <a:graphic xmlns:a="http://schemas.openxmlformats.org/drawingml/2006/main">
+              <a:graphicData uri="http://schemas.openxmlformats.org/drawingml/2006/picture">
+                <pic:pic xmlns:pic="http://schemas.openxmlformats.org/drawingml/2006/picture">
+                  <pic:nvPicPr>
+                    <pic:cNvPr id="2" name="Picture 2"/>
+                    <pic:cNvPicPr/>
+                  </pic:nvPicPr>
+                  <pic:blipFill>
+                    <a:blip r:embed="rId7" cstate="print">
+                      <a:extLst>
+                        <a:ext uri="{28A0092B-C50C-407E-A947-70E740481C1C}">
+                          <a14:useLocalDpi xmlns:a14="http://schemas.microsoft.com/office/drawing/2010/main" val="0"/>
+                        </a:ext>
+                      </a:extLst>
+                    </a:blip>
+                    <a:stretch>
+                      <a:fillRect/>
+                    </a:stretch>
+                  </pic:blipFill>
+                  <pic:spPr>
+                    <a:xfrm>
+                      <a:off x="0" y="0"/>
+                      <a:ext cx="3485123" cy="2613842"/>
+                    </a:xfrm>
+                    <a:prstGeom prst="rect">
+                      <a:avLst/>
+                    </a:prstGeom>
+                  </pic:spPr>
+                </pic:pic>
+              </a:graphicData>
+            </a:graphic>
+          </wp:inline>
+        </w:drawing>
+      </w:r>
+      <w:r>
+        <w:br/>
+      </w:r>
+      <w:r>
+        <w:br/>
+      </w:r>
+      <w:r>
+        <w:rPr>
+          <w:rFonts w:ascii="Arial;Helvetica;sans-serif" w:hAnsi="Arial;Helvetica;sans-serif"/>
+          <w:color w:val="222222"/>
+        </w:rPr>
+        <w:t>Other comments:</w:t>
+      </w:r>
+      <w:r>
+        <w:br/>
+      </w:r>
+      <w:r>
+        <w:rPr>
+          <w:rFonts w:ascii="Arial;Helvetica;sans-serif" w:hAnsi="Arial;Helvetica;sans-serif"/>
+          <w:color w:val="222222"/>
+        </w:rPr>
+        <w:t xml:space="preserve">Title page: Dual affiliations should be listed with a separate number. </w:t>
+      </w:r>
+      <w:proofErr w:type="gramStart"/>
+      <w:r>
+        <w:rPr>
+          <w:rFonts w:ascii="Arial;Helvetica;sans-serif" w:hAnsi="Arial;Helvetica;sans-serif"/>
+          <w:color w:val="222222"/>
+        </w:rPr>
+        <w:t>Also</w:t>
+      </w:r>
+      <w:proofErr w:type="gramEnd"/>
+      <w:r>
+        <w:rPr>
+          <w:rFonts w:ascii="Arial;Helvetica;sans-serif" w:hAnsi="Arial;Helvetica;sans-serif"/>
+          <w:color w:val="222222"/>
+        </w:rPr>
+        <w:t xml:space="preserve"> affiliation 3 comes before 2. </w:t>
+      </w:r>
+      <w:r>
+        <w:rPr>
+          <w:rFonts w:ascii="Arial;Helvetica;sans-serif" w:hAnsi="Arial;Helvetica;sans-serif"/>
+          <w:color w:val="00B050"/>
+        </w:rPr>
+        <w:t>Done</w:t>
+      </w:r>
+      <w:r>
+        <w:br/>
+      </w:r>
+      <w:r>
+        <w:br/>
+      </w:r>
+      <w:r>
+        <w:rPr>
+          <w:rFonts w:ascii="Arial;Helvetica;sans-serif" w:hAnsi="Arial;Helvetica;sans-serif"/>
+          <w:color w:val="222222"/>
+        </w:rPr>
+        <w:t xml:space="preserve">L46: </w:t>
+      </w:r>
+      <w:proofErr w:type="spellStart"/>
+      <w:r>
+        <w:rPr>
+          <w:rFonts w:ascii="Arial;Helvetica;sans-serif" w:hAnsi="Arial;Helvetica;sans-serif"/>
+          <w:color w:val="222222"/>
+        </w:rPr>
+        <w:t>Bonnell</w:t>
+      </w:r>
+      <w:proofErr w:type="spellEnd"/>
+      <w:r>
+        <w:rPr>
+          <w:rFonts w:ascii="Arial;Helvetica;sans-serif" w:hAnsi="Arial;Helvetica;sans-serif"/>
+          <w:color w:val="222222"/>
+        </w:rPr>
+        <w:t xml:space="preserve"> is incorrect reference - it's also missing from </w:t>
+      </w:r>
+      <w:proofErr w:type="spellStart"/>
+      <w:r>
+        <w:rPr>
+          <w:rFonts w:ascii="Arial;Helvetica;sans-serif" w:hAnsi="Arial;Helvetica;sans-serif"/>
+          <w:color w:val="222222"/>
+        </w:rPr>
+        <w:t>biblio</w:t>
+      </w:r>
+      <w:proofErr w:type="spellEnd"/>
+      <w:r>
+        <w:rPr>
+          <w:rFonts w:ascii="Arial;Helvetica;sans-serif" w:hAnsi="Arial;Helvetica;sans-serif"/>
+          <w:color w:val="222222"/>
+        </w:rPr>
+        <w:t>.</w:t>
+      </w:r>
+      <w:r>
+        <w:rPr>
+          <w:rFonts w:ascii="Arial;Helvetica;sans-serif" w:hAnsi="Arial;Helvetica;sans-serif"/>
+          <w:color w:val="222222"/>
+        </w:rPr>
+        <w:t xml:space="preserve"> </w:t>
+      </w:r>
+      <w:r>
+        <w:rPr>
+          <w:rFonts w:ascii="Arial;Helvetica;sans-serif" w:hAnsi="Arial;Helvetica;sans-serif"/>
+          <w:color w:val="00B050"/>
+        </w:rPr>
+        <w:t>This appears to b</w:t>
+      </w:r>
+      <w:r>
+        <w:rPr>
+          <w:rFonts w:ascii="Arial;Helvetica;sans-serif" w:hAnsi="Arial;Helvetica;sans-serif"/>
+          <w:color w:val="00B050"/>
+        </w:rPr>
+        <w:t xml:space="preserve">e a misunderstanding due to the pdf format. </w:t>
+      </w:r>
+      <w:proofErr w:type="spellStart"/>
+      <w:r>
+        <w:rPr>
+          <w:rFonts w:ascii="Arial;Helvetica;sans-serif" w:hAnsi="Arial;Helvetica;sans-serif"/>
+          <w:color w:val="00B050"/>
+        </w:rPr>
+        <w:t>Bonnel</w:t>
+      </w:r>
+      <w:proofErr w:type="spellEnd"/>
+      <w:r>
+        <w:rPr>
+          <w:rFonts w:ascii="Arial;Helvetica;sans-serif" w:hAnsi="Arial;Helvetica;sans-serif"/>
+          <w:color w:val="00B050"/>
+        </w:rPr>
+        <w:t xml:space="preserve"> is the 4</w:t>
+      </w:r>
+      <w:r>
+        <w:rPr>
+          <w:rFonts w:ascii="Arial;Helvetica;sans-serif" w:hAnsi="Arial;Helvetica;sans-serif"/>
+          <w:color w:val="00B050"/>
+          <w:vertAlign w:val="superscript"/>
+        </w:rPr>
+        <w:t>th</w:t>
+      </w:r>
+      <w:r>
+        <w:rPr>
+          <w:rFonts w:ascii="Arial;Helvetica;sans-serif" w:hAnsi="Arial;Helvetica;sans-serif"/>
+          <w:color w:val="00B050"/>
+        </w:rPr>
+        <w:t xml:space="preserve"> author of the Li et al., 2009 paper, and appears next to the year. This is due to AGU’s Latex formatting style that included the first 4 authors</w:t>
+      </w:r>
+      <w:r>
+        <w:rPr>
+          <w:rFonts w:ascii="Arial;Helvetica;sans-serif" w:hAnsi="Arial;Helvetica;sans-serif"/>
+          <w:color w:val="00B050"/>
+        </w:rPr>
+        <w:t xml:space="preserve"> of that study</w:t>
+      </w:r>
+      <w:r>
+        <w:rPr>
+          <w:rFonts w:ascii="Arial;Helvetica;sans-serif" w:hAnsi="Arial;Helvetica;sans-serif"/>
+          <w:color w:val="00B050"/>
+        </w:rPr>
+        <w:t>.</w:t>
+      </w:r>
+      <w:r>
+        <w:br/>
+      </w:r>
+      <w:r>
+        <w:lastRenderedPageBreak/>
+        <w:br/>
+      </w:r>
+      <w:r>
+        <w:rPr>
+          <w:rFonts w:ascii="Arial;Helvetica;sans-serif" w:hAnsi="Arial;Helvetica;sans-serif"/>
+          <w:color w:val="222222"/>
+        </w:rPr>
+        <w:t xml:space="preserve">L51-53: Consider separating low and </w:t>
+      </w:r>
+      <w:proofErr w:type="gramStart"/>
+      <w:r>
+        <w:rPr>
+          <w:rFonts w:ascii="Arial;Helvetica;sans-serif" w:hAnsi="Arial;Helvetica;sans-serif"/>
+          <w:color w:val="222222"/>
+        </w:rPr>
+        <w:t>high altitude</w:t>
+      </w:r>
+      <w:proofErr w:type="gramEnd"/>
+      <w:r>
+        <w:rPr>
+          <w:rFonts w:ascii="Arial;Helvetica;sans-serif" w:hAnsi="Arial;Helvetica;sans-serif"/>
+          <w:color w:val="222222"/>
+        </w:rPr>
+        <w:t xml:space="preserve"> references.</w:t>
+      </w:r>
+      <w:r>
+        <w:rPr>
+          <w:rFonts w:ascii="Arial;Helvetica;sans-serif" w:hAnsi="Arial;Helvetica;sans-serif"/>
+          <w:color w:val="222222"/>
+        </w:rPr>
+        <w:t xml:space="preserve"> </w:t>
+      </w:r>
+      <w:r>
+        <w:rPr>
+          <w:rFonts w:ascii="Arial;Helvetica;sans-serif" w:hAnsi="Arial;Helvetica;sans-serif"/>
+          <w:color w:val="00B050"/>
+        </w:rPr>
+        <w:t>Done</w:t>
       </w:r>
     </w:p>
     <w:p>
@@ -610,10 +855,110 @@
           <w:rFonts w:ascii="Arial;Helvetica;sans-serif" w:hAnsi="Arial;Helvetica;sans-serif"/>
           <w:color w:val="222222"/>
         </w:rPr>
-        <w:t>L76: remove "a"</w:t>
+        <w:t>L55</w:t>
+      </w:r>
+      <w:proofErr w:type="gramStart"/>
+      <w:r>
+        <w:rPr>
+          <w:rFonts w:ascii="Arial;Helvetica;sans-serif" w:hAnsi="Arial;Helvetica;sans-serif"/>
+          <w:color w:val="222222"/>
+        </w:rPr>
+        <w:t>: ;</w:t>
+      </w:r>
+      <w:proofErr w:type="gramEnd"/>
+      <w:r>
+        <w:rPr>
+          <w:rFonts w:ascii="Arial;Helvetica;sans-serif" w:hAnsi="Arial;Helvetica;sans-serif"/>
+          <w:color w:val="222222"/>
+        </w:rPr>
+        <w:t xml:space="preserve"> should be ,</w:t>
+      </w:r>
+      <w:r>
+        <w:rPr>
+          <w:rFonts w:ascii="Arial;Helvetica;sans-serif" w:hAnsi="Arial;Helvetica;sans-serif"/>
+          <w:color w:val="222222"/>
+        </w:rPr>
+        <w:t xml:space="preserve"> </w:t>
+      </w:r>
+      <w:r>
+        <w:rPr>
+          <w:rFonts w:ascii="Arial;Helvetica;sans-serif" w:hAnsi="Arial;Helvetica;sans-serif"/>
+          <w:color w:val="00B050"/>
+        </w:rPr>
+        <w:t>Done</w:t>
       </w:r>
     </w:p>
     <w:p>
+      <w:pPr>
+        <w:rPr>
+          <w:rFonts w:ascii="Arial;Helvetica;sans-serif" w:hAnsi="Arial;Helvetica;sans-serif"/>
+          <w:color w:val="222222"/>
+        </w:rPr>
+      </w:pPr>
+      <w:r>
+        <w:br/>
+      </w:r>
+      <w:r>
+        <w:rPr>
+          <w:rFonts w:ascii="Arial;Helvetica;sans-serif" w:hAnsi="Arial;Helvetica;sans-serif"/>
+          <w:color w:val="222222"/>
+        </w:rPr>
+        <w:t>L75: remove comma</w:t>
+      </w:r>
+      <w:r>
+        <w:rPr>
+          <w:rFonts w:ascii="Arial;Helvetica;sans-serif" w:hAnsi="Arial;Helvetica;sans-serif"/>
+          <w:color w:val="222222"/>
+        </w:rPr>
+        <w:t xml:space="preserve"> </w:t>
+      </w:r>
+      <w:r>
+        <w:rPr>
+          <w:rFonts w:ascii="Arial;Helvetica;sans-serif" w:hAnsi="Arial;Helvetica;sans-serif"/>
+          <w:color w:val="00B050"/>
+        </w:rPr>
+        <w:t>Done</w:t>
+      </w:r>
+    </w:p>
+    <w:p>
+      <w:pPr>
+        <w:rPr>
+          <w:rFonts w:ascii="Arial;Helvetica;sans-serif" w:hAnsi="Arial;Helvetica;sans-serif"/>
+          <w:color w:val="222222"/>
+        </w:rPr>
+      </w:pPr>
+      <w:r>
+        <w:br/>
+      </w:r>
+      <w:r>
+        <w:rPr>
+          <w:rFonts w:ascii="Arial;Helvetica;sans-serif" w:hAnsi="Arial;Helvetica;sans-serif"/>
+          <w:color w:val="222222"/>
+        </w:rPr>
+        <w:t>L76: remove "a"</w:t>
+      </w:r>
+      <w:r>
+        <w:rPr>
+          <w:rFonts w:ascii="Arial;Helvetica;sans-serif" w:hAnsi="Arial;Helvetica;sans-serif"/>
+          <w:color w:val="222222"/>
+        </w:rPr>
+        <w:t xml:space="preserve"> </w:t>
+      </w:r>
+      <w:r>
+        <w:rPr>
+          <w:rFonts w:ascii="Arial;Helvetica;sans-serif" w:hAnsi="Arial;Helvetica;sans-serif"/>
+          <w:color w:val="00B050"/>
+        </w:rPr>
+        <w:t>Done</w:t>
+      </w:r>
+    </w:p>
+    <w:p>
+      <w:pPr>
+        <w:rPr>
+          <w:rFonts w:ascii="Arial;Helvetica;sans-serif" w:hAnsi="Arial;Helvetica;sans-serif"/>
+          <w:color w:val="222222"/>
+        </w:rPr>
+      </w:pPr>
       <w:r>
         <w:br/>
       </w:r>
@@ -625,6 +970,64 @@
         <w:t>L77: Breneman17 wasn't a direct (one-one) link. Rather, they associated a bunch of rising tone chorus to a bunch of microbursts during an extremely close conjunction showing that chorus (in general) causes microbursts.</w:t>
       </w:r>
       <w:r>
+        <w:rPr>
+          <w:rFonts w:ascii="Arial;Helvetica;sans-serif" w:hAnsi="Arial;Helvetica;sans-serif"/>
+          <w:color w:val="222222"/>
+        </w:rPr>
+        <w:t xml:space="preserve"> </w:t>
+      </w:r>
+    </w:p>
+    <w:p>
+      <w:pPr>
+        <w:rPr>
+          <w:rFonts w:ascii="Arial;Helvetica;sans-serif" w:hAnsi="Arial;Helvetica;sans-serif"/>
+          <w:color w:val="222222"/>
+        </w:rPr>
+      </w:pPr>
+    </w:p>
+    <w:p>
+      <w:pPr>
+        <w:rPr>
+          <w:rFonts w:ascii="Arial;Helvetica;sans-serif" w:hAnsi="Arial;Helvetica;sans-serif"/>
+          <w:color w:val="222222"/>
+        </w:rPr>
+      </w:pPr>
+      <w:r>
+        <w:rPr>
+          <w:rFonts w:ascii="Arial;Helvetica;sans-serif" w:hAnsi="Arial;Helvetica;sans-serif"/>
+          <w:color w:val="00B050"/>
+        </w:rPr>
+        <w:t>You’re correct, we rewrote the sentence to convey that Breneman et al., 2017 “</w:t>
+      </w:r>
+      <w:r>
+        <w:rPr>
+          <w:rFonts w:ascii="Arial;Helvetica;sans-serif" w:hAnsi="Arial;Helvetica;sans-serif"/>
+          <w:color w:val="00B050"/>
+        </w:rPr>
+        <w:t>associated chorus rising tone elements</w:t>
+      </w:r>
+      <w:r>
+        <w:rPr>
+          <w:rFonts w:ascii="Arial;Helvetica;sans-serif" w:hAnsi="Arial;Helvetica;sans-serif"/>
+          <w:color w:val="00B050"/>
+        </w:rPr>
+        <w:t xml:space="preserve"> </w:t>
+      </w:r>
+      <w:r>
+        <w:rPr>
+          <w:rFonts w:ascii="Arial;Helvetica;sans-serif" w:hAnsi="Arial;Helvetica;sans-serif"/>
+          <w:color w:val="00B050"/>
+        </w:rPr>
+        <w:t>to microbursts</w:t>
+      </w:r>
+      <w:r>
+        <w:rPr>
+          <w:rFonts w:ascii="Arial;Helvetica;sans-serif" w:hAnsi="Arial;Helvetica;sans-serif"/>
+          <w:color w:val="00B050"/>
+        </w:rPr>
+        <w:t>”.</w:t>
+      </w:r>
+      <w:r>
         <w:br/>
       </w:r>
       <w:r>
@@ -638,6 +1041,20 @@
         <w:t>L81: Sentence should end with "?"</w:t>
       </w:r>
       <w:r>
+        <w:rPr>
+          <w:rFonts w:ascii="Arial;Helvetica;sans-serif" w:hAnsi="Arial;Helvetica;sans-serif"/>
+          <w:color w:val="222222"/>
+        </w:rPr>
+        <w:t xml:space="preserve"> </w:t>
+      </w:r>
+      <w:r>
+        <w:rPr>
+          <w:rFonts w:ascii="Arial;Helvetica;sans-serif" w:hAnsi="Arial;Helvetica;sans-serif"/>
+          <w:color w:val="00B050"/>
+        </w:rPr>
+        <w:t>Done</w:t>
+      </w:r>
+      <w:r>
         <w:br/>
       </w:r>
       <w:r>
@@ -650,6 +1067,40 @@
         </w:rPr>
         <w:t>L87: Suggest: "Therefore, we used SAMPEX data to quantify the distribution of relativistic microburst durations as a function of L-shell, MLT, and the Auroral Electrojet index"</w:t>
       </w:r>
+    </w:p>
+    <w:p>
+      <w:pPr>
+        <w:rPr>
+          <w:rFonts w:ascii="Arial;Helvetica;sans-serif" w:hAnsi="Arial;Helvetica;sans-serif"/>
+          <w:color w:val="222222"/>
+        </w:rPr>
+      </w:pPr>
+    </w:p>
+    <w:p>
+      <w:r>
+        <w:rPr>
+          <w:color w:val="00B050"/>
+        </w:rPr>
+        <w:t>Thank you for the suggestion</w:t>
+      </w:r>
+      <w:r>
+        <w:rPr>
+          <w:color w:val="00B050"/>
+        </w:rPr>
+        <w:t xml:space="preserve">. It is very concise, and we </w:t>
+      </w:r>
+      <w:r>
+        <w:rPr>
+          <w:color w:val="00B050"/>
+        </w:rPr>
+        <w:t>replaced two original sentences with your version</w:t>
+      </w:r>
+      <w:r>
+        <w:rPr>
+          <w:color w:val="00B050"/>
+        </w:rPr>
+        <w:t>.</w:t>
+      </w:r>
       <w:r>
         <w:br/>
       </w:r>
@@ -664,7 +1115,7 @@
         <w:t>L93: No commas needed, I think.</w:t>
       </w:r>
       <w:r>
-        <w:br/>
+        <w:t xml:space="preserve"> </w:t>
       </w:r>
       <w:r>
         <w:rPr>
@@ -674,6 +1125,20 @@
         <w:t>Would also suggest: For this study, we used...</w:t>
       </w:r>
       <w:r>
+        <w:rPr>
+          <w:rFonts w:ascii="Arial;Helvetica;sans-serif" w:hAnsi="Arial;Helvetica;sans-serif"/>
+          <w:color w:val="222222"/>
+        </w:rPr>
+        <w:t xml:space="preserve"> </w:t>
+      </w:r>
+      <w:r>
+        <w:rPr>
+          <w:rFonts w:ascii="Arial;Helvetica;sans-serif" w:hAnsi="Arial;Helvetica;sans-serif"/>
+          <w:color w:val="00B050"/>
+        </w:rPr>
+        <w:t>Done</w:t>
+      </w:r>
+      <w:r>
         <w:br/>
       </w:r>
       <w:r>
@@ -797,15 +1262,108 @@
         <w:br/>
       </w:r>
       <w:r>
+        <w:br/>
+      </w:r>
+      <w:r>
+        <w:rPr>
+          <w:rFonts w:ascii="Arial;Helvetica;sans-serif" w:hAnsi="Arial;Helvetica;sans-serif"/>
+          <w:color w:val="222222"/>
+        </w:rPr>
+        <w:t xml:space="preserve">L156-159: A bit nit-picky, but is "perfect" fit the right way to say this for R^2=1? I think it's more of a statement that the data are such that you can have high confidence in your fit. </w:t>
+      </w:r>
+      <w:proofErr w:type="gramStart"/>
+      <w:r>
+        <w:rPr>
+          <w:rFonts w:ascii="Arial;Helvetica;sans-serif" w:hAnsi="Arial;Helvetica;sans-serif"/>
+          <w:color w:val="222222"/>
+        </w:rPr>
+        <w:t>i.e.</w:t>
+      </w:r>
+      <w:proofErr w:type="gramEnd"/>
+      <w:r>
+        <w:rPr>
+          <w:rFonts w:ascii="Arial;Helvetica;sans-serif" w:hAnsi="Arial;Helvetica;sans-serif"/>
+          <w:color w:val="222222"/>
+        </w:rPr>
+        <w:t xml:space="preserve"> all the data points fall directly on the mean line. Not a big deal, just maybe think about the exact wording...</w:t>
+      </w:r>
+      <w:r>
+        <w:br/>
+      </w:r>
+      <w:r>
+        <w:br/>
+      </w:r>
+      <w:r>
+        <w:rPr>
+          <w:rFonts w:ascii="Arial;Helvetica;sans-serif" w:hAnsi="Arial;Helvetica;sans-serif"/>
+          <w:color w:val="222222"/>
+        </w:rPr>
         <w:lastRenderedPageBreak/>
-        <w:br/>
-      </w:r>
-      <w:r>
-        <w:rPr>
-          <w:rFonts w:ascii="Arial;Helvetica;sans-serif" w:hAnsi="Arial;Helvetica;sans-serif"/>
-          <w:color w:val="222222"/>
-        </w:rPr>
-        <w:t xml:space="preserve">L156-159: A bit nit-picky, but is "perfect" fit the right way to say this for R^2=1? I think it's more of a statement that the data are such that you can have high confidence in your fit. </w:t>
+        <w:t>L167: these criteria</w:t>
+      </w:r>
+      <w:r>
+        <w:br/>
+      </w:r>
+      <w:r>
+        <w:br/>
+      </w:r>
+      <w:r>
+        <w:rPr>
+          <w:rFonts w:ascii="Arial;Helvetica;sans-serif" w:hAnsi="Arial;Helvetica;sans-serif"/>
+          <w:color w:val="222222"/>
+        </w:rPr>
+        <w:t>L177: distribution</w:t>
+      </w:r>
+      <w:r>
+        <w:br/>
+      </w:r>
+      <w:r>
+        <w:br/>
+      </w:r>
+      <w:r>
+        <w:rPr>
+          <w:rFonts w:ascii="Arial;Helvetica;sans-serif" w:hAnsi="Arial;Helvetica;sans-serif"/>
+          <w:color w:val="222222"/>
+        </w:rPr>
+        <w:t>L200: I think that "marginalized" isn't the right word to use here since all the usage I can find online has to do with marginalization of people or cultural groups. You could also consider adding this as two panels to Fig 3.</w:t>
+      </w:r>
+    </w:p>
+    <w:p>
+      <w:r>
+        <w:br/>
+      </w:r>
+      <w:r>
+        <w:rPr>
+          <w:rFonts w:ascii="Arial;Helvetica;sans-serif" w:hAnsi="Arial;Helvetica;sans-serif"/>
+          <w:color w:val="222222"/>
+        </w:rPr>
+        <w:t>Also, since this requires an entire figure there should be a more nuanced explanation of it.</w:t>
+      </w:r>
+      <w:r>
+        <w:br/>
+      </w:r>
+      <w:r>
+        <w:br/>
+      </w:r>
+      <w:r>
+        <w:rPr>
+          <w:rFonts w:ascii="Arial;Helvetica;sans-serif" w:hAnsi="Arial;Helvetica;sans-serif"/>
+          <w:color w:val="222222"/>
+        </w:rPr>
+        <w:t>L206: Need an intro sentence here that summarizes the main points, as well as a sentence that justifies the focus on the burst detection parameter discussed in the current first sentence.</w:t>
+      </w:r>
+      <w:r>
+        <w:br/>
+      </w:r>
+      <w:r>
+        <w:br/>
+      </w:r>
+      <w:r>
+        <w:rPr>
+          <w:rFonts w:ascii="Arial;Helvetica;sans-serif" w:hAnsi="Arial;Helvetica;sans-serif"/>
+          <w:color w:val="222222"/>
+        </w:rPr>
+        <w:t xml:space="preserve">Is there some </w:t>
       </w:r>
       <w:proofErr w:type="gramStart"/>
       <w:r>
@@ -813,7 +1371,7 @@
           <w:rFonts w:ascii="Arial;Helvetica;sans-serif" w:hAnsi="Arial;Helvetica;sans-serif"/>
           <w:color w:val="222222"/>
         </w:rPr>
-        <w:t>i.e.</w:t>
+        <w:t>particular reason</w:t>
       </w:r>
       <w:proofErr w:type="gramEnd"/>
       <w:r>
@@ -821,82 +1379,7 @@
           <w:rFonts w:ascii="Arial;Helvetica;sans-serif" w:hAnsi="Arial;Helvetica;sans-serif"/>
           <w:color w:val="222222"/>
         </w:rPr>
-        <w:t xml:space="preserve"> all the data points fall directly on the mean line. Not a big deal, just maybe think about the exact wording...</w:t>
-      </w:r>
-      <w:r>
-        <w:br/>
-      </w:r>
-      <w:r>
-        <w:br/>
-      </w:r>
-      <w:r>
-        <w:rPr>
-          <w:rFonts w:ascii="Arial;Helvetica;sans-serif" w:hAnsi="Arial;Helvetica;sans-serif"/>
-          <w:color w:val="222222"/>
-        </w:rPr>
-        <w:t>L167: these criteria</w:t>
-      </w:r>
-      <w:r>
-        <w:br/>
-      </w:r>
-      <w:r>
-        <w:br/>
-      </w:r>
-      <w:r>
-        <w:rPr>
-          <w:rFonts w:ascii="Arial;Helvetica;sans-serif" w:hAnsi="Arial;Helvetica;sans-serif"/>
-          <w:color w:val="222222"/>
-        </w:rPr>
-        <w:t>L177: distribution</w:t>
-      </w:r>
-      <w:r>
-        <w:br/>
-      </w:r>
-      <w:r>
-        <w:br/>
-      </w:r>
-      <w:r>
-        <w:rPr>
-          <w:rFonts w:ascii="Arial;Helvetica;sans-serif" w:hAnsi="Arial;Helvetica;sans-serif"/>
-          <w:color w:val="222222"/>
-        </w:rPr>
-        <w:t>L200: I think that "marginalized" isn't the right word to use here since all the usage I can find online has to do with marginalization of people or cultural groups. You could also consider adding this as two panels to Fig 3.</w:t>
-      </w:r>
-      <w:r>
-        <w:br/>
-      </w:r>
-      <w:r>
-        <w:rPr>
-          <w:rFonts w:ascii="Arial;Helvetica;sans-serif" w:hAnsi="Arial;Helvetica;sans-serif"/>
-          <w:color w:val="222222"/>
-        </w:rPr>
-        <w:t>Also, since this requires an entire figure there should be a more nuanced explanation of it.</w:t>
-      </w:r>
-      <w:r>
-        <w:br/>
-      </w:r>
-      <w:r>
-        <w:br/>
-      </w:r>
-      <w:r>
-        <w:rPr>
-          <w:rFonts w:ascii="Arial;Helvetica;sans-serif" w:hAnsi="Arial;Helvetica;sans-serif"/>
-          <w:color w:val="222222"/>
-        </w:rPr>
-        <w:t>L206: Need an intro sentence here that summarizes the main points, as well as a sentence that justifies the focus on the burst detection parameter discussed in the current first sentence.</w:t>
-      </w:r>
-      <w:r>
-        <w:br/>
-      </w:r>
-      <w:r>
-        <w:br/>
-      </w:r>
-      <w:r>
-        <w:rPr>
-          <w:rFonts w:ascii="Arial;Helvetica;sans-serif" w:hAnsi="Arial;Helvetica;sans-serif"/>
-          <w:color w:val="222222"/>
-        </w:rPr>
-        <w:t>Is there some particular reason that the burst detection parameter would be less sensitive to abnormally long microbursts as opposed to abnormally short ones? --&gt; you discuss this in the next sentences, but probably you should motivate the concern about long microbursts first.</w:t>
+        <w:t xml:space="preserve"> that the burst detection parameter would be less sensitive to abnormally long microbursts as opposed to abnormally short ones? --&gt; you discuss this in the next sentences, but probably you should motivate the concern about long microbursts first.</w:t>
       </w:r>
       <w:r>
         <w:br/>
@@ -1038,40 +1521,40 @@
         <w:br/>
       </w:r>
       <w:r>
+        <w:br/>
+      </w:r>
+      <w:r>
+        <w:rPr>
+          <w:rFonts w:ascii="Arial;Helvetica;sans-serif" w:hAnsi="Arial;Helvetica;sans-serif"/>
+          <w:color w:val="222222"/>
+        </w:rPr>
+        <w:t>L251: probably should explain what you mean by "model configurations"</w:t>
+      </w:r>
+      <w:r>
+        <w:br/>
+      </w:r>
+      <w:r>
+        <w:br/>
+      </w:r>
+      <w:r>
+        <w:rPr>
+          <w:rFonts w:ascii="Arial;Helvetica;sans-serif" w:hAnsi="Arial;Helvetica;sans-serif"/>
+          <w:color w:val="222222"/>
+        </w:rPr>
+        <w:t>L257: absolute value of latitude</w:t>
+      </w:r>
+      <w:r>
+        <w:br/>
+      </w:r>
+      <w:r>
+        <w:br/>
+      </w:r>
+      <w:r>
+        <w:rPr>
+          <w:rFonts w:ascii="Arial;Helvetica;sans-serif" w:hAnsi="Arial;Helvetica;sans-serif"/>
+          <w:color w:val="222222"/>
+        </w:rPr>
         <w:lastRenderedPageBreak/>
-        <w:br/>
-      </w:r>
-      <w:r>
-        <w:rPr>
-          <w:rFonts w:ascii="Arial;Helvetica;sans-serif" w:hAnsi="Arial;Helvetica;sans-serif"/>
-          <w:color w:val="222222"/>
-        </w:rPr>
-        <w:t>L251: probably should explain what you mean by "model configurations"</w:t>
-      </w:r>
-      <w:r>
-        <w:br/>
-      </w:r>
-      <w:r>
-        <w:br/>
-      </w:r>
-      <w:r>
-        <w:rPr>
-          <w:rFonts w:ascii="Arial;Helvetica;sans-serif" w:hAnsi="Arial;Helvetica;sans-serif"/>
-          <w:color w:val="222222"/>
-        </w:rPr>
-        <w:t>L257: absolute value of latitude</w:t>
-      </w:r>
-      <w:r>
-        <w:br/>
-      </w:r>
-      <w:r>
-        <w:br/>
-      </w:r>
-      <w:r>
-        <w:rPr>
-          <w:rFonts w:ascii="Arial;Helvetica;sans-serif" w:hAnsi="Arial;Helvetica;sans-serif"/>
-          <w:color w:val="222222"/>
-        </w:rPr>
         <w:t>L271: duration</w:t>
       </w:r>
       <w:r>
@@ -1280,24 +1763,31 @@
           <w:rFonts w:ascii="Arial;Helvetica;sans-serif" w:hAnsi="Arial;Helvetica;sans-serif"/>
           <w:color w:val="222222"/>
         </w:rPr>
+        <w:t xml:space="preserve">And Miyoshi </w:t>
+      </w:r>
+      <w:proofErr w:type="gramStart"/>
+      <w:r>
+        <w:rPr>
+          <w:rFonts w:ascii="Arial;Helvetica;sans-serif" w:hAnsi="Arial;Helvetica;sans-serif"/>
+          <w:color w:val="222222"/>
+        </w:rPr>
+        <w:t>et al.[</w:t>
+      </w:r>
+      <w:proofErr w:type="gramEnd"/>
+      <w:r>
+        <w:rPr>
+          <w:rFonts w:ascii="Arial;Helvetica;sans-serif" w:hAnsi="Arial;Helvetica;sans-serif"/>
+          <w:color w:val="222222"/>
+        </w:rPr>
+        <w:t xml:space="preserve">2020] shows that multiple interactions with several elements of chorus bursts modifies duration of individual burs even if elements with same duration resonant with electrons, which means that the relationships between duration of chorus and microbursts are not simple. Results of this study show that durations of chorus elements are longer than </w:t>
+      </w:r>
+      <w:r>
+        <w:rPr>
+          <w:rFonts w:ascii="Arial;Helvetica;sans-serif" w:hAnsi="Arial;Helvetica;sans-serif"/>
+          <w:color w:val="222222"/>
+        </w:rPr>
         <w:lastRenderedPageBreak/>
-        <w:t xml:space="preserve">And Miyoshi </w:t>
-      </w:r>
-      <w:proofErr w:type="gramStart"/>
-      <w:r>
-        <w:rPr>
-          <w:rFonts w:ascii="Arial;Helvetica;sans-serif" w:hAnsi="Arial;Helvetica;sans-serif"/>
-          <w:color w:val="222222"/>
-        </w:rPr>
-        <w:t>et al.[</w:t>
-      </w:r>
-      <w:proofErr w:type="gramEnd"/>
-      <w:r>
-        <w:rPr>
-          <w:rFonts w:ascii="Arial;Helvetica;sans-serif" w:hAnsi="Arial;Helvetica;sans-serif"/>
-          <w:color w:val="222222"/>
-        </w:rPr>
-        <w:t>2020] shows that multiple interactions with several elements of chorus bursts modifies duration of individual burs even if elements with same duration resonant with electrons, which means that the relationships between duration of chorus and microbursts are not simple. Results of this study show that durations of chorus elements are longer than microbursts elements, which is consistent with causal relationship between chorus and microbursts. I suggest that the authors include this point in discussions.</w:t>
+        <w:t>microbursts elements, which is consistent with causal relationship between chorus and microbursts. I suggest that the authors include this point in discussions.</w:t>
       </w:r>
     </w:p>
     <w:sectPr>
@@ -1804,6 +2294,34 @@
 </w:styles>
 </file>
 
+<file path=word/ink/ink1.xml><?xml version="1.0" encoding="utf-8"?>
+<inkml:ink xmlns:inkml="http://www.w3.org/2003/InkML">
+  <inkml:definitions>
+    <inkml:context xml:id="ctx0">
+      <inkml:inkSource xml:id="inkSrc0">
+        <inkml:traceFormat>
+          <inkml:channel name="X" type="integer" min="-2.14748E9" max="2.14748E9" units="cm"/>
+          <inkml:channel name="Y" type="integer" min="-2.14748E9" max="2.14748E9" units="cm"/>
+          <inkml:channel name="F" type="integer" max="32767" units="dev"/>
+        </inkml:traceFormat>
+        <inkml:channelProperties>
+          <inkml:channelProperty channel="X" name="resolution" value="1000" units="1/cm"/>
+          <inkml:channelProperty channel="Y" name="resolution" value="1000" units="1/cm"/>
+          <inkml:channelProperty channel="F" name="resolution" value="0" units="1/dev"/>
+        </inkml:channelProperties>
+      </inkml:inkSource>
+      <inkml:timestamp xml:id="ts0" timeString="2021-06-03T15:37:42.962"/>
+    </inkml:context>
+    <inkml:brush xml:id="br0">
+      <inkml:brushProperty name="width" value="0.05" units="cm"/>
+      <inkml:brushProperty name="height" value="0.05" units="cm"/>
+      <inkml:brushProperty name="color" value="#E71224"/>
+    </inkml:brush>
+  </inkml:definitions>
+  <inkml:trace contextRef="#ctx0" brushRef="#br0">1 1249 24575,'30'-13'0,"-3"-1"0,-15 10 0,-3-3 0,2 3 0,-5-1 0,2-1 0,-3 3 0,1-2 0,-1 5 0,0-5 0,4 2 0,-3-3 0,2 0 0,-3 3 0,1-2 0,-1 2 0,3-2 0,-1-1 0,1 1 0,-3-1 0,1-2 0,-1 4 0,1-4 0,-1 5 0,1-2 0,-3-1 0,1 1 0,-3-1 0,4 1 0,-2 0 0,2-1 0,0 1 0,1-1 0,-3 1 0,2-1 0,-2-2 0,2 2 0,1-3 0,-1 4 0,1-3 0,-1 1 0,1-1 0,-1 3 0,1-4 0,-1 3 0,1-2 0,0-1 0,-1 3 0,1-2 0,-1 3 0,0-1 0,1 1 0,-1-1 0,0 1 0,1-1 0,-1 1 0,0 0 0,1-1 0,-1 1 0,0-1 0,1 1 0,-1-1 0,0 1 0,1 0 0,2-1 0,-2 0 0,2 1 0,-2-1 0,-1 1 0,3-1 0,-1-2 0,1 1 0,-2-1 0,-1 2 0,0 3 0,1-1 0,-1 1 0,0-3 0,3-2 0,-2 2 0,2 1 0,-3 0 0,1 2 0,2-3 0,-2 1 0,2-1 0,-2 0 0,-1 1 0,0 0 0,1-1 0,2-2 0,-2 2 0,2-3 0,-2 1 0,-1 2 0,1-3 0,2 4 0,-1-4 0,1 3 0,1-3 0,-3 4 0,2-1 0,2-2 0,0-1 0,1 0 0,1-2 0,-6 5 0,5-5 0,-5 4 0,2-4 0,1 5 0,-3-3 0,2 4 0,-2-1 0,-1 1 0,3-1 0,-2 1 0,3-4 0,2-3 0,-2 0 0,6-3 0,-3 6 0,-1-2 0,-2 4 0,3-4 0,-6 5 0,5-5 0,-5 5 0,2-3 0,-2 4 0,2-3 0,-2 1 0,5-4 0,-5 5 0,5-5 0,-2 2 0,3-1 0,-3-1 0,8 2 0,-9 0 0,5 0 0,-5 1 0,-2 2 0,6-3 0,-3 1 0,0 1 0,2-1 0,-2-1 0,3 0 0,-1 0 0,1-3 0,-3 6 0,2-3 0,-2 1 0,3 1 0,-3-1 0,2 2 0,-2-2 0,3 1 0,-3-2 0,8-2 0,-10 4 0,9-4 0,-9 6 0,1-1 0,-3 0 0,1 1 0,-1 2 0,0-2 0,1 4 0,-3-3 0,-1 1 0,0-5 0,1 5 0,2-4 0,1 7 0,-1-5 0,0 2 0,1-2 0,-1-1 0,0 1 0,1-1 0,-1 1 0,3-1 0,-2 3 0,3-2 0,-4 4 0,0-4 0,-2 3 0,2-1 0,-4 0 0,1 3 0</inkml:trace>
+</inkml:ink>
+</file>
+
 <file path=word/theme/theme1.xml><?xml version="1.0" encoding="utf-8"?>
 <a:theme xmlns:a="http://schemas.openxmlformats.org/drawingml/2006/main" name="Office Theme">
   <a:themeElements>

</xml_diff>

<commit_message>
Started using tracked changes.
</commit_message>
<xml_diff>
--- a/paper/feedback/v1/response_to_reviewers.docx
+++ b/paper/feedback/v1/response_to_reviewers.docx
@@ -31,6 +31,15 @@
       <w:r>
         <w:t>”.</w:t>
       </w:r>
+      <w:r>
+        <w:t xml:space="preserve"> We tracked changes for </w:t>
+      </w:r>
+      <w:r>
+        <w:t>substantial</w:t>
+      </w:r>
+      <w:r>
+        <w:t xml:space="preserve"> edits, but we did not track minor grammar improvements.</w:t>
+      </w:r>
     </w:p>
     <w:p/>
     <w:p>
@@ -396,14 +405,14 @@
         <w:br/>
       </w:r>
       <w:r>
-        <w:br/>
-      </w:r>
-      <w:r>
-        <w:rPr>
-          <w:rFonts w:ascii="Arial;Helvetica;sans-serif" w:hAnsi="Arial;Helvetica;sans-serif"/>
-          <w:color w:val="222222"/>
-        </w:rPr>
         <w:lastRenderedPageBreak/>
+        <w:br/>
+      </w:r>
+      <w:r>
+        <w:rPr>
+          <w:rFonts w:ascii="Arial;Helvetica;sans-serif" w:hAnsi="Arial;Helvetica;sans-serif"/>
+          <w:color w:val="222222"/>
+        </w:rPr>
         <w:t>Figure 4 would likely benefit from a plot showing L slices at various MLTs in order to see the "subtle" duration trend discussed around L225.</w:t>
       </w:r>
       <w:r>
@@ -472,7 +481,7 @@
           </mc:Choice>
           <mc:Fallback>
             <w:pict>
-              <v:shapetype w14:anchorId="5B7ED91B" id="_x0000_t75" coordsize="21600,21600" o:spt="75" o:preferrelative="t" path="m@4@5l@4@11@9@11@9@5xe" filled="f" stroked="f">
+              <v:shapetype w14:anchorId="1661E638" id="_x0000_t75" coordsize="21600,21600" o:spt="75" o:preferrelative="t" path="m@4@5l@4@11@9@11@9@5xe" filled="f" stroked="f">
                 <v:stroke joinstyle="miter"/>
                 <v:formulas>
                   <v:f eqn="if lineDrawn pixelLineWidth 0"/>

</xml_diff>

<commit_message>
Working through the edits.
</commit_message>
<xml_diff>
--- a/paper/feedback/v1/response_to_reviewers.docx
+++ b/paper/feedback/v1/response_to_reviewers.docx
@@ -445,18 +445,18 @@
         <w:rPr>
           <w:rFonts w:ascii="Arial;Helvetica;sans-serif" w:hAnsi="Arial;Helvetica;sans-serif"/>
           <w:noProof/>
-          <w:color w:val="00B050"/>
+          <w:color w:val="FF0000"/>
         </w:rPr>
         <mc:AlternateContent>
           <mc:Choice Requires="wpi">
             <w:drawing>
-              <wp:anchor distT="0" distB="0" distL="114300" distR="114300" simplePos="0" relativeHeight="251659264" behindDoc="0" locked="0" layoutInCell="1" allowOverlap="1" wp14:anchorId="76A583A2" wp14:editId="1F8A0C54">
+              <wp:anchor distT="0" distB="0" distL="114300" distR="114300" simplePos="0" relativeHeight="251659264" behindDoc="0" locked="0" layoutInCell="1" allowOverlap="1" wp14:anchorId="76A583A2" wp14:editId="2ADE0C32">
                 <wp:simplePos x="0" y="0"/>
                 <wp:positionH relativeFrom="column">
-                  <wp:posOffset>639300</wp:posOffset>
+                  <wp:posOffset>563859</wp:posOffset>
                 </wp:positionH>
                 <wp:positionV relativeFrom="paragraph">
-                  <wp:posOffset>1995271</wp:posOffset>
+                  <wp:posOffset>2369924</wp:posOffset>
                 </wp:positionV>
                 <wp:extent cx="502560" cy="450000"/>
                 <wp:effectExtent l="38100" t="38100" r="43815" b="45720"/>
@@ -481,7 +481,7 @@
           </mc:Choice>
           <mc:Fallback>
             <w:pict>
-              <v:shapetype w14:anchorId="6BCDCF2C" id="_x0000_t75" coordsize="21600,21600" o:spt="75" o:preferrelative="t" path="m@4@5l@4@11@9@11@9@5xe" filled="f" stroked="f">
+              <v:shapetype w14:anchorId="3ECDFA55" id="_x0000_t75" coordsize="21600,21600" o:spt="75" o:preferrelative="t" path="m@4@5l@4@11@9@11@9@5xe" filled="f" stroked="f">
                 <v:stroke joinstyle="miter"/>
                 <v:formulas>
                   <v:f eqn="if lineDrawn pixelLineWidth 0"/>
@@ -500,7 +500,7 @@
                 <v:path o:extrusionok="f" gradientshapeok="t" o:connecttype="rect"/>
                 <o:lock v:ext="edit" aspectratio="t"/>
               </v:shapetype>
-              <v:shape id="Ink 5" o:spid="_x0000_s1026" type="#_x0000_t75" style="position:absolute;margin-left:49.65pt;margin-top:156.4pt;width:40.95pt;height:36.85pt;z-index:251659264;visibility:visible;mso-wrap-style:square;mso-wrap-distance-left:9pt;mso-wrap-distance-top:0;mso-wrap-distance-right:9pt;mso-wrap-distance-bottom:0;mso-position-horizontal:absolute;mso-position-horizontal-relative:text;mso-position-vertical:absolute;mso-position-vertical-relative:text" o:gfxdata="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">
+              <v:shape id="Ink 5" o:spid="_x0000_s1026" type="#_x0000_t75" style="position:absolute;margin-left:43.7pt;margin-top:185.9pt;width:40.95pt;height:36.85pt;z-index:251659264;visibility:visible;mso-wrap-style:square;mso-wrap-distance-left:9pt;mso-wrap-distance-top:0;mso-wrap-distance-right:9pt;mso-wrap-distance-bottom:0;mso-position-horizontal:absolute;mso-position-horizontal-relative:text;mso-position-vertical:absolute;mso-position-vertical-relative:text" o:gfxdata="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">
                 <v:imagedata r:id="rId5" o:title=""/>
               </v:shape>
             </w:pict>
@@ -510,42 +510,42 @@
       <w:r>
         <w:rPr>
           <w:rFonts w:ascii="Arial;Helvetica;sans-serif" w:hAnsi="Arial;Helvetica;sans-serif"/>
-          <w:color w:val="00B050"/>
+          <w:color w:val="FF0000"/>
         </w:rPr>
         <w:t xml:space="preserve">We </w:t>
       </w:r>
       <w:r>
         <w:rPr>
           <w:rFonts w:ascii="Arial;Helvetica;sans-serif" w:hAnsi="Arial;Helvetica;sans-serif"/>
-          <w:color w:val="00B050"/>
+          <w:color w:val="FF0000"/>
         </w:rPr>
         <w:t xml:space="preserve">experimented with plotting </w:t>
       </w:r>
       <w:r>
         <w:rPr>
           <w:rFonts w:ascii="Arial;Helvetica;sans-serif" w:hAnsi="Arial;Helvetica;sans-serif"/>
-          <w:color w:val="00B050"/>
+          <w:color w:val="FF0000"/>
         </w:rPr>
         <w:t xml:space="preserve">the distribution in other </w:t>
       </w:r>
       <w:r>
         <w:rPr>
           <w:rFonts w:ascii="Arial;Helvetica;sans-serif" w:hAnsi="Arial;Helvetica;sans-serif"/>
-          <w:color w:val="00B050"/>
+          <w:color w:val="FF0000"/>
         </w:rPr>
         <w:t>ways,</w:t>
       </w:r>
       <w:r>
         <w:rPr>
           <w:rFonts w:ascii="Arial;Helvetica;sans-serif" w:hAnsi="Arial;Helvetica;sans-serif"/>
-          <w:color w:val="00B050"/>
+          <w:color w:val="FF0000"/>
         </w:rPr>
         <w:t xml:space="preserve"> and we </w:t>
       </w:r>
       <w:r>
         <w:rPr>
           <w:rFonts w:ascii="Arial;Helvetica;sans-serif" w:hAnsi="Arial;Helvetica;sans-serif"/>
-          <w:color w:val="00B050"/>
+          <w:color w:val="FF0000"/>
         </w:rPr>
         <w:t>ran into difficulties highlighting the subtle trends. Since this trend appears inconsequential to our overall conclusions, we left the text as is.</w:t>
       </w:r>
@@ -1086,10 +1086,18 @@
       </w:pPr>
     </w:p>
     <w:p>
-      <w:r>
-        <w:rPr>
-          <w:color w:val="00B050"/>
-        </w:rPr>
+      <w:pPr>
+        <w:pStyle w:val="Heading5"/>
+        <w:rPr>
+          <w:rFonts w:ascii="Arial;Helvetica;sans-serif" w:hAnsi="Arial;Helvetica;sans-serif"/>
+          <w:color w:val="00B050"/>
+        </w:rPr>
+      </w:pPr>
+      <w:r>
+        <w:rPr>
+          <w:color w:val="00B050"/>
+        </w:rPr>
+        <w:lastRenderedPageBreak/>
         <w:t>Thank you for the suggestion</w:t>
       </w:r>
       <w:r>
@@ -1404,6 +1412,23 @@
         <w:t>L135-136: Not sure what you're saying here.</w:t>
       </w:r>
       <w:r>
+        <w:rPr>
+          <w:rFonts w:ascii="Arial;Helvetica;sans-serif" w:hAnsi="Arial;Helvetica;sans-serif"/>
+          <w:color w:val="222222"/>
+        </w:rPr>
+        <w:t xml:space="preserve"> </w:t>
+      </w:r>
+      <w:r>
+        <w:rPr>
+          <w:rFonts w:ascii="Arial;Helvetica;sans-serif" w:hAnsi="Arial;Helvetica;sans-serif"/>
+          <w:color w:val="00B050"/>
+        </w:rPr>
+        <w:t xml:space="preserve">We clarified that sentence, and the nearby sentences. </w:t>
+      </w:r>
+      <w:r>
+        <w:rPr>
+          <w:color w:val="00B050"/>
+        </w:rPr>
         <w:br/>
       </w:r>
       <w:r>
@@ -1417,6 +1442,20 @@
         <w:t>L138: Maybe point out that Fig 1a is an example of this</w:t>
       </w:r>
       <w:r>
+        <w:rPr>
+          <w:rFonts w:ascii="Arial;Helvetica;sans-serif" w:hAnsi="Arial;Helvetica;sans-serif"/>
+          <w:color w:val="222222"/>
+        </w:rPr>
+        <w:t xml:space="preserve"> </w:t>
+      </w:r>
+      <w:r>
+        <w:rPr>
+          <w:rFonts w:ascii="Arial;Helvetica;sans-serif" w:hAnsi="Arial;Helvetica;sans-serif"/>
+          <w:color w:val="00B050"/>
+        </w:rPr>
+        <w:t>Done</w:t>
+      </w:r>
+      <w:r>
         <w:br/>
       </w:r>
       <w:r>
@@ -1430,89 +1469,206 @@
         <w:t>L139: I don't understand this. Do you mean "superposed with a straight line fit for the microburst base"? Or something like that?</w:t>
       </w:r>
       <w:r>
-        <w:br/>
-      </w:r>
-      <w:r>
-        <w:br/>
-      </w:r>
-      <w:r>
-        <w:rPr>
-          <w:rFonts w:ascii="Arial;Helvetica;sans-serif" w:hAnsi="Arial;Helvetica;sans-serif"/>
-          <w:color w:val="222222"/>
-        </w:rPr>
-        <w:lastRenderedPageBreak/>
+        <w:rPr>
+          <w:rFonts w:ascii="Arial;Helvetica;sans-serif" w:hAnsi="Arial;Helvetica;sans-serif"/>
+          <w:color w:val="222222"/>
+        </w:rPr>
+        <w:t xml:space="preserve"> </w:t>
+      </w:r>
+      <w:r>
+        <w:rPr>
+          <w:rFonts w:ascii="Arial;Helvetica;sans-serif" w:hAnsi="Arial;Helvetica;sans-serif"/>
+          <w:color w:val="00B050"/>
+        </w:rPr>
+        <w:t>You are correct: we added “</w:t>
+      </w:r>
+      <w:r>
+        <w:rPr>
+          <w:rFonts w:ascii="Arial;Helvetica;sans-serif" w:hAnsi="Arial;Helvetica;sans-serif"/>
+          <w:color w:val="00B050"/>
+        </w:rPr>
+        <w:t>…</w:t>
+      </w:r>
+      <w:r>
+        <w:rPr>
+          <w:rFonts w:ascii="Arial;Helvetica;sans-serif" w:hAnsi="Arial;Helvetica;sans-serif"/>
+          <w:color w:val="00B050"/>
+        </w:rPr>
+        <w:t>for the background counts at and around the microburst</w:t>
+      </w:r>
+      <w:r>
+        <w:rPr>
+          <w:rFonts w:ascii="Arial;Helvetica;sans-serif" w:hAnsi="Arial;Helvetica;sans-serif"/>
+          <w:color w:val="00B050"/>
+        </w:rPr>
+        <w:t>”</w:t>
+      </w:r>
+      <w:r>
+        <w:rPr>
+          <w:rFonts w:ascii="Arial;Helvetica;sans-serif" w:hAnsi="Arial;Helvetica;sans-serif"/>
+          <w:color w:val="00B050"/>
+        </w:rPr>
+        <w:t xml:space="preserve"> at the end of that sentence. </w:t>
+      </w:r>
+      <w:r>
+        <w:br/>
+      </w:r>
+      <w:r>
+        <w:br/>
+      </w:r>
+      <w:r>
+        <w:rPr>
+          <w:rFonts w:ascii="Arial;Helvetica;sans-serif" w:hAnsi="Arial;Helvetica;sans-serif"/>
+          <w:color w:val="222222"/>
+        </w:rPr>
         <w:t>L145: To be clear, are these the initial parameter guesses?</w:t>
       </w:r>
       <w:r>
-        <w:br/>
-      </w:r>
-      <w:r>
-        <w:br/>
-      </w:r>
-      <w:r>
-        <w:rPr>
-          <w:rFonts w:ascii="Arial;Helvetica;sans-serif" w:hAnsi="Arial;Helvetica;sans-serif"/>
-          <w:color w:val="222222"/>
-        </w:rPr>
-        <w:t xml:space="preserve">L156-159: A bit nit-picky, but is "perfect" fit the right way to say this for R^2=1? I think it's more of a statement that the data are such that you can have high confidence in your fit. </w:t>
-      </w:r>
-      <w:proofErr w:type="gramStart"/>
-      <w:r>
-        <w:rPr>
-          <w:rFonts w:ascii="Arial;Helvetica;sans-serif" w:hAnsi="Arial;Helvetica;sans-serif"/>
-          <w:color w:val="222222"/>
-        </w:rPr>
-        <w:t>i.e.</w:t>
-      </w:r>
-      <w:proofErr w:type="gramEnd"/>
-      <w:r>
-        <w:rPr>
-          <w:rFonts w:ascii="Arial;Helvetica;sans-serif" w:hAnsi="Arial;Helvetica;sans-serif"/>
-          <w:color w:val="222222"/>
-        </w:rPr>
-        <w:t xml:space="preserve"> all the data points fall directly on the mean line. Not a big deal, just maybe think about the exact wording...</w:t>
-      </w:r>
-      <w:r>
-        <w:br/>
-      </w:r>
-      <w:r>
-        <w:br/>
-      </w:r>
-      <w:r>
-        <w:rPr>
-          <w:rFonts w:ascii="Arial;Helvetica;sans-serif" w:hAnsi="Arial;Helvetica;sans-serif"/>
-          <w:color w:val="222222"/>
-        </w:rPr>
-        <w:t>L167: these criteria</w:t>
-      </w:r>
-      <w:r>
-        <w:br/>
-      </w:r>
-      <w:r>
-        <w:br/>
-      </w:r>
-      <w:r>
-        <w:rPr>
-          <w:rFonts w:ascii="Arial;Helvetica;sans-serif" w:hAnsi="Arial;Helvetica;sans-serif"/>
-          <w:color w:val="222222"/>
-        </w:rPr>
-        <w:t>L177: distribution</w:t>
-      </w:r>
-      <w:r>
-        <w:br/>
-      </w:r>
-      <w:r>
-        <w:br/>
-      </w:r>
-      <w:r>
-        <w:rPr>
-          <w:rFonts w:ascii="Arial;Helvetica;sans-serif" w:hAnsi="Arial;Helvetica;sans-serif"/>
-          <w:color w:val="222222"/>
-        </w:rPr>
-        <w:t>L200: I think that "marginalized" isn't the right word to use here since all the usage I can find online has to do with marginalization of people or cultural groups. You could also consider adding this as two panels to Fig 3.</w:t>
+        <w:rPr>
+          <w:rFonts w:ascii="Arial;Helvetica;sans-serif" w:hAnsi="Arial;Helvetica;sans-serif"/>
+          <w:color w:val="222222"/>
+        </w:rPr>
+        <w:t xml:space="preserve"> </w:t>
+      </w:r>
+      <w:r>
+        <w:rPr>
+          <w:rFonts w:ascii="Arial;Helvetica;sans-serif" w:hAnsi="Arial;Helvetica;sans-serif"/>
+          <w:color w:val="00B050"/>
+        </w:rPr>
+        <w:t xml:space="preserve">That sentence </w:t>
+      </w:r>
+      <w:r>
+        <w:rPr>
+          <w:rFonts w:ascii="Arial;Helvetica;sans-serif" w:hAnsi="Arial;Helvetica;sans-serif"/>
+          <w:color w:val="00B050"/>
+        </w:rPr>
+        <w:t>did not intend</w:t>
+      </w:r>
+      <w:r>
+        <w:rPr>
+          <w:rFonts w:ascii="Arial;Helvetica;sans-serif" w:hAnsi="Arial;Helvetica;sans-serif"/>
+          <w:color w:val="00B050"/>
+        </w:rPr>
+        <w:t xml:space="preserve"> </w:t>
+      </w:r>
+      <w:r>
+        <w:rPr>
+          <w:rFonts w:ascii="Arial;Helvetica;sans-serif" w:hAnsi="Arial;Helvetica;sans-serif"/>
+          <w:color w:val="00B050"/>
+        </w:rPr>
+        <w:t xml:space="preserve">to </w:t>
+      </w:r>
+      <w:r>
+        <w:rPr>
+          <w:rFonts w:ascii="Arial;Helvetica;sans-serif" w:hAnsi="Arial;Helvetica;sans-serif"/>
+          <w:color w:val="00B050"/>
+        </w:rPr>
+        <w:t xml:space="preserve">describe the </w:t>
+      </w:r>
+      <w:r>
+        <w:rPr>
+          <w:rFonts w:ascii="Arial;Helvetica;sans-serif" w:hAnsi="Arial;Helvetica;sans-serif"/>
+          <w:color w:val="00B050"/>
+        </w:rPr>
+        <w:t xml:space="preserve">initial </w:t>
+      </w:r>
+      <w:r>
+        <w:rPr>
+          <w:rFonts w:ascii="Arial;Helvetica;sans-serif" w:hAnsi="Arial;Helvetica;sans-serif"/>
+          <w:color w:val="00B050"/>
+        </w:rPr>
+        <w:t xml:space="preserve">parameter guesses, but rather </w:t>
+      </w:r>
+      <w:r>
+        <w:rPr>
+          <w:rFonts w:ascii="Arial;Helvetica;sans-serif" w:hAnsi="Arial;Helvetica;sans-serif"/>
+          <w:color w:val="00B050"/>
+        </w:rPr>
+        <w:t xml:space="preserve">something related: </w:t>
+      </w:r>
+      <w:r>
+        <w:rPr>
+          <w:rFonts w:ascii="Arial;Helvetica;sans-serif" w:hAnsi="Arial;Helvetica;sans-serif"/>
+          <w:color w:val="00B050"/>
+        </w:rPr>
+        <w:t>how many data points to use for the fit. We clarified that sentence.</w:t>
       </w:r>
     </w:p>
     <w:p>
+      <w:pPr>
+        <w:pStyle w:val="Heading5"/>
+        <w:rPr>
+          <w:rFonts w:ascii="Arial;Helvetica;sans-serif" w:hAnsi="Arial;Helvetica;sans-serif"/>
+          <w:color w:val="222222"/>
+        </w:rPr>
+      </w:pPr>
+      <w:r>
+        <w:br/>
+      </w:r>
+      <w:r>
+        <w:rPr>
+          <w:rFonts w:ascii="Arial;Helvetica;sans-serif" w:hAnsi="Arial;Helvetica;sans-serif"/>
+          <w:color w:val="222222"/>
+        </w:rPr>
+        <w:t xml:space="preserve">L156-159: A bit nit-picky, but is "perfect" fit the right way to say this for R^2=1? I think it's more of a statement that the data are such that you can have high confidence in your fit. </w:t>
+      </w:r>
+      <w:proofErr w:type="gramStart"/>
+      <w:r>
+        <w:rPr>
+          <w:rFonts w:ascii="Arial;Helvetica;sans-serif" w:hAnsi="Arial;Helvetica;sans-serif"/>
+          <w:color w:val="222222"/>
+        </w:rPr>
+        <w:t>i.e.</w:t>
+      </w:r>
+      <w:proofErr w:type="gramEnd"/>
+      <w:r>
+        <w:rPr>
+          <w:rFonts w:ascii="Arial;Helvetica;sans-serif" w:hAnsi="Arial;Helvetica;sans-serif"/>
+          <w:color w:val="222222"/>
+        </w:rPr>
+        <w:t xml:space="preserve"> all the data points fall directly on the mean line. Not a big deal, just maybe think about the exact wording...</w:t>
+      </w:r>
+      <w:r>
+        <w:br/>
+      </w:r>
+      <w:r>
+        <w:br/>
+      </w:r>
+      <w:r>
+        <w:rPr>
+          <w:rFonts w:ascii="Arial;Helvetica;sans-serif" w:hAnsi="Arial;Helvetica;sans-serif"/>
+          <w:color w:val="222222"/>
+        </w:rPr>
+        <w:t>L167: these criteria</w:t>
+      </w:r>
+      <w:r>
+        <w:br/>
+      </w:r>
+      <w:r>
+        <w:br/>
+      </w:r>
+      <w:r>
+        <w:rPr>
+          <w:rFonts w:ascii="Arial;Helvetica;sans-serif" w:hAnsi="Arial;Helvetica;sans-serif"/>
+          <w:color w:val="222222"/>
+        </w:rPr>
+        <w:t>L177: distribution</w:t>
+      </w:r>
+      <w:r>
+        <w:br/>
+      </w:r>
+      <w:r>
+        <w:br/>
+      </w:r>
+      <w:r>
+        <w:rPr>
+          <w:rFonts w:ascii="Arial;Helvetica;sans-serif" w:hAnsi="Arial;Helvetica;sans-serif"/>
+          <w:color w:val="222222"/>
+        </w:rPr>
+        <w:t>L200: I think that "marginalized" isn't the right word to use here since all the usage I can find online has to do with marginalization of people or cultural groups. You could also consider adding this as two panels to Fig 3.</w:t>
+      </w:r>
+    </w:p>
+    <w:p>
       <w:r>
         <w:br/>
       </w:r>
@@ -1527,6 +1683,7 @@
         <w:br/>
       </w:r>
       <w:r>
+        <w:lastRenderedPageBreak/>
         <w:br/>
       </w:r>
       <w:r>
@@ -1692,7 +1849,6 @@
         <w:br/>
       </w:r>
       <w:r>
-        <w:lastRenderedPageBreak/>
         <w:br/>
       </w:r>
       <w:r>
@@ -1780,6 +1936,7 @@
           <w:rFonts w:ascii="Arial;Helvetica;sans-serif" w:hAnsi="Arial;Helvetica;sans-serif"/>
           <w:color w:val="222222"/>
         </w:rPr>
+        <w:lastRenderedPageBreak/>
         <w:t>Reviewer #2 Evaluations:</w:t>
       </w:r>
       <w:r>
@@ -1934,15 +2091,7 @@
           <w:rFonts w:ascii="Arial;Helvetica;sans-serif" w:hAnsi="Arial;Helvetica;sans-serif"/>
           <w:color w:val="222222"/>
         </w:rPr>
-        <w:t xml:space="preserve">2020] showed that the duration of bursts depends on electron energy (Figure 2). Currently, the authors used SAMEX data to measure &gt;1 MeV electrons. Does the SAMPEX observation show the duration of 1 MeV electrons or multiple energies? If multi-energy electrons contribute to the measured duration, the distribution of duration are not simply related to chorus element durations. Could you add this point in </w:t>
-      </w:r>
-      <w:r>
-        <w:rPr>
-          <w:rFonts w:ascii="Arial;Helvetica;sans-serif" w:hAnsi="Arial;Helvetica;sans-serif"/>
-          <w:color w:val="222222"/>
-        </w:rPr>
-        <w:lastRenderedPageBreak/>
-        <w:t>discussion?</w:t>
+        <w:t>2020] showed that the duration of bursts depends on electron energy (Figure 2). Currently, the authors used SAMEX data to measure &gt;1 MeV electrons. Does the SAMPEX observation show the duration of 1 MeV electrons or multiple energies? If multi-energy electrons contribute to the measured duration, the distribution of duration are not simply related to chorus element durations. Could you add this point in discussion?</w:t>
       </w:r>
       <w:r>
         <w:br/>
@@ -2384,6 +2533,93 @@
     <w:name w:val="Normal"/>
     <w:qFormat/>
   </w:style>
+  <w:style w:type="paragraph" w:styleId="Heading2">
+    <w:name w:val="heading 2"/>
+    <w:basedOn w:val="Normal"/>
+    <w:next w:val="Normal"/>
+    <w:link w:val="Heading2Char"/>
+    <w:uiPriority w:val="9"/>
+    <w:unhideWhenUsed/>
+    <w:qFormat/>
+    <w:rsid w:val="002A2899"/>
+    <w:pPr>
+      <w:keepNext/>
+      <w:keepLines/>
+      <w:spacing w:before="40"/>
+      <w:outlineLvl w:val="1"/>
+    </w:pPr>
+    <w:rPr>
+      <w:rFonts w:asciiTheme="majorHAnsi" w:eastAsiaTheme="majorEastAsia" w:hAnsiTheme="majorHAnsi" w:cs="Mangal"/>
+      <w:color w:val="2F5496" w:themeColor="accent1" w:themeShade="BF"/>
+      <w:sz w:val="26"/>
+      <w:szCs w:val="23"/>
+    </w:rPr>
+  </w:style>
+  <w:style w:type="paragraph" w:styleId="Heading3">
+    <w:name w:val="heading 3"/>
+    <w:basedOn w:val="Normal"/>
+    <w:next w:val="Normal"/>
+    <w:link w:val="Heading3Char"/>
+    <w:uiPriority w:val="9"/>
+    <w:unhideWhenUsed/>
+    <w:qFormat/>
+    <w:rsid w:val="002A2899"/>
+    <w:pPr>
+      <w:keepNext/>
+      <w:keepLines/>
+      <w:spacing w:before="40"/>
+      <w:outlineLvl w:val="2"/>
+    </w:pPr>
+    <w:rPr>
+      <w:rFonts w:asciiTheme="majorHAnsi" w:eastAsiaTheme="majorEastAsia" w:hAnsiTheme="majorHAnsi" w:cs="Mangal"/>
+      <w:color w:val="1F3763" w:themeColor="accent1" w:themeShade="7F"/>
+      <w:szCs w:val="21"/>
+    </w:rPr>
+  </w:style>
+  <w:style w:type="paragraph" w:styleId="Heading4">
+    <w:name w:val="heading 4"/>
+    <w:basedOn w:val="Normal"/>
+    <w:next w:val="Normal"/>
+    <w:link w:val="Heading4Char"/>
+    <w:uiPriority w:val="9"/>
+    <w:unhideWhenUsed/>
+    <w:qFormat/>
+    <w:rsid w:val="002A2899"/>
+    <w:pPr>
+      <w:keepNext/>
+      <w:keepLines/>
+      <w:spacing w:before="40"/>
+      <w:outlineLvl w:val="3"/>
+    </w:pPr>
+    <w:rPr>
+      <w:rFonts w:asciiTheme="majorHAnsi" w:eastAsiaTheme="majorEastAsia" w:hAnsiTheme="majorHAnsi" w:cs="Mangal"/>
+      <w:i/>
+      <w:iCs/>
+      <w:color w:val="2F5496" w:themeColor="accent1" w:themeShade="BF"/>
+      <w:szCs w:val="21"/>
+    </w:rPr>
+  </w:style>
+  <w:style w:type="paragraph" w:styleId="Heading5">
+    <w:name w:val="heading 5"/>
+    <w:basedOn w:val="Normal"/>
+    <w:next w:val="Normal"/>
+    <w:link w:val="Heading5Char"/>
+    <w:uiPriority w:val="9"/>
+    <w:unhideWhenUsed/>
+    <w:qFormat/>
+    <w:rsid w:val="002A2899"/>
+    <w:pPr>
+      <w:keepNext/>
+      <w:keepLines/>
+      <w:spacing w:before="40"/>
+      <w:outlineLvl w:val="4"/>
+    </w:pPr>
+    <w:rPr>
+      <w:rFonts w:asciiTheme="majorHAnsi" w:eastAsiaTheme="majorEastAsia" w:hAnsiTheme="majorHAnsi" w:cs="Mangal"/>
+      <w:color w:val="2F5496" w:themeColor="accent1" w:themeShade="BF"/>
+      <w:szCs w:val="21"/>
+    </w:rPr>
+  </w:style>
   <w:style w:type="character" w:default="1" w:styleId="DefaultParagraphFont">
     <w:name w:val="Default Paragraph Font"/>
     <w:uiPriority w:val="1"/>
@@ -2473,6 +2709,57 @@
     <w:rPr>
       <w:sz w:val="12"/>
       <w:szCs w:val="12"/>
+    </w:rPr>
+  </w:style>
+  <w:style w:type="character" w:customStyle="1" w:styleId="Heading2Char">
+    <w:name w:val="Heading 2 Char"/>
+    <w:basedOn w:val="DefaultParagraphFont"/>
+    <w:link w:val="Heading2"/>
+    <w:uiPriority w:val="9"/>
+    <w:rsid w:val="002A2899"/>
+    <w:rPr>
+      <w:rFonts w:asciiTheme="majorHAnsi" w:eastAsiaTheme="majorEastAsia" w:hAnsiTheme="majorHAnsi" w:cs="Mangal"/>
+      <w:color w:val="2F5496" w:themeColor="accent1" w:themeShade="BF"/>
+      <w:sz w:val="26"/>
+      <w:szCs w:val="23"/>
+    </w:rPr>
+  </w:style>
+  <w:style w:type="character" w:customStyle="1" w:styleId="Heading3Char">
+    <w:name w:val="Heading 3 Char"/>
+    <w:basedOn w:val="DefaultParagraphFont"/>
+    <w:link w:val="Heading3"/>
+    <w:uiPriority w:val="9"/>
+    <w:rsid w:val="002A2899"/>
+    <w:rPr>
+      <w:rFonts w:asciiTheme="majorHAnsi" w:eastAsiaTheme="majorEastAsia" w:hAnsiTheme="majorHAnsi" w:cs="Mangal"/>
+      <w:color w:val="1F3763" w:themeColor="accent1" w:themeShade="7F"/>
+      <w:szCs w:val="21"/>
+    </w:rPr>
+  </w:style>
+  <w:style w:type="character" w:customStyle="1" w:styleId="Heading4Char">
+    <w:name w:val="Heading 4 Char"/>
+    <w:basedOn w:val="DefaultParagraphFont"/>
+    <w:link w:val="Heading4"/>
+    <w:uiPriority w:val="9"/>
+    <w:rsid w:val="002A2899"/>
+    <w:rPr>
+      <w:rFonts w:asciiTheme="majorHAnsi" w:eastAsiaTheme="majorEastAsia" w:hAnsiTheme="majorHAnsi" w:cs="Mangal"/>
+      <w:i/>
+      <w:iCs/>
+      <w:color w:val="2F5496" w:themeColor="accent1" w:themeShade="BF"/>
+      <w:szCs w:val="21"/>
+    </w:rPr>
+  </w:style>
+  <w:style w:type="character" w:customStyle="1" w:styleId="Heading5Char">
+    <w:name w:val="Heading 5 Char"/>
+    <w:basedOn w:val="DefaultParagraphFont"/>
+    <w:link w:val="Heading5"/>
+    <w:uiPriority w:val="9"/>
+    <w:rsid w:val="002A2899"/>
+    <w:rPr>
+      <w:rFonts w:asciiTheme="majorHAnsi" w:eastAsiaTheme="majorEastAsia" w:hAnsiTheme="majorHAnsi" w:cs="Mangal"/>
+      <w:color w:val="2F5496" w:themeColor="accent1" w:themeShade="BF"/>
+      <w:szCs w:val="21"/>
     </w:rPr>
   </w:style>
 </w:styles>

</xml_diff>

<commit_message>
Updated the figure and response to reviwer.
</commit_message>
<xml_diff>
--- a/paper/feedback/v1/response_to_reviewers.docx
+++ b/paper/feedback/v1/response_to_reviewers.docx
@@ -379,14 +379,7 @@
           <w:rFonts w:ascii="Arial" w:hAnsi="Arial" w:cs="Arial"/>
           <w:color w:val="00B050"/>
         </w:rPr>
-        <w:t xml:space="preserve">Out initial intention with </w:t>
-      </w:r>
-      <w:r>
-        <w:rPr>
-          <w:rFonts w:ascii="Arial" w:hAnsi="Arial" w:cs="Arial"/>
-          <w:color w:val="00B050"/>
-        </w:rPr>
-        <w:t>plotting the 25</w:t>
+        <w:t>Out initial intention with plotting the 25</w:t>
       </w:r>
       <w:r>
         <w:rPr>
@@ -431,14 +424,7 @@
           <w:rFonts w:ascii="Arial" w:hAnsi="Arial" w:cs="Arial"/>
           <w:color w:val="00B050"/>
         </w:rPr>
-        <w:t xml:space="preserve"> percentiles</w:t>
-      </w:r>
-      <w:r>
-        <w:rPr>
-          <w:rFonts w:ascii="Arial" w:hAnsi="Arial" w:cs="Arial"/>
-          <w:color w:val="00B050"/>
-        </w:rPr>
-        <w:t xml:space="preserve"> was to </w:t>
+        <w:t xml:space="preserve"> percentiles was to </w:t>
       </w:r>
       <w:r>
         <w:rPr>
@@ -572,139 +558,82 @@
       <w:pPr>
         <w:rPr>
           <w:rFonts w:ascii="Arial" w:hAnsi="Arial" w:cs="Arial"/>
-          <w:color w:val="222222"/>
+          <w:color w:val="FF0000"/>
         </w:rPr>
       </w:pPr>
       <w:r>
         <w:rPr>
           <w:rFonts w:ascii="Arial" w:hAnsi="Arial" w:cs="Arial"/>
+          <w:color w:val="FF0000"/>
+        </w:rPr>
+        <w:t xml:space="preserve">We </w:t>
+      </w:r>
+      <w:r>
+        <w:rPr>
+          <w:rFonts w:ascii="Arial" w:hAnsi="Arial" w:cs="Arial"/>
+          <w:color w:val="FF0000"/>
+        </w:rPr>
+        <w:t>plott</w:t>
+      </w:r>
+      <w:r>
+        <w:rPr>
+          <w:rFonts w:ascii="Arial" w:hAnsi="Arial" w:cs="Arial"/>
+          <w:color w:val="FF0000"/>
+        </w:rPr>
+        <w:t>ed</w:t>
+      </w:r>
+      <w:r>
+        <w:rPr>
+          <w:rFonts w:ascii="Arial" w:hAnsi="Arial" w:cs="Arial"/>
+          <w:color w:val="FF0000"/>
+        </w:rPr>
+        <w:t xml:space="preserve"> </w:t>
+      </w:r>
+      <w:r>
+        <w:rPr>
+          <w:rFonts w:ascii="Arial" w:hAnsi="Arial" w:cs="Arial"/>
+          <w:color w:val="FF0000"/>
+        </w:rPr>
+        <w:t xml:space="preserve">the distribution in other </w:t>
+      </w:r>
+      <w:r>
+        <w:rPr>
+          <w:rFonts w:ascii="Arial" w:hAnsi="Arial" w:cs="Arial"/>
+          <w:color w:val="FF0000"/>
+        </w:rPr>
+        <w:t>ways</w:t>
+      </w:r>
+      <w:r>
+        <w:rPr>
+          <w:rFonts w:ascii="Arial" w:hAnsi="Arial" w:cs="Arial"/>
+          <w:color w:val="FF0000"/>
+        </w:rPr>
+        <w:t xml:space="preserve"> to highlight this subtle trend. We made the following version of Fig. 4: the 2d histograms are the same as the original figure, but panel a contains two new lines representing the median microburst duration as a function of L-shell for two MLT regions: 22-2 and 9-13 hours. We show the line for the L-shell bins with &gt; 100 events. The trend is more visible now, but given the GRL publication unit constraints, haphazard-looking plot, and the mudding of our main message, we decided to leave the plot as is.</w:t>
+      </w:r>
+    </w:p>
+    <w:p>
+      <w:pPr>
+        <w:rPr>
+          <w:rFonts w:ascii="Arial" w:hAnsi="Arial" w:cs="Arial"/>
+          <w:color w:val="222222"/>
+        </w:rPr>
+      </w:pPr>
+      <w:r>
+        <w:rPr>
+          <w:rFonts w:ascii="Arial" w:hAnsi="Arial" w:cs="Arial"/>
+        </w:rPr>
+        <w:br/>
+      </w:r>
+      <w:r>
+        <w:rPr>
+          <w:rFonts w:ascii="Arial" w:hAnsi="Arial" w:cs="Arial"/>
           <w:noProof/>
-          <w:color w:val="FF0000"/>
-        </w:rPr>
-        <mc:AlternateContent>
-          <mc:Choice Requires="wpi">
-            <w:drawing>
-              <wp:anchor distT="0" distB="0" distL="114300" distR="114300" simplePos="0" relativeHeight="251659264" behindDoc="0" locked="0" layoutInCell="1" allowOverlap="1" wp14:anchorId="76A583A2" wp14:editId="2ADE0C32">
-                <wp:simplePos x="0" y="0"/>
-                <wp:positionH relativeFrom="column">
-                  <wp:posOffset>563859</wp:posOffset>
-                </wp:positionH>
-                <wp:positionV relativeFrom="paragraph">
-                  <wp:posOffset>2369924</wp:posOffset>
-                </wp:positionV>
-                <wp:extent cx="502560" cy="450000"/>
-                <wp:effectExtent l="38100" t="38100" r="43815" b="45720"/>
-                <wp:wrapNone/>
-                <wp:docPr id="5" name="Ink 5"/>
-                <wp:cNvGraphicFramePr/>
-                <a:graphic xmlns:a="http://schemas.openxmlformats.org/drawingml/2006/main">
-                  <a:graphicData uri="http://schemas.microsoft.com/office/word/2010/wordprocessingInk">
-                    <w14:contentPart bwMode="auto" r:id="rId4">
-                      <w14:nvContentPartPr>
-                        <w14:cNvContentPartPr/>
-                      </w14:nvContentPartPr>
-                      <w14:xfrm>
-                        <a:off x="0" y="0"/>
-                        <a:ext cx="502560" cy="450000"/>
-                      </w14:xfrm>
-                    </w14:contentPart>
-                  </a:graphicData>
-                </a:graphic>
-              </wp:anchor>
-            </w:drawing>
-          </mc:Choice>
-          <mc:Fallback>
-            <w:pict>
-              <v:shapetype w14:anchorId="52BA6719" id="_x0000_t75" coordsize="21600,21600" o:spt="75" o:preferrelative="t" path="m@4@5l@4@11@9@11@9@5xe" filled="f" stroked="f">
-                <v:stroke joinstyle="miter"/>
-                <v:formulas>
-                  <v:f eqn="if lineDrawn pixelLineWidth 0"/>
-                  <v:f eqn="sum @0 1 0"/>
-                  <v:f eqn="sum 0 0 @1"/>
-                  <v:f eqn="prod @2 1 2"/>
-                  <v:f eqn="prod @3 21600 pixelWidth"/>
-                  <v:f eqn="prod @3 21600 pixelHeight"/>
-                  <v:f eqn="sum @0 0 1"/>
-                  <v:f eqn="prod @6 1 2"/>
-                  <v:f eqn="prod @7 21600 pixelWidth"/>
-                  <v:f eqn="sum @8 21600 0"/>
-                  <v:f eqn="prod @7 21600 pixelHeight"/>
-                  <v:f eqn="sum @10 21600 0"/>
-                </v:formulas>
-                <v:path o:extrusionok="f" gradientshapeok="t" o:connecttype="rect"/>
-                <o:lock v:ext="edit" aspectratio="t"/>
-              </v:shapetype>
-              <v:shape id="Ink 5" o:spid="_x0000_s1026" type="#_x0000_t75" style="position:absolute;margin-left:43.7pt;margin-top:185.9pt;width:40.95pt;height:36.85pt;z-index:251659264;visibility:visible;mso-wrap-style:square;mso-wrap-distance-left:9pt;mso-wrap-distance-top:0;mso-wrap-distance-right:9pt;mso-wrap-distance-bottom:0;mso-position-horizontal:absolute;mso-position-horizontal-relative:text;mso-position-vertical:absolute;mso-position-vertical-relative:text" o:gfxdata="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">
-                <v:imagedata r:id="rId5" o:title=""/>
-              </v:shape>
-            </w:pict>
-          </mc:Fallback>
-        </mc:AlternateContent>
-      </w:r>
-      <w:r>
-        <w:rPr>
-          <w:rFonts w:ascii="Arial" w:hAnsi="Arial" w:cs="Arial"/>
-          <w:color w:val="FF0000"/>
-        </w:rPr>
-        <w:t xml:space="preserve">We </w:t>
-      </w:r>
-      <w:r>
-        <w:rPr>
-          <w:rFonts w:ascii="Arial" w:hAnsi="Arial" w:cs="Arial"/>
-          <w:color w:val="FF0000"/>
-        </w:rPr>
-        <w:t xml:space="preserve">experimented with plotting </w:t>
-      </w:r>
-      <w:r>
-        <w:rPr>
-          <w:rFonts w:ascii="Arial" w:hAnsi="Arial" w:cs="Arial"/>
-          <w:color w:val="FF0000"/>
-        </w:rPr>
-        <w:t xml:space="preserve">the distribution in other </w:t>
-      </w:r>
-      <w:r>
-        <w:rPr>
-          <w:rFonts w:ascii="Arial" w:hAnsi="Arial" w:cs="Arial"/>
-          <w:color w:val="FF0000"/>
-        </w:rPr>
-        <w:t>ways,</w:t>
-      </w:r>
-      <w:r>
-        <w:rPr>
-          <w:rFonts w:ascii="Arial" w:hAnsi="Arial" w:cs="Arial"/>
-          <w:color w:val="FF0000"/>
-        </w:rPr>
-        <w:t xml:space="preserve"> and we </w:t>
-      </w:r>
-      <w:r>
-        <w:rPr>
-          <w:rFonts w:ascii="Arial" w:hAnsi="Arial" w:cs="Arial"/>
-          <w:color w:val="FF0000"/>
-        </w:rPr>
-        <w:t>ran into difficulties highlighting the subtle trends. Since this trend appears inconsequential to our overall conclusions, we left the text as is.</w:t>
-      </w:r>
-      <w:r>
-        <w:rPr>
-          <w:rFonts w:ascii="Arial" w:hAnsi="Arial" w:cs="Arial"/>
-        </w:rPr>
-        <w:br/>
-      </w:r>
-      <w:r>
-        <w:rPr>
-          <w:rFonts w:ascii="Arial" w:hAnsi="Arial" w:cs="Arial"/>
-        </w:rPr>
-        <w:br/>
-      </w:r>
-      <w:r>
-        <w:rPr>
-          <w:rFonts w:ascii="Arial" w:hAnsi="Arial" w:cs="Arial"/>
-          <w:noProof/>
         </w:rPr>
         <w:drawing>
-          <wp:inline distT="0" distB="0" distL="0" distR="0" wp14:anchorId="3929BE61" wp14:editId="220BB5FD">
-            <wp:extent cx="3584023" cy="2688017"/>
-            <wp:effectExtent l="0" t="0" r="0" b="4445"/>
-            <wp:docPr id="1" name="Picture 1"/>
+          <wp:inline distT="0" distB="0" distL="0" distR="0" wp14:anchorId="3EA25CDD" wp14:editId="795D0C18">
+            <wp:extent cx="6332220" cy="3166110"/>
+            <wp:effectExtent l="0" t="0" r="5080" b="0"/>
+            <wp:docPr id="7" name="Picture 7"/>
             <wp:cNvGraphicFramePr>
               <a:graphicFrameLocks xmlns:a="http://schemas.openxmlformats.org/drawingml/2006/main" noChangeAspect="1"/>
             </wp:cNvGraphicFramePr>
@@ -712,11 +641,11 @@
               <a:graphicData uri="http://schemas.openxmlformats.org/drawingml/2006/picture">
                 <pic:pic xmlns:pic="http://schemas.openxmlformats.org/drawingml/2006/picture">
                   <pic:nvPicPr>
-                    <pic:cNvPr id="1" name="Picture 1"/>
+                    <pic:cNvPr id="7" name="Picture 7"/>
                     <pic:cNvPicPr/>
                   </pic:nvPicPr>
                   <pic:blipFill>
-                    <a:blip r:embed="rId6" cstate="print">
+                    <a:blip r:embed="rId4">
                       <a:extLst>
                         <a:ext uri="{28A0092B-C50C-407E-A947-70E740481C1C}">
                           <a14:useLocalDpi xmlns:a14="http://schemas.microsoft.com/office/drawing/2010/main" val="0"/>
@@ -730,7 +659,7 @@
                   <pic:spPr>
                     <a:xfrm>
                       <a:off x="0" y="0"/>
-                      <a:ext cx="3600584" cy="2700438"/>
+                      <a:ext cx="6332220" cy="3166110"/>
                     </a:xfrm>
                     <a:prstGeom prst="rect">
                       <a:avLst/>
@@ -745,53 +674,6 @@
       <w:r>
         <w:rPr>
           <w:rFonts w:ascii="Arial" w:hAnsi="Arial" w:cs="Arial"/>
-          <w:noProof/>
-        </w:rPr>
-        <w:drawing>
-          <wp:inline distT="0" distB="0" distL="0" distR="0" wp14:anchorId="68F6CC92" wp14:editId="7574078D">
-            <wp:extent cx="3477719" cy="2608289"/>
-            <wp:effectExtent l="0" t="0" r="2540" b="0"/>
-            <wp:docPr id="2" name="Picture 2"/>
-            <wp:cNvGraphicFramePr>
-              <a:graphicFrameLocks xmlns:a="http://schemas.openxmlformats.org/drawingml/2006/main" noChangeAspect="1"/>
-            </wp:cNvGraphicFramePr>
-            <a:graphic xmlns:a="http://schemas.openxmlformats.org/drawingml/2006/main">
-              <a:graphicData uri="http://schemas.openxmlformats.org/drawingml/2006/picture">
-                <pic:pic xmlns:pic="http://schemas.openxmlformats.org/drawingml/2006/picture">
-                  <pic:nvPicPr>
-                    <pic:cNvPr id="2" name="Picture 2"/>
-                    <pic:cNvPicPr/>
-                  </pic:nvPicPr>
-                  <pic:blipFill>
-                    <a:blip r:embed="rId7" cstate="print">
-                      <a:extLst>
-                        <a:ext uri="{28A0092B-C50C-407E-A947-70E740481C1C}">
-                          <a14:useLocalDpi xmlns:a14="http://schemas.microsoft.com/office/drawing/2010/main" val="0"/>
-                        </a:ext>
-                      </a:extLst>
-                    </a:blip>
-                    <a:stretch>
-                      <a:fillRect/>
-                    </a:stretch>
-                  </pic:blipFill>
-                  <pic:spPr>
-                    <a:xfrm>
-                      <a:off x="0" y="0"/>
-                      <a:ext cx="3485123" cy="2613842"/>
-                    </a:xfrm>
-                    <a:prstGeom prst="rect">
-                      <a:avLst/>
-                    </a:prstGeom>
-                  </pic:spPr>
-                </pic:pic>
-              </a:graphicData>
-            </a:graphic>
-          </wp:inline>
-        </w:drawing>
-      </w:r>
-      <w:r>
-        <w:rPr>
-          <w:rFonts w:ascii="Arial" w:hAnsi="Arial" w:cs="Arial"/>
         </w:rPr>
         <w:br/>
       </w:r>
@@ -938,15 +820,7 @@
           <w:rFonts w:ascii="Arial" w:hAnsi="Arial" w:cs="Arial"/>
           <w:color w:val="00B050"/>
         </w:rPr>
-        <w:t xml:space="preserve"> author of the Li et al., 2009 paper, and appears next to the year. This is due to AGU’s Latex formatting style that included the first </w:t>
-      </w:r>
-      <w:r>
-        <w:rPr>
-          <w:rFonts w:ascii="Arial" w:hAnsi="Arial" w:cs="Arial"/>
-          <w:color w:val="00B050"/>
-        </w:rPr>
-        <w:lastRenderedPageBreak/>
-        <w:t>4 authors</w:t>
+        <w:t xml:space="preserve"> author of the Li et al., 2009 paper, and appears next to the year. This is due to AGU’s Latex formatting style that included the first 4 authors</w:t>
       </w:r>
       <w:r>
         <w:rPr>
@@ -1144,6 +1018,7 @@
         <w:rPr>
           <w:rFonts w:ascii="Arial" w:hAnsi="Arial" w:cs="Arial"/>
         </w:rPr>
+        <w:lastRenderedPageBreak/>
         <w:br/>
       </w:r>
       <w:r>
@@ -1181,35 +1056,7 @@
           <w:rFonts w:ascii="Arial" w:hAnsi="Arial" w:cs="Arial"/>
           <w:color w:val="00B050"/>
         </w:rPr>
-        <w:t>You’re correct, we rewrote the sentence to convey that Breneman et al., 2017 “</w:t>
-      </w:r>
-      <w:r>
-        <w:rPr>
-          <w:rFonts w:ascii="Arial" w:hAnsi="Arial" w:cs="Arial"/>
-          <w:color w:val="00B050"/>
-        </w:rPr>
-        <w:t>associated chorus rising tone elements</w:t>
-      </w:r>
-      <w:r>
-        <w:rPr>
-          <w:rFonts w:ascii="Arial" w:hAnsi="Arial" w:cs="Arial"/>
-          <w:color w:val="00B050"/>
-        </w:rPr>
-        <w:t xml:space="preserve"> </w:t>
-      </w:r>
-      <w:r>
-        <w:rPr>
-          <w:rFonts w:ascii="Arial" w:hAnsi="Arial" w:cs="Arial"/>
-          <w:color w:val="00B050"/>
-        </w:rPr>
-        <w:t>to microbursts</w:t>
-      </w:r>
-      <w:r>
-        <w:rPr>
-          <w:rFonts w:ascii="Arial" w:hAnsi="Arial" w:cs="Arial"/>
-          <w:color w:val="00B050"/>
-        </w:rPr>
-        <w:t>”.</w:t>
+        <w:t>You’re correct, we rewrote the sentence to convey that Breneman et al., 2017 “associated chorus rising tone elements to microbursts”.</w:t>
       </w:r>
       <w:r>
         <w:rPr>
@@ -1650,21 +1497,7 @@
           <w:rFonts w:ascii="Arial" w:hAnsi="Arial" w:cs="Arial"/>
           <w:color w:val="00B050"/>
         </w:rPr>
-        <w:t>You are correct: we added “…</w:t>
-      </w:r>
-      <w:r>
-        <w:rPr>
-          <w:rFonts w:ascii="Arial" w:hAnsi="Arial" w:cs="Arial"/>
-          <w:color w:val="00B050"/>
-        </w:rPr>
-        <w:t>for the background counts at and around the microburst</w:t>
-      </w:r>
-      <w:r>
-        <w:rPr>
-          <w:rFonts w:ascii="Arial" w:hAnsi="Arial" w:cs="Arial"/>
-          <w:color w:val="00B050"/>
-        </w:rPr>
-        <w:t xml:space="preserve">” at the end of that sentence. </w:t>
+        <w:t xml:space="preserve">You are correct: we added “…for the background counts at and around the microburst” at the end of that sentence. </w:t>
       </w:r>
       <w:r>
         <w:rPr>
@@ -1894,7 +1727,7 @@
         <w:lastRenderedPageBreak/>
         <w:t xml:space="preserve">We agree that the recent use of the word marginalized has a strong negative meaning, however it is a common term in probability theory. See </w:t>
       </w:r>
-      <w:hyperlink r:id="rId8" w:history="1">
+      <w:hyperlink r:id="rId5" w:history="1">
         <w:r>
           <w:rPr>
             <w:rStyle w:val="Hyperlink"/>
@@ -1953,23 +1786,7 @@
           <w:rFonts w:ascii="Arial" w:hAnsi="Arial" w:cs="Arial"/>
           <w:color w:val="222222"/>
         </w:rPr>
-        <w:t xml:space="preserve">Is there some </w:t>
-      </w:r>
-      <w:proofErr w:type="gramStart"/>
-      <w:r>
-        <w:rPr>
-          <w:rFonts w:ascii="Arial" w:hAnsi="Arial" w:cs="Arial"/>
-          <w:color w:val="222222"/>
-        </w:rPr>
-        <w:t>particular reason</w:t>
-      </w:r>
-      <w:proofErr w:type="gramEnd"/>
-      <w:r>
-        <w:rPr>
-          <w:rFonts w:ascii="Arial" w:hAnsi="Arial" w:cs="Arial"/>
-          <w:color w:val="222222"/>
-        </w:rPr>
-        <w:t xml:space="preserve"> that the burst detection parameter would be less sensitive to abnormally long microbursts as opposed to abnormally short ones? --&gt; you discuss this in the next sentences, but probably you should motivate the concern about long microbursts first.</w:t>
+        <w:t>Is there some particular reason that the burst detection parameter would be less sensitive to abnormally long microbursts as opposed to abnormally short ones? --&gt; you discuss this in the next sentences, but probably you should motivate the concern about long microbursts first.</w:t>
       </w:r>
       <w:r>
         <w:rPr>
@@ -3197,34 +3014,6 @@
 </w:styles>
 </file>
 
-<file path=word/ink/ink1.xml><?xml version="1.0" encoding="utf-8"?>
-<inkml:ink xmlns:inkml="http://www.w3.org/2003/InkML">
-  <inkml:definitions>
-    <inkml:context xml:id="ctx0">
-      <inkml:inkSource xml:id="inkSrc0">
-        <inkml:traceFormat>
-          <inkml:channel name="X" type="integer" min="-2.14748E9" max="2.14748E9" units="cm"/>
-          <inkml:channel name="Y" type="integer" min="-2.14748E9" max="2.14748E9" units="cm"/>
-          <inkml:channel name="F" type="integer" max="32767" units="dev"/>
-        </inkml:traceFormat>
-        <inkml:channelProperties>
-          <inkml:channelProperty channel="X" name="resolution" value="1000" units="1/cm"/>
-          <inkml:channelProperty channel="Y" name="resolution" value="1000" units="1/cm"/>
-          <inkml:channelProperty channel="F" name="resolution" value="0" units="1/dev"/>
-        </inkml:channelProperties>
-      </inkml:inkSource>
-      <inkml:timestamp xml:id="ts0" timeString="2021-06-03T15:37:42.962"/>
-    </inkml:context>
-    <inkml:brush xml:id="br0">
-      <inkml:brushProperty name="width" value="0.05" units="cm"/>
-      <inkml:brushProperty name="height" value="0.05" units="cm"/>
-      <inkml:brushProperty name="color" value="#E71224"/>
-    </inkml:brush>
-  </inkml:definitions>
-  <inkml:trace contextRef="#ctx0" brushRef="#br0">1 1249 24575,'30'-13'0,"-3"-1"0,-15 10 0,-3-3 0,2 3 0,-5-1 0,2-1 0,-3 3 0,1-2 0,-1 5 0,0-5 0,4 2 0,-3-3 0,2 0 0,-3 3 0,1-2 0,-1 2 0,3-2 0,-1-1 0,1 1 0,-3-1 0,1-2 0,-1 4 0,1-4 0,-1 5 0,1-2 0,-3-1 0,1 1 0,-3-1 0,4 1 0,-2 0 0,2-1 0,0 1 0,1-1 0,-3 1 0,2-1 0,-2-2 0,2 2 0,1-3 0,-1 4 0,1-3 0,-1 1 0,1-1 0,-1 3 0,1-4 0,-1 3 0,1-2 0,0-1 0,-1 3 0,1-2 0,-1 3 0,0-1 0,1 1 0,-1-1 0,0 1 0,1-1 0,-1 1 0,0 0 0,1-1 0,-1 1 0,0-1 0,1 1 0,-1-1 0,0 1 0,1 0 0,2-1 0,-2 0 0,2 1 0,-2-1 0,-1 1 0,3-1 0,-1-2 0,1 1 0,-2-1 0,-1 2 0,0 3 0,1-1 0,-1 1 0,0-3 0,3-2 0,-2 2 0,2 1 0,-3 0 0,1 2 0,2-3 0,-2 1 0,2-1 0,-2 0 0,-1 1 0,0 0 0,1-1 0,2-2 0,-2 2 0,2-3 0,-2 1 0,-1 2 0,1-3 0,2 4 0,-1-4 0,1 3 0,1-3 0,-3 4 0,2-1 0,2-2 0,0-1 0,1 0 0,1-2 0,-6 5 0,5-5 0,-5 4 0,2-4 0,1 5 0,-3-3 0,2 4 0,-2-1 0,-1 1 0,3-1 0,-2 1 0,3-4 0,2-3 0,-2 0 0,6-3 0,-3 6 0,-1-2 0,-2 4 0,3-4 0,-6 5 0,5-5 0,-5 5 0,2-3 0,-2 4 0,2-3 0,-2 1 0,5-4 0,-5 5 0,5-5 0,-2 2 0,3-1 0,-3-1 0,8 2 0,-9 0 0,5 0 0,-5 1 0,-2 2 0,6-3 0,-3 1 0,0 1 0,2-1 0,-2-1 0,3 0 0,-1 0 0,1-3 0,-3 6 0,2-3 0,-2 1 0,3 1 0,-3-1 0,2 2 0,-2-2 0,3 1 0,-3-2 0,8-2 0,-10 4 0,9-4 0,-9 6 0,1-1 0,-3 0 0,1 1 0,-1 2 0,0-2 0,1 4 0,-3-3 0,-1 1 0,0-5 0,1 5 0,2-4 0,1 7 0,-1-5 0,0 2 0,1-2 0,-1-1 0,0 1 0,1-1 0,-1 1 0,3-1 0,-2 3 0,3-2 0,-4 4 0,0-4 0,-2 3 0,2-1 0,-4 0 0,1 3 0</inkml:trace>
-</inkml:ink>
-</file>
-
 <file path=word/theme/theme1.xml><?xml version="1.0" encoding="utf-8"?>
 <a:theme xmlns:a="http://schemas.openxmlformats.org/drawingml/2006/main" name="Office Theme">
   <a:themeElements>

</xml_diff>

<commit_message>
More edits to second reviewer.
</commit_message>
<xml_diff>
--- a/paper/feedback/v1/response_to_reviewers.docx
+++ b/paper/feedback/v1/response_to_reviewers.docx
@@ -645,7 +645,7 @@
                     <pic:cNvPicPr/>
                   </pic:nvPicPr>
                   <pic:blipFill>
-                    <a:blip r:embed="rId4">
+                    <a:blip r:embed="rId5">
                       <a:extLst>
                         <a:ext uri="{28A0092B-C50C-407E-A947-70E740481C1C}">
                           <a14:useLocalDpi xmlns:a14="http://schemas.microsoft.com/office/drawing/2010/main" val="0"/>
@@ -1817,7 +1817,7 @@
         </w:rPr>
         <w:t xml:space="preserve"> </w:t>
       </w:r>
-      <w:hyperlink r:id="rId5" w:history="1">
+      <w:hyperlink r:id="rId6" w:history="1">
         <w:r>
           <w:rPr>
             <w:rStyle w:val="Hyperlink"/>
@@ -2505,28 +2505,54 @@
         </w:rPr>
         <w:t xml:space="preserve">in MLT </w:t>
       </w:r>
-      <w:proofErr w:type="spellStart"/>
-      <w:r>
-        <w:rPr>
-          <w:rFonts w:ascii="Arial" w:hAnsi="Arial" w:cs="Arial"/>
-          <w:color w:val="00B050"/>
-        </w:rPr>
-        <w:t>is</w:t>
-      </w:r>
-      <w:r>
-        <w:rPr>
-          <w:rFonts w:ascii="Arial" w:hAnsi="Arial" w:cs="Arial"/>
-          <w:color w:val="00B050"/>
-        </w:rPr>
-        <w:t xml:space="preserve"> e</w:t>
-      </w:r>
-      <w:proofErr w:type="spellEnd"/>
-      <w:r>
-        <w:rPr>
-          <w:rFonts w:ascii="Arial" w:hAnsi="Arial" w:cs="Arial"/>
-          <w:color w:val="00B050"/>
-        </w:rPr>
-        <w:t>xplained by high- vs low-latitude chorus waves</w:t>
+      <w:r>
+        <w:rPr>
+          <w:rFonts w:ascii="Arial" w:hAnsi="Arial" w:cs="Arial"/>
+          <w:color w:val="00B050"/>
+        </w:rPr>
+        <w:t>can be</w:t>
+      </w:r>
+      <w:r>
+        <w:rPr>
+          <w:rFonts w:ascii="Arial" w:hAnsi="Arial" w:cs="Arial"/>
+          <w:color w:val="00B050"/>
+        </w:rPr>
+        <w:t xml:space="preserve"> explained </w:t>
+      </w:r>
+      <w:r>
+        <w:rPr>
+          <w:rFonts w:ascii="Arial" w:hAnsi="Arial" w:cs="Arial"/>
+          <w:color w:val="00B050"/>
+        </w:rPr>
+        <w:t>if</w:t>
+      </w:r>
+      <w:r>
+        <w:rPr>
+          <w:rFonts w:ascii="Arial" w:hAnsi="Arial" w:cs="Arial"/>
+          <w:color w:val="00B050"/>
+        </w:rPr>
+        <w:t xml:space="preserve"> high- </w:t>
+      </w:r>
+      <w:r>
+        <w:rPr>
+          <w:rFonts w:ascii="Arial" w:hAnsi="Arial" w:cs="Arial"/>
+          <w:color w:val="00B050"/>
+        </w:rPr>
+        <w:t>and</w:t>
+      </w:r>
+      <w:r>
+        <w:rPr>
+          <w:rFonts w:ascii="Arial" w:hAnsi="Arial" w:cs="Arial"/>
+          <w:color w:val="00B050"/>
+        </w:rPr>
+        <w:t xml:space="preserve"> low-latitude chorus waves</w:t>
+      </w:r>
+      <w:r>
+        <w:rPr>
+          <w:rFonts w:ascii="Arial" w:hAnsi="Arial" w:cs="Arial"/>
+          <w:color w:val="00B050"/>
+        </w:rPr>
+        <w:t xml:space="preserve"> scattered microbursts differently</w:t>
       </w:r>
       <w:r>
         <w:rPr>
@@ -2572,6 +2598,8 @@
       <w:r>
         <w:rPr>
           <w:rFonts w:ascii="Arial" w:hAnsi="Arial" w:cs="Arial"/>
+          <w:i/>
+          <w:iCs/>
           <w:color w:val="00B050"/>
         </w:rPr>
         <w:t>Lorentzen</w:t>
@@ -2580,34 +2608,507 @@
       <w:r>
         <w:rPr>
           <w:rFonts w:ascii="Arial" w:hAnsi="Arial" w:cs="Arial"/>
-          <w:color w:val="00B050"/>
-        </w:rPr>
-        <w:t xml:space="preserve"> et al., 2001 results, since high latitude chorus waves do not typically occur at midnight MLT, we can postulate that the MeV microbursts at midnight were scattered close to the equator, likely via a higher order resonance than the cyclotron resonance. Near noon MLT, where chorus waves propagate to higher latitudes, MeV electrons can scatter via a higher order resonance near the equator, or at cyclotron resonance at higher latitudes. </w:t>
-      </w:r>
-      <w:r>
-        <w:rPr>
-          <w:rFonts w:ascii="Arial" w:hAnsi="Arial" w:cs="Arial"/>
-          <w:color w:val="00B050"/>
-        </w:rPr>
-        <w:t xml:space="preserve">With these assumptions, it is possible that the chorus duration, scattering latitude, and scattering modes are coupled in a non-trivial way. </w:t>
-      </w:r>
-      <w:r>
-        <w:rPr>
-          <w:rFonts w:ascii="Arial" w:hAnsi="Arial" w:cs="Arial"/>
-        </w:rPr>
-        <w:br/>
-      </w:r>
-      <w:r>
-        <w:rPr>
-          <w:rFonts w:ascii="Arial" w:hAnsi="Arial" w:cs="Arial"/>
-        </w:rPr>
-        <w:br/>
-      </w:r>
-      <w:r>
-        <w:rPr>
-          <w:rFonts w:ascii="Arial" w:hAnsi="Arial" w:cs="Arial"/>
-          <w:color w:val="222222"/>
-        </w:rPr>
+          <w:i/>
+          <w:iCs/>
+          <w:color w:val="00B050"/>
+        </w:rPr>
+        <w:t xml:space="preserve"> et al., 2001</w:t>
+      </w:r>
+      <w:r>
+        <w:rPr>
+          <w:rFonts w:ascii="Arial" w:hAnsi="Arial" w:cs="Arial"/>
+          <w:color w:val="00B050"/>
+        </w:rPr>
+        <w:t xml:space="preserve"> </w:t>
+      </w:r>
+      <w:r>
+        <w:rPr>
+          <w:rFonts w:ascii="Arial" w:hAnsi="Arial" w:cs="Arial"/>
+          <w:color w:val="00B050"/>
+        </w:rPr>
+        <w:t>result</w:t>
+      </w:r>
+      <w:r>
+        <w:rPr>
+          <w:rFonts w:ascii="Arial" w:hAnsi="Arial" w:cs="Arial"/>
+          <w:color w:val="00B050"/>
+        </w:rPr>
+        <w:t xml:space="preserve"> and </w:t>
+      </w:r>
+      <w:r>
+        <w:rPr>
+          <w:rFonts w:ascii="Arial" w:hAnsi="Arial" w:cs="Arial"/>
+          <w:i/>
+          <w:iCs/>
+          <w:color w:val="00B050"/>
+        </w:rPr>
+        <w:t>Millan and Throne 2007</w:t>
+      </w:r>
+      <w:r>
+        <w:rPr>
+          <w:rFonts w:ascii="Arial" w:hAnsi="Arial" w:cs="Arial"/>
+          <w:color w:val="00B050"/>
+        </w:rPr>
+        <w:t xml:space="preserve"> assertion that “</w:t>
+      </w:r>
+      <w:r>
+        <w:rPr>
+          <w:rFonts w:ascii="Arial" w:hAnsi="Arial" w:cs="Arial"/>
+          <w:color w:val="00B050"/>
+        </w:rPr>
+        <w:t>For resonance to occur at higher</w:t>
+      </w:r>
+      <w:r>
+        <w:rPr>
+          <w:rFonts w:ascii="Arial" w:hAnsi="Arial" w:cs="Arial"/>
+          <w:color w:val="00B050"/>
+        </w:rPr>
+        <w:t xml:space="preserve"> </w:t>
+      </w:r>
+      <w:r>
+        <w:rPr>
+          <w:rFonts w:ascii="Arial" w:hAnsi="Arial" w:cs="Arial"/>
+          <w:color w:val="00B050"/>
+        </w:rPr>
+        <w:t>energies (approaching 1 MeV), the interaction must</w:t>
+      </w:r>
+      <w:r>
+        <w:rPr>
+          <w:rFonts w:ascii="Arial" w:hAnsi="Arial" w:cs="Arial"/>
+          <w:color w:val="00B050"/>
+        </w:rPr>
+        <w:t xml:space="preserve"> </w:t>
+      </w:r>
+      <w:r>
+        <w:rPr>
+          <w:rFonts w:ascii="Arial" w:hAnsi="Arial" w:cs="Arial"/>
+          <w:color w:val="00B050"/>
+        </w:rPr>
+        <w:t>take place either at higher harmonic number or at</w:t>
+      </w:r>
+      <w:r>
+        <w:rPr>
+          <w:rFonts w:ascii="Arial" w:hAnsi="Arial" w:cs="Arial"/>
+          <w:color w:val="00B050"/>
+        </w:rPr>
+        <w:t xml:space="preserve"> </w:t>
+      </w:r>
+      <w:r>
+        <w:rPr>
+          <w:rFonts w:ascii="Arial" w:hAnsi="Arial" w:cs="Arial"/>
+          <w:color w:val="00B050"/>
+        </w:rPr>
+        <w:t>higher latitudes of 20–30</w:t>
+      </w:r>
+      <w:r>
+        <w:rPr>
+          <w:rFonts w:ascii="Arial" w:hAnsi="Arial" w:cs="Arial"/>
+          <w:color w:val="00B050"/>
+        </w:rPr>
+        <w:t xml:space="preserve"> [degrees]”</w:t>
+      </w:r>
+      <w:r>
+        <w:rPr>
+          <w:rFonts w:ascii="Arial" w:hAnsi="Arial" w:cs="Arial"/>
+          <w:color w:val="00B050"/>
+        </w:rPr>
+        <w:t>, we can make the following inference: S</w:t>
+      </w:r>
+      <w:r>
+        <w:rPr>
+          <w:rFonts w:ascii="Arial" w:hAnsi="Arial" w:cs="Arial"/>
+          <w:color w:val="00B050"/>
+        </w:rPr>
+        <w:t xml:space="preserve">ince high latitude chorus waves do not typically occur at midnight MLT, </w:t>
+      </w:r>
+      <w:r>
+        <w:rPr>
+          <w:rFonts w:ascii="Arial" w:hAnsi="Arial" w:cs="Arial"/>
+          <w:color w:val="00B050"/>
+        </w:rPr>
+        <w:t>it is safe to say</w:t>
+      </w:r>
+      <w:r>
+        <w:rPr>
+          <w:rFonts w:ascii="Arial" w:hAnsi="Arial" w:cs="Arial"/>
+          <w:color w:val="00B050"/>
+        </w:rPr>
+        <w:t xml:space="preserve"> </w:t>
+      </w:r>
+      <w:r>
+        <w:rPr>
+          <w:rFonts w:ascii="Arial" w:hAnsi="Arial" w:cs="Arial"/>
+          <w:color w:val="00B050"/>
+        </w:rPr>
+        <w:t xml:space="preserve">that the MeV microbursts </w:t>
+      </w:r>
+      <w:r>
+        <w:rPr>
+          <w:rFonts w:ascii="Arial" w:hAnsi="Arial" w:cs="Arial"/>
+          <w:color w:val="00B050"/>
+        </w:rPr>
+        <w:t xml:space="preserve">were scattered close to the equator </w:t>
+      </w:r>
+      <w:r>
+        <w:rPr>
+          <w:rFonts w:ascii="Arial" w:hAnsi="Arial" w:cs="Arial"/>
+          <w:color w:val="00B050"/>
+        </w:rPr>
+        <w:t xml:space="preserve">at </w:t>
+      </w:r>
+      <w:r>
+        <w:rPr>
+          <w:rFonts w:ascii="Arial" w:hAnsi="Arial" w:cs="Arial"/>
+          <w:color w:val="00B050"/>
+        </w:rPr>
+        <w:t>that local time. The resonance is</w:t>
+      </w:r>
+      <w:r>
+        <w:rPr>
+          <w:rFonts w:ascii="Arial" w:hAnsi="Arial" w:cs="Arial"/>
+          <w:color w:val="00B050"/>
+        </w:rPr>
+        <w:t xml:space="preserve"> likely via a higher order resonance than the cyclotron resonance. Near noon MLT, where chorus waves propagate to higher latitudes, MeV electrons can scatter via a higher order resonance near the equator, or at cyclotron resonance at higher latitudes. </w:t>
+      </w:r>
+      <w:r>
+        <w:rPr>
+          <w:rFonts w:ascii="Arial" w:hAnsi="Arial" w:cs="Arial"/>
+          <w:color w:val="00B050"/>
+        </w:rPr>
+        <w:t xml:space="preserve">With these assumptions, </w:t>
+      </w:r>
+      <w:r>
+        <w:rPr>
+          <w:rFonts w:ascii="Arial" w:hAnsi="Arial" w:cs="Arial"/>
+          <w:color w:val="00B050"/>
+        </w:rPr>
+        <w:t>the interplay between the</w:t>
+      </w:r>
+      <w:r>
+        <w:rPr>
+          <w:rFonts w:ascii="Arial" w:hAnsi="Arial" w:cs="Arial"/>
+          <w:color w:val="00B050"/>
+        </w:rPr>
+        <w:t xml:space="preserve"> chorus duration, scattering latitude, and scattering mode</w:t>
+      </w:r>
+      <w:r>
+        <w:rPr>
+          <w:rFonts w:ascii="Arial" w:hAnsi="Arial" w:cs="Arial"/>
+          <w:color w:val="00B050"/>
+        </w:rPr>
+        <w:t>s</w:t>
+      </w:r>
+      <w:r>
+        <w:rPr>
+          <w:rFonts w:ascii="Arial" w:hAnsi="Arial" w:cs="Arial"/>
+          <w:color w:val="00B050"/>
+        </w:rPr>
+        <w:t xml:space="preserve"> are coupled in a non-trivial way. </w:t>
+      </w:r>
+    </w:p>
+    <w:p>
+      <w:pPr>
+        <w:rPr>
+          <w:rFonts w:ascii="Arial" w:hAnsi="Arial" w:cs="Arial"/>
+          <w:color w:val="00B050"/>
+        </w:rPr>
+      </w:pPr>
+    </w:p>
+    <w:p>
+      <w:pPr>
+        <w:rPr>
+          <w:rFonts w:ascii="Arial" w:hAnsi="Arial" w:cs="Arial"/>
+          <w:color w:val="00B050"/>
+        </w:rPr>
+      </w:pPr>
+      <w:r>
+        <w:rPr>
+          <w:rFonts w:ascii="Arial" w:hAnsi="Arial" w:cs="Arial"/>
+          <w:color w:val="00B050"/>
+        </w:rPr>
+        <w:t>As we point out, we d</w:t>
+      </w:r>
+      <w:r>
+        <w:rPr>
+          <w:rFonts w:ascii="Arial" w:hAnsi="Arial" w:cs="Arial"/>
+          <w:color w:val="00B050"/>
+        </w:rPr>
+        <w:t xml:space="preserve">id not find </w:t>
+      </w:r>
+      <w:r>
+        <w:rPr>
+          <w:rFonts w:ascii="Arial" w:hAnsi="Arial" w:cs="Arial"/>
+          <w:color w:val="00B050"/>
+        </w:rPr>
+        <w:t>strong evidence of distinct scattering modes for microbursts observed at midnight and noon MLT. To clarify this paragraph, we modified the sentence starting on L260 (original manuscript) to “</w:t>
+      </w:r>
+      <w:r>
+        <w:rPr>
+          <w:rFonts w:ascii="Arial" w:hAnsi="Arial" w:cs="Arial"/>
+          <w:color w:val="00B050"/>
+        </w:rPr>
+        <w:t xml:space="preserve">Thus, it is tempting to conclude that the microburst </w:t>
+      </w:r>
+      <w:r>
+        <w:rPr>
+          <w:rFonts w:ascii="Arial" w:hAnsi="Arial" w:cs="Arial"/>
+          <w:color w:val="00B050"/>
+        </w:rPr>
+        <w:lastRenderedPageBreak/>
+        <w:t>duration trend in MLT could be attributed to</w:t>
+      </w:r>
+      <w:r>
+        <w:rPr>
+          <w:rFonts w:ascii="Arial" w:hAnsi="Arial" w:cs="Arial"/>
+          <w:color w:val="00B050"/>
+        </w:rPr>
+        <w:t xml:space="preserve"> </w:t>
+      </w:r>
+      <w:r>
+        <w:rPr>
+          <w:rFonts w:ascii="Arial" w:hAnsi="Arial" w:cs="Arial"/>
+          <w:color w:val="00B050"/>
+        </w:rPr>
+        <w:t>some</w:t>
+      </w:r>
+      <w:r>
+        <w:rPr>
+          <w:rFonts w:ascii="Arial" w:hAnsi="Arial" w:cs="Arial"/>
+          <w:color w:val="00B050"/>
+        </w:rPr>
+        <w:t xml:space="preserve"> </w:t>
+      </w:r>
+      <w:r>
+        <w:rPr>
+          <w:rFonts w:ascii="Arial" w:hAnsi="Arial" w:cs="Arial"/>
+          <w:color w:val="00B050"/>
+        </w:rPr>
+        <w:t>difference</w:t>
+      </w:r>
+      <w:r>
+        <w:rPr>
+          <w:rFonts w:ascii="Arial" w:hAnsi="Arial" w:cs="Arial"/>
+          <w:color w:val="00B050"/>
+        </w:rPr>
+        <w:t xml:space="preserve"> </w:t>
+      </w:r>
+      <w:r>
+        <w:rPr>
+          <w:rFonts w:ascii="Arial" w:hAnsi="Arial" w:cs="Arial"/>
+          <w:color w:val="00B050"/>
+        </w:rPr>
+        <w:t>in</w:t>
+      </w:r>
+      <w:r>
+        <w:rPr>
+          <w:rFonts w:ascii="Arial" w:hAnsi="Arial" w:cs="Arial"/>
+          <w:color w:val="00B050"/>
+        </w:rPr>
+        <w:t xml:space="preserve"> </w:t>
+      </w:r>
+      <w:r>
+        <w:rPr>
+          <w:rFonts w:ascii="Arial" w:hAnsi="Arial" w:cs="Arial"/>
+          <w:color w:val="00B050"/>
+        </w:rPr>
+        <w:t>how low and high latitude chorus waves</w:t>
+      </w:r>
+      <w:r>
+        <w:rPr>
+          <w:rFonts w:ascii="Arial" w:hAnsi="Arial" w:cs="Arial"/>
+          <w:color w:val="00B050"/>
+        </w:rPr>
+        <w:t xml:space="preserve"> </w:t>
+      </w:r>
+      <w:r>
+        <w:rPr>
+          <w:rFonts w:ascii="Arial" w:hAnsi="Arial" w:cs="Arial"/>
+          <w:color w:val="00B050"/>
+        </w:rPr>
+        <w:t>scatter</w:t>
+      </w:r>
+      <w:r>
+        <w:rPr>
+          <w:rFonts w:ascii="Arial" w:hAnsi="Arial" w:cs="Arial"/>
+          <w:color w:val="00B050"/>
+        </w:rPr>
+        <w:t xml:space="preserve"> </w:t>
+      </w:r>
+      <w:r>
+        <w:rPr>
+          <w:rFonts w:ascii="Arial" w:hAnsi="Arial" w:cs="Arial"/>
+          <w:color w:val="00B050"/>
+        </w:rPr>
+        <w:t>MeV</w:t>
+      </w:r>
+      <w:r>
+        <w:rPr>
+          <w:rFonts w:ascii="Arial" w:hAnsi="Arial" w:cs="Arial"/>
+          <w:color w:val="00B050"/>
+        </w:rPr>
+        <w:t xml:space="preserve"> </w:t>
+      </w:r>
+      <w:r>
+        <w:rPr>
+          <w:rFonts w:ascii="Arial" w:hAnsi="Arial" w:cs="Arial"/>
+          <w:color w:val="00B050"/>
+        </w:rPr>
+        <w:t>electrons.</w:t>
+      </w:r>
+      <w:r>
+        <w:rPr>
+          <w:rFonts w:ascii="Arial" w:hAnsi="Arial" w:cs="Arial"/>
+          <w:color w:val="00B050"/>
+        </w:rPr>
+        <w:t>”</w:t>
+      </w:r>
+    </w:p>
+    <w:p>
+      <w:pPr>
+        <w:rPr>
+          <w:rFonts w:ascii="Arial" w:hAnsi="Arial" w:cs="Arial"/>
+          <w:color w:val="00B050"/>
+        </w:rPr>
+      </w:pPr>
+    </w:p>
+    <w:p>
+      <w:pPr>
+        <w:rPr>
+          <w:rFonts w:ascii="Arial" w:hAnsi="Arial" w:cs="Arial"/>
+          <w:color w:val="00B050"/>
+        </w:rPr>
+      </w:pPr>
+      <w:r>
+        <w:rPr>
+          <w:rFonts w:ascii="Arial" w:hAnsi="Arial" w:cs="Arial"/>
+          <w:color w:val="00B050"/>
+        </w:rPr>
+        <w:t>Relevant c</w:t>
+      </w:r>
+      <w:r>
+        <w:rPr>
+          <w:rFonts w:ascii="Arial" w:hAnsi="Arial" w:cs="Arial"/>
+          <w:color w:val="00B050"/>
+        </w:rPr>
+        <w:t>itation</w:t>
+      </w:r>
+      <w:r>
+        <w:rPr>
+          <w:rFonts w:ascii="Arial" w:hAnsi="Arial" w:cs="Arial"/>
+          <w:color w:val="00B050"/>
+        </w:rPr>
+        <w:t>s</w:t>
+      </w:r>
+      <w:r>
+        <w:rPr>
+          <w:rFonts w:ascii="Arial" w:hAnsi="Arial" w:cs="Arial"/>
+          <w:color w:val="00B050"/>
+        </w:rPr>
+        <w:t xml:space="preserve">: </w:t>
+      </w:r>
+    </w:p>
+    <w:p>
+      <w:pPr>
+        <w:pStyle w:val="ListParagraph"/>
+        <w:numPr>
+          <w:ilvl w:val="0"/>
+          <w:numId w:val="1"/>
+        </w:numPr>
+        <w:rPr>
+          <w:rFonts w:ascii="Arial" w:hAnsi="Arial" w:cs="Arial"/>
+          <w:color w:val="00B050"/>
+        </w:rPr>
+      </w:pPr>
+      <w:proofErr w:type="spellStart"/>
+      <w:r>
+        <w:rPr>
+          <w:rFonts w:ascii="Arial" w:hAnsi="Arial" w:cs="Arial"/>
+          <w:color w:val="00B050"/>
+        </w:rPr>
+        <w:t>Lorentzen</w:t>
+      </w:r>
+      <w:proofErr w:type="spellEnd"/>
+      <w:r>
+        <w:rPr>
+          <w:rFonts w:ascii="Arial" w:hAnsi="Arial" w:cs="Arial"/>
+          <w:color w:val="00B050"/>
+        </w:rPr>
+        <w:t xml:space="preserve">, K. R., Blake, J. B., </w:t>
+      </w:r>
+      <w:proofErr w:type="spellStart"/>
+      <w:r>
+        <w:rPr>
+          <w:rFonts w:ascii="Arial" w:hAnsi="Arial" w:cs="Arial"/>
+          <w:color w:val="00B050"/>
+        </w:rPr>
+        <w:t>Inan</w:t>
+      </w:r>
+      <w:proofErr w:type="spellEnd"/>
+      <w:r>
+        <w:rPr>
+          <w:rFonts w:ascii="Arial" w:hAnsi="Arial" w:cs="Arial"/>
+          <w:color w:val="00B050"/>
+        </w:rPr>
+        <w:t xml:space="preserve">, U. S., &amp; </w:t>
+      </w:r>
+      <w:proofErr w:type="spellStart"/>
+      <w:r>
+        <w:rPr>
+          <w:rFonts w:ascii="Arial" w:hAnsi="Arial" w:cs="Arial"/>
+          <w:color w:val="00B050"/>
+        </w:rPr>
+        <w:t>Bortnik</w:t>
+      </w:r>
+      <w:proofErr w:type="spellEnd"/>
+      <w:r>
+        <w:rPr>
+          <w:rFonts w:ascii="Arial" w:hAnsi="Arial" w:cs="Arial"/>
+          <w:color w:val="00B050"/>
+        </w:rPr>
+        <w:t>, J. (2001). Observations of relativistic electron microbursts in association with VLF chorus. Journal of Geophysical Research: Space Physics, 106(A4), 6017-6027.</w:t>
+      </w:r>
+    </w:p>
+    <w:p>
+      <w:pPr>
+        <w:pStyle w:val="ListParagraph"/>
+        <w:numPr>
+          <w:ilvl w:val="0"/>
+          <w:numId w:val="1"/>
+        </w:numPr>
+        <w:rPr>
+          <w:rFonts w:ascii="Arial" w:hAnsi="Arial" w:cs="Arial"/>
+          <w:color w:val="222222"/>
+        </w:rPr>
+      </w:pPr>
+      <w:r>
+        <w:rPr>
+          <w:rFonts w:ascii="Arial" w:hAnsi="Arial" w:cs="Arial"/>
+          <w:color w:val="00B050"/>
+        </w:rPr>
+        <w:t>Millan, R. M., &amp; Thorne, R. M. (2007). Review of radiation belt relativistic electron losses. Journal of Atmospheric and Solar-Terrestrial Physics, 69(3), 362-377.</w:t>
+      </w:r>
+    </w:p>
+    <w:p>
+      <w:pPr>
+        <w:rPr>
+          <w:rFonts w:ascii="Arial" w:hAnsi="Arial" w:cs="Arial"/>
+          <w:color w:val="222222"/>
+          <w:szCs w:val="21"/>
+        </w:rPr>
+      </w:pPr>
+      <w:r>
+        <w:rPr>
+          <w:rFonts w:ascii="Arial" w:hAnsi="Arial" w:cs="Arial"/>
+          <w:color w:val="222222"/>
+        </w:rPr>
+        <w:br w:type="page"/>
+      </w:r>
+      <w:r>
+        <w:rPr>
+          <w:rFonts w:ascii="Arial" w:hAnsi="Arial" w:cs="Arial"/>
+          <w:color w:val="222222"/>
+        </w:rPr>
+        <w:lastRenderedPageBreak/>
         <w:t>Paragraph of Line 251</w:t>
       </w:r>
       <w:r>
@@ -2637,15 +3138,7 @@
           <w:rFonts w:ascii="Arial" w:hAnsi="Arial" w:cs="Arial"/>
           <w:color w:val="222222"/>
         </w:rPr>
-        <w:t xml:space="preserve">2020] showed that the duration of bursts depends on electron energy (Figure 2). Currently, the authors used SAMEX data to measure &gt;1 MeV electrons. Does the SAMPEX observation show the duration of 1 MeV electrons or multiple energies? If multi-energy electrons contribute to the measured duration, the distribution of duration are not simply related to chorus element durations. Could you add this point in </w:t>
-      </w:r>
-      <w:r>
-        <w:rPr>
-          <w:rFonts w:ascii="Arial" w:hAnsi="Arial" w:cs="Arial"/>
-          <w:color w:val="222222"/>
-        </w:rPr>
-        <w:lastRenderedPageBreak/>
-        <w:t>discussion?</w:t>
+        <w:t>2020] showed that the duration of bursts depends on electron energy (Figure 2). Currently, the authors used SAMEX data to measure &gt;1 MeV electrons. Does the SAMPEX observation show the duration of 1 MeV electrons or multiple energies? If multi-energy electrons contribute to the measured duration, the distribution of duration are not simply related to chorus element durations. Could you add this point in discussion?</w:t>
       </w:r>
       <w:r>
         <w:rPr>
@@ -2691,6 +3184,127 @@
     </w:sectPr>
   </w:body>
 </w:document>
+</file>
+
+<file path=word/numbering.xml><?xml version="1.0" encoding="utf-8"?>
+<w:numbering xmlns:wpc="http://schemas.microsoft.com/office/word/2010/wordprocessingCanvas" xmlns:cx="http://schemas.microsoft.com/office/drawing/2014/chartex" xmlns:cx1="http://schemas.microsoft.com/office/drawing/2015/9/8/chartex" xmlns:cx2="http://schemas.microsoft.com/office/drawing/2015/10/21/chartex" xmlns:cx3="http://schemas.microsoft.com/office/drawing/2016/5/9/chartex" xmlns:cx4="http://schemas.microsoft.com/office/drawing/2016/5/10/chartex" xmlns:cx5="http://schemas.microsoft.com/office/drawing/2016/5/11/chartex" xmlns:cx6="http://schemas.microsoft.com/office/drawing/2016/5/12/chartex" xmlns:cx7="http://schemas.microsoft.com/office/drawing/2016/5/13/chartex" xmlns:cx8="http://schemas.microsoft.com/office/drawing/2016/5/14/chartex" xmlns:mc="http://schemas.openxmlformats.org/markup-compatibility/2006" xmlns:aink="http://schemas.microsoft.com/office/drawing/2016/ink" xmlns:am3d="http://schemas.microsoft.com/office/drawing/2017/model3d" xmlns:o="urn:schemas-microsoft-com:office:office" xmlns:r="http://schemas.openxmlformats.org/officeDocument/2006/relationships" xmlns:m="http://schemas.openxmlformats.org/officeDocument/2006/math" xmlns:v="urn:schemas-microsoft-com:vml" xmlns:wp14="http://schemas.microsoft.com/office/word/2010/wordprocessingDrawing" xmlns:wp="http://schemas.openxmlformats.org/drawingml/2006/wordprocessingDrawing" xmlns:w10="urn:schemas-microsoft-com:office:word" xmlns:w="http://schemas.openxmlformats.org/wordprocessingml/2006/main" xmlns:w14="http://schemas.microsoft.com/office/word/2010/wordml" xmlns:w15="http://schemas.microsoft.com/office/word/2012/wordml" xmlns:w16cex="http://schemas.microsoft.com/office/word/2018/wordml/cex" xmlns:w16cid="http://schemas.microsoft.com/office/word/2016/wordml/cid" xmlns:w16="http://schemas.microsoft.com/office/word/2018/wordml" xmlns:w16se="http://schemas.microsoft.com/office/word/2015/wordml/symex" xmlns:wpg="http://schemas.microsoft.com/office/word/2010/wordprocessingGroup" xmlns:wpi="http://schemas.microsoft.com/office/word/2010/wordprocessingInk" xmlns:wne="http://schemas.microsoft.com/office/word/2006/wordml" xmlns:wps="http://schemas.microsoft.com/office/word/2010/wordprocessingShape" mc:Ignorable="w14 w15 w16se w16cid w16 w16cex wp14">
+  <w:abstractNum w:abstractNumId="0" w15:restartNumberingAfterBreak="0">
+    <w:nsid w:val="24C016A2"/>
+    <w:multiLevelType w:val="hybridMultilevel"/>
+    <w:tmpl w:val="FBD839D8"/>
+    <w:lvl w:ilvl="0" w:tplc="04090001">
+      <w:start w:val="1"/>
+      <w:numFmt w:val="bullet"/>
+      <w:lvlText w:val=""/>
+      <w:lvlJc w:val="left"/>
+      <w:pPr>
+        <w:ind w:left="720" w:hanging="360"/>
+      </w:pPr>
+      <w:rPr>
+        <w:rFonts w:ascii="Symbol" w:hAnsi="Symbol" w:hint="default"/>
+      </w:rPr>
+    </w:lvl>
+    <w:lvl w:ilvl="1" w:tplc="04090003" w:tentative="1">
+      <w:start w:val="1"/>
+      <w:numFmt w:val="bullet"/>
+      <w:lvlText w:val="o"/>
+      <w:lvlJc w:val="left"/>
+      <w:pPr>
+        <w:ind w:left="1440" w:hanging="360"/>
+      </w:pPr>
+      <w:rPr>
+        <w:rFonts w:ascii="Courier New" w:hAnsi="Courier New" w:cs="Courier New" w:hint="default"/>
+      </w:rPr>
+    </w:lvl>
+    <w:lvl w:ilvl="2" w:tplc="04090005" w:tentative="1">
+      <w:start w:val="1"/>
+      <w:numFmt w:val="bullet"/>
+      <w:lvlText w:val=""/>
+      <w:lvlJc w:val="left"/>
+      <w:pPr>
+        <w:ind w:left="2160" w:hanging="360"/>
+      </w:pPr>
+      <w:rPr>
+        <w:rFonts w:ascii="Wingdings" w:hAnsi="Wingdings" w:hint="default"/>
+      </w:rPr>
+    </w:lvl>
+    <w:lvl w:ilvl="3" w:tplc="04090001" w:tentative="1">
+      <w:start w:val="1"/>
+      <w:numFmt w:val="bullet"/>
+      <w:lvlText w:val=""/>
+      <w:lvlJc w:val="left"/>
+      <w:pPr>
+        <w:ind w:left="2880" w:hanging="360"/>
+      </w:pPr>
+      <w:rPr>
+        <w:rFonts w:ascii="Symbol" w:hAnsi="Symbol" w:hint="default"/>
+      </w:rPr>
+    </w:lvl>
+    <w:lvl w:ilvl="4" w:tplc="04090003" w:tentative="1">
+      <w:start w:val="1"/>
+      <w:numFmt w:val="bullet"/>
+      <w:lvlText w:val="o"/>
+      <w:lvlJc w:val="left"/>
+      <w:pPr>
+        <w:ind w:left="3600" w:hanging="360"/>
+      </w:pPr>
+      <w:rPr>
+        <w:rFonts w:ascii="Courier New" w:hAnsi="Courier New" w:cs="Courier New" w:hint="default"/>
+      </w:rPr>
+    </w:lvl>
+    <w:lvl w:ilvl="5" w:tplc="04090005" w:tentative="1">
+      <w:start w:val="1"/>
+      <w:numFmt w:val="bullet"/>
+      <w:lvlText w:val=""/>
+      <w:lvlJc w:val="left"/>
+      <w:pPr>
+        <w:ind w:left="4320" w:hanging="360"/>
+      </w:pPr>
+      <w:rPr>
+        <w:rFonts w:ascii="Wingdings" w:hAnsi="Wingdings" w:hint="default"/>
+      </w:rPr>
+    </w:lvl>
+    <w:lvl w:ilvl="6" w:tplc="04090001" w:tentative="1">
+      <w:start w:val="1"/>
+      <w:numFmt w:val="bullet"/>
+      <w:lvlText w:val=""/>
+      <w:lvlJc w:val="left"/>
+      <w:pPr>
+        <w:ind w:left="5040" w:hanging="360"/>
+      </w:pPr>
+      <w:rPr>
+        <w:rFonts w:ascii="Symbol" w:hAnsi="Symbol" w:hint="default"/>
+      </w:rPr>
+    </w:lvl>
+    <w:lvl w:ilvl="7" w:tplc="04090003" w:tentative="1">
+      <w:start w:val="1"/>
+      <w:numFmt w:val="bullet"/>
+      <w:lvlText w:val="o"/>
+      <w:lvlJc w:val="left"/>
+      <w:pPr>
+        <w:ind w:left="5760" w:hanging="360"/>
+      </w:pPr>
+      <w:rPr>
+        <w:rFonts w:ascii="Courier New" w:hAnsi="Courier New" w:cs="Courier New" w:hint="default"/>
+      </w:rPr>
+    </w:lvl>
+    <w:lvl w:ilvl="8" w:tplc="04090005" w:tentative="1">
+      <w:start w:val="1"/>
+      <w:numFmt w:val="bullet"/>
+      <w:lvlText w:val=""/>
+      <w:lvlJc w:val="left"/>
+      <w:pPr>
+        <w:ind w:left="6480" w:hanging="360"/>
+      </w:pPr>
+      <w:rPr>
+        <w:rFonts w:ascii="Wingdings" w:hAnsi="Wingdings" w:hint="default"/>
+      </w:rPr>
+    </w:lvl>
+  </w:abstractNum>
+  <w:num w:numId="1">
+    <w:abstractNumId w:val="0"/>
+  </w:num>
+</w:numbering>
 </file>
 
 <file path=word/styles.xml><?xml version="1.0" encoding="utf-8"?>
@@ -3345,6 +3959,21 @@
       <w:shd w:val="clear" w:color="auto" w:fill="E1DFDD"/>
     </w:rPr>
   </w:style>
+  <w:style w:type="paragraph" w:styleId="ListParagraph">
+    <w:name w:val="List Paragraph"/>
+    <w:basedOn w:val="Normal"/>
+    <w:uiPriority w:val="34"/>
+    <w:qFormat/>
+    <w:rsid w:val="00FC29E7"/>
+    <w:pPr>
+      <w:ind w:left="720"/>
+      <w:contextualSpacing/>
+    </w:pPr>
+    <w:rPr>
+      <w:rFonts w:cs="Mangal"/>
+      <w:szCs w:val="21"/>
+    </w:rPr>
+  </w:style>
 </w:styles>
 </file>
 

</xml_diff>

<commit_message>
Finished addressing the second reviewer's comments.
</commit_message>
<xml_diff>
--- a/paper/feedback/v1/response_to_reviewers.docx
+++ b/paper/feedback/v1/response_to_reviewers.docx
@@ -297,23 +297,7 @@
           <w:rFonts w:ascii="Arial" w:hAnsi="Arial" w:cs="Arial"/>
           <w:color w:val="222222"/>
         </w:rPr>
-        <w:t xml:space="preserve">This paper uses the SAMPEX HILT (for &gt;1 MeV electron detection) data to quantify microburst duration as a function of activity level and L, MLT. Microbursts are fit with a combination of a Gaussian profile and a linear fit (to account for slope in baseline), and care is taken to remove bad fits caused by overlapping microbursts. Results are important towards further establishing the connection between microbursts and their likely cause - chorus waves. This paper shows that microburst duration spatial and activity-dependent variability is </w:t>
-      </w:r>
-      <w:proofErr w:type="gramStart"/>
-      <w:r>
-        <w:rPr>
-          <w:rFonts w:ascii="Arial" w:hAnsi="Arial" w:cs="Arial"/>
-          <w:color w:val="222222"/>
-        </w:rPr>
-        <w:t>similar to</w:t>
-      </w:r>
-      <w:proofErr w:type="gramEnd"/>
-      <w:r>
-        <w:rPr>
-          <w:rFonts w:ascii="Arial" w:hAnsi="Arial" w:cs="Arial"/>
-          <w:color w:val="222222"/>
-        </w:rPr>
-        <w:t xml:space="preserve"> that of chorus, as previously reported.</w:t>
+        <w:t>This paper uses the SAMPEX HILT (for &gt;1 MeV electron detection) data to quantify microburst duration as a function of activity level and L, MLT. Microbursts are fit with a combination of a Gaussian profile and a linear fit (to account for slope in baseline), and care is taken to remove bad fits caused by overlapping microbursts. Results are important towards further establishing the connection between microbursts and their likely cause - chorus waves. This paper shows that microburst duration spatial and activity-dependent variability is similar to that of chorus, as previously reported.</w:t>
       </w:r>
       <w:r>
         <w:rPr>
@@ -389,48 +373,7 @@
           <w:rFonts w:ascii="Arial" w:hAnsi="Arial" w:cs="Arial"/>
           <w:color w:val="222222"/>
         </w:rPr>
-        <w:t xml:space="preserve">Figure 3 presents </w:t>
-      </w:r>
-      <w:proofErr w:type="gramStart"/>
-      <w:r>
-        <w:rPr>
-          <w:rFonts w:ascii="Arial" w:hAnsi="Arial" w:cs="Arial"/>
-          <w:color w:val="222222"/>
-        </w:rPr>
-        <w:t>L,MLT</w:t>
-      </w:r>
-      <w:proofErr w:type="gramEnd"/>
-      <w:r>
-        <w:rPr>
-          <w:rFonts w:ascii="Arial" w:hAnsi="Arial" w:cs="Arial"/>
-          <w:color w:val="222222"/>
-        </w:rPr>
-        <w:t xml:space="preserve"> duration distributions separated into percentiles. Not sure I understand the reason for dividing into percentiles here since the distribution in 2a has a smooth (Gaussian) functional form. Maybe if it showed distinct populations (bump on tail) then you'd want to separately analyze the different populations. However, it just seems to be a continuously varying population. As such, I would expect </w:t>
-      </w:r>
-      <w:proofErr w:type="spellStart"/>
-      <w:proofErr w:type="gramStart"/>
-      <w:r>
-        <w:rPr>
-          <w:rFonts w:ascii="Arial" w:hAnsi="Arial" w:cs="Arial"/>
-          <w:color w:val="222222"/>
-        </w:rPr>
-        <w:t>a,b</w:t>
-      </w:r>
-      <w:proofErr w:type="gramEnd"/>
-      <w:r>
-        <w:rPr>
-          <w:rFonts w:ascii="Arial" w:hAnsi="Arial" w:cs="Arial"/>
-          <w:color w:val="222222"/>
-        </w:rPr>
-        <w:t>,c</w:t>
-      </w:r>
-      <w:proofErr w:type="spellEnd"/>
-      <w:r>
-        <w:rPr>
-          <w:rFonts w:ascii="Arial" w:hAnsi="Arial" w:cs="Arial"/>
-          <w:color w:val="222222"/>
-        </w:rPr>
-        <w:t xml:space="preserve"> in Fig3 to be very similar, and they are. I think it should be enough to just show the L/MLT distribution of all the microbursts and mention that there is little variation based on FWHM duration.</w:t>
+        <w:t>Figure 3 presents L,MLT duration distributions separated into percentiles. Not sure I understand the reason for dividing into percentiles here since the distribution in 2a has a smooth (Gaussian) functional form. Maybe if it showed distinct populations (bump on tail) then you'd want to separately analyze the different populations. However, it just seems to be a continuously varying population. As such, I would expect a,b,c in Fig3 to be very similar, and they are. I think it should be enough to just show the L/MLT distribution of all the microbursts and mention that there is little variation based on FWHM duration.</w:t>
       </w:r>
     </w:p>
     <w:p>
@@ -775,23 +718,7 @@
           <w:rFonts w:ascii="Arial" w:hAnsi="Arial" w:cs="Arial"/>
           <w:color w:val="222222"/>
         </w:rPr>
-        <w:t xml:space="preserve">Title page: Dual affiliations should be listed with a separate number. </w:t>
-      </w:r>
-      <w:proofErr w:type="gramStart"/>
-      <w:r>
-        <w:rPr>
-          <w:rFonts w:ascii="Arial" w:hAnsi="Arial" w:cs="Arial"/>
-          <w:color w:val="222222"/>
-        </w:rPr>
-        <w:t>Also</w:t>
-      </w:r>
-      <w:proofErr w:type="gramEnd"/>
-      <w:r>
-        <w:rPr>
-          <w:rFonts w:ascii="Arial" w:hAnsi="Arial" w:cs="Arial"/>
-          <w:color w:val="222222"/>
-        </w:rPr>
-        <w:t xml:space="preserve"> affiliation 3 comes before 2. </w:t>
+        <w:t xml:space="preserve">Title page: Dual affiliations should be listed with a separate number. Also affiliation 3 comes before 2. </w:t>
       </w:r>
       <w:r>
         <w:rPr>
@@ -817,154 +744,90 @@
           <w:rFonts w:ascii="Arial" w:hAnsi="Arial" w:cs="Arial"/>
           <w:color w:val="222222"/>
         </w:rPr>
-        <w:t xml:space="preserve">L46: </w:t>
-      </w:r>
-      <w:proofErr w:type="spellStart"/>
-      <w:r>
-        <w:rPr>
-          <w:rFonts w:ascii="Arial" w:hAnsi="Arial" w:cs="Arial"/>
-          <w:color w:val="222222"/>
-        </w:rPr>
-        <w:t>Bonnell</w:t>
-      </w:r>
-      <w:proofErr w:type="spellEnd"/>
-      <w:r>
-        <w:rPr>
-          <w:rFonts w:ascii="Arial" w:hAnsi="Arial" w:cs="Arial"/>
-          <w:color w:val="222222"/>
-        </w:rPr>
-        <w:t xml:space="preserve"> is incorrect reference - it's also missing from </w:t>
-      </w:r>
-      <w:proofErr w:type="spellStart"/>
-      <w:r>
-        <w:rPr>
-          <w:rFonts w:ascii="Arial" w:hAnsi="Arial" w:cs="Arial"/>
-          <w:color w:val="222222"/>
-        </w:rPr>
-        <w:t>biblio</w:t>
-      </w:r>
-      <w:proofErr w:type="spellEnd"/>
-      <w:r>
-        <w:rPr>
-          <w:rFonts w:ascii="Arial" w:hAnsi="Arial" w:cs="Arial"/>
-          <w:color w:val="222222"/>
+        <w:t>L46: Bonnell is incorrect reference - it's also missing from biblio.</w:t>
+      </w:r>
+      <w:r>
+        <w:rPr>
+          <w:rFonts w:ascii="Arial" w:hAnsi="Arial" w:cs="Arial"/>
+          <w:color w:val="222222"/>
+        </w:rPr>
+        <w:t xml:space="preserve"> </w:t>
+      </w:r>
+      <w:r>
+        <w:rPr>
+          <w:rFonts w:ascii="Arial" w:hAnsi="Arial" w:cs="Arial"/>
+          <w:color w:val="00B050"/>
+        </w:rPr>
+        <w:t>This appears to be a misunderstanding due to the pdf format. Bonnel is the 4</w:t>
+      </w:r>
+      <w:r>
+        <w:rPr>
+          <w:rFonts w:ascii="Arial" w:hAnsi="Arial" w:cs="Arial"/>
+          <w:color w:val="00B050"/>
+          <w:vertAlign w:val="superscript"/>
+        </w:rPr>
+        <w:t>th</w:t>
+      </w:r>
+      <w:r>
+        <w:rPr>
+          <w:rFonts w:ascii="Arial" w:hAnsi="Arial" w:cs="Arial"/>
+          <w:color w:val="00B050"/>
+        </w:rPr>
+        <w:t xml:space="preserve"> author of the Li et al., 2009 paper, and appears next to the year. This is due to AGU’s Latex formatting style that included the first </w:t>
+      </w:r>
+      <w:r>
+        <w:rPr>
+          <w:rFonts w:ascii="Arial" w:hAnsi="Arial" w:cs="Arial"/>
+          <w:color w:val="00B050"/>
+        </w:rPr>
+        <w:t>four</w:t>
+      </w:r>
+      <w:r>
+        <w:rPr>
+          <w:rFonts w:ascii="Arial" w:hAnsi="Arial" w:cs="Arial"/>
+          <w:color w:val="00B050"/>
+        </w:rPr>
+        <w:t xml:space="preserve"> authors</w:t>
+      </w:r>
+      <w:r>
+        <w:rPr>
+          <w:rFonts w:ascii="Arial" w:hAnsi="Arial" w:cs="Arial"/>
+          <w:color w:val="00B050"/>
+        </w:rPr>
+        <w:t xml:space="preserve"> of that </w:t>
+      </w:r>
+      <w:r>
+        <w:rPr>
+          <w:rFonts w:ascii="Arial" w:hAnsi="Arial" w:cs="Arial"/>
+          <w:color w:val="00B050"/>
+        </w:rPr>
+        <w:t>paper</w:t>
+      </w:r>
+      <w:r>
+        <w:rPr>
+          <w:rFonts w:ascii="Arial" w:hAnsi="Arial" w:cs="Arial"/>
+          <w:color w:val="00B050"/>
         </w:rPr>
         <w:t>.</w:t>
       </w:r>
       <w:r>
         <w:rPr>
           <w:rFonts w:ascii="Arial" w:hAnsi="Arial" w:cs="Arial"/>
-          <w:color w:val="222222"/>
-        </w:rPr>
-        <w:t xml:space="preserve"> </w:t>
-      </w:r>
-      <w:r>
-        <w:rPr>
-          <w:rFonts w:ascii="Arial" w:hAnsi="Arial" w:cs="Arial"/>
-          <w:color w:val="00B050"/>
-        </w:rPr>
-        <w:t xml:space="preserve">This appears to be a misunderstanding due to the pdf format. </w:t>
-      </w:r>
-      <w:proofErr w:type="spellStart"/>
-      <w:r>
-        <w:rPr>
-          <w:rFonts w:ascii="Arial" w:hAnsi="Arial" w:cs="Arial"/>
-          <w:color w:val="00B050"/>
-        </w:rPr>
-        <w:t>Bonnel</w:t>
-      </w:r>
-      <w:proofErr w:type="spellEnd"/>
-      <w:r>
-        <w:rPr>
-          <w:rFonts w:ascii="Arial" w:hAnsi="Arial" w:cs="Arial"/>
-          <w:color w:val="00B050"/>
-        </w:rPr>
-        <w:t xml:space="preserve"> is the 4</w:t>
-      </w:r>
-      <w:r>
-        <w:rPr>
-          <w:rFonts w:ascii="Arial" w:hAnsi="Arial" w:cs="Arial"/>
-          <w:color w:val="00B050"/>
-          <w:vertAlign w:val="superscript"/>
-        </w:rPr>
-        <w:t>th</w:t>
-      </w:r>
-      <w:r>
-        <w:rPr>
-          <w:rFonts w:ascii="Arial" w:hAnsi="Arial" w:cs="Arial"/>
-          <w:color w:val="00B050"/>
-        </w:rPr>
-        <w:t xml:space="preserve"> author of the Li et al., 2009 paper, and appears next to the year. This is due to AGU’s Latex formatting style that included the first </w:t>
-      </w:r>
-      <w:r>
-        <w:rPr>
-          <w:rFonts w:ascii="Arial" w:hAnsi="Arial" w:cs="Arial"/>
-          <w:color w:val="00B050"/>
-        </w:rPr>
-        <w:t>four</w:t>
-      </w:r>
-      <w:r>
-        <w:rPr>
-          <w:rFonts w:ascii="Arial" w:hAnsi="Arial" w:cs="Arial"/>
-          <w:color w:val="00B050"/>
-        </w:rPr>
-        <w:t xml:space="preserve"> authors</w:t>
-      </w:r>
-      <w:r>
-        <w:rPr>
-          <w:rFonts w:ascii="Arial" w:hAnsi="Arial" w:cs="Arial"/>
-          <w:color w:val="00B050"/>
-        </w:rPr>
-        <w:t xml:space="preserve"> of that </w:t>
-      </w:r>
-      <w:r>
-        <w:rPr>
-          <w:rFonts w:ascii="Arial" w:hAnsi="Arial" w:cs="Arial"/>
-          <w:color w:val="00B050"/>
-        </w:rPr>
-        <w:t>paper</w:t>
-      </w:r>
-      <w:r>
-        <w:rPr>
-          <w:rFonts w:ascii="Arial" w:hAnsi="Arial" w:cs="Arial"/>
-          <w:color w:val="00B050"/>
-        </w:rPr>
-        <w:t>.</w:t>
-      </w:r>
-      <w:r>
-        <w:rPr>
-          <w:rFonts w:ascii="Arial" w:hAnsi="Arial" w:cs="Arial"/>
-        </w:rPr>
-        <w:br/>
-      </w:r>
-      <w:r>
-        <w:rPr>
-          <w:rFonts w:ascii="Arial" w:hAnsi="Arial" w:cs="Arial"/>
-        </w:rPr>
-        <w:br/>
-      </w:r>
-      <w:r>
-        <w:rPr>
-          <w:rFonts w:ascii="Arial" w:hAnsi="Arial" w:cs="Arial"/>
-          <w:color w:val="222222"/>
-        </w:rPr>
-        <w:t xml:space="preserve">L51-53: Consider separating low and </w:t>
-      </w:r>
-      <w:proofErr w:type="gramStart"/>
-      <w:r>
-        <w:rPr>
-          <w:rFonts w:ascii="Arial" w:hAnsi="Arial" w:cs="Arial"/>
-          <w:color w:val="222222"/>
-        </w:rPr>
-        <w:t>high altitude</w:t>
-      </w:r>
-      <w:proofErr w:type="gramEnd"/>
-      <w:r>
-        <w:rPr>
-          <w:rFonts w:ascii="Arial" w:hAnsi="Arial" w:cs="Arial"/>
-          <w:color w:val="222222"/>
-        </w:rPr>
-        <w:t xml:space="preserve"> references.</w:t>
+        </w:rPr>
+        <w:br/>
+      </w:r>
+      <w:r>
+        <w:rPr>
+          <w:rFonts w:ascii="Arial" w:hAnsi="Arial" w:cs="Arial"/>
+        </w:rPr>
+        <w:br/>
+      </w:r>
+      <w:r>
+        <w:rPr>
+          <w:rFonts w:ascii="Arial" w:hAnsi="Arial" w:cs="Arial"/>
+          <w:color w:val="222222"/>
+        </w:rPr>
+        <w:t>L51-53: Consider separating low and high altitude references.</w:t>
       </w:r>
       <w:r>
         <w:rPr>
@@ -999,23 +862,7 @@
           <w:rFonts w:ascii="Arial" w:hAnsi="Arial" w:cs="Arial"/>
           <w:color w:val="222222"/>
         </w:rPr>
-        <w:t>L55</w:t>
-      </w:r>
-      <w:proofErr w:type="gramStart"/>
-      <w:r>
-        <w:rPr>
-          <w:rFonts w:ascii="Arial" w:hAnsi="Arial" w:cs="Arial"/>
-          <w:color w:val="222222"/>
-        </w:rPr>
-        <w:t>: ;</w:t>
-      </w:r>
-      <w:proofErr w:type="gramEnd"/>
-      <w:r>
-        <w:rPr>
-          <w:rFonts w:ascii="Arial" w:hAnsi="Arial" w:cs="Arial"/>
-          <w:color w:val="222222"/>
-        </w:rPr>
-        <w:t xml:space="preserve"> should be ,</w:t>
+        <w:t>L55: ; should be ,</w:t>
       </w:r>
       <w:r>
         <w:rPr>
@@ -1300,23 +1147,7 @@
           <w:rFonts w:ascii="Arial" w:hAnsi="Arial" w:cs="Arial"/>
           <w:color w:val="222222"/>
         </w:rPr>
-        <w:t xml:space="preserve">L106: I think this should be combined with the text in 3.1. Left to itself, it reads like a </w:t>
-      </w:r>
-      <w:proofErr w:type="gramStart"/>
-      <w:r>
-        <w:rPr>
-          <w:rFonts w:ascii="Arial" w:hAnsi="Arial" w:cs="Arial"/>
-          <w:color w:val="222222"/>
-        </w:rPr>
-        <w:t>jotted-list</w:t>
-      </w:r>
-      <w:proofErr w:type="gramEnd"/>
-      <w:r>
-        <w:rPr>
-          <w:rFonts w:ascii="Arial" w:hAnsi="Arial" w:cs="Arial"/>
-          <w:color w:val="222222"/>
-        </w:rPr>
-        <w:t>.</w:t>
+        <w:t>L106: I think this should be combined with the text in 3.1. Left to itself, it reads like a jotted-list.</w:t>
       </w:r>
       <w:r>
         <w:rPr>
@@ -1713,23 +1544,7 @@
           <w:rFonts w:ascii="Arial" w:hAnsi="Arial" w:cs="Arial"/>
           <w:color w:val="222222"/>
         </w:rPr>
-        <w:t xml:space="preserve">L156-159: A bit nit-picky, but is "perfect" fit the right way to say this for R^2=1? I think it's more of a statement that the data are such that you can have high confidence in your fit. </w:t>
-      </w:r>
-      <w:proofErr w:type="gramStart"/>
-      <w:r>
-        <w:rPr>
-          <w:rFonts w:ascii="Arial" w:hAnsi="Arial" w:cs="Arial"/>
-          <w:color w:val="222222"/>
-        </w:rPr>
-        <w:t>i.e.</w:t>
-      </w:r>
-      <w:proofErr w:type="gramEnd"/>
-      <w:r>
-        <w:rPr>
-          <w:rFonts w:ascii="Arial" w:hAnsi="Arial" w:cs="Arial"/>
-          <w:color w:val="222222"/>
-        </w:rPr>
-        <w:t xml:space="preserve"> all the data points fall directly on the mean line. Not a big deal, just maybe think about the exact wording...</w:t>
+        <w:t>L156-159: A bit nit-picky, but is "perfect" fit the right way to say this for R^2=1? I think it's more of a statement that the data are such that you can have high confidence in your fit. i.e. all the data points fall directly on the mean line. Not a big deal, just maybe think about the exact wording...</w:t>
       </w:r>
       <w:r>
         <w:rPr>
@@ -1966,23 +1781,7 @@
           <w:rFonts w:ascii="Arial" w:hAnsi="Arial" w:cs="Arial"/>
           <w:color w:val="222222"/>
         </w:rPr>
-        <w:t xml:space="preserve">Is there some </w:t>
-      </w:r>
-      <w:proofErr w:type="gramStart"/>
-      <w:r>
-        <w:rPr>
-          <w:rFonts w:ascii="Arial" w:hAnsi="Arial" w:cs="Arial"/>
-          <w:color w:val="222222"/>
-        </w:rPr>
-        <w:t>particular reason</w:t>
-      </w:r>
-      <w:proofErr w:type="gramEnd"/>
-      <w:r>
-        <w:rPr>
-          <w:rFonts w:ascii="Arial" w:hAnsi="Arial" w:cs="Arial"/>
-          <w:color w:val="222222"/>
-        </w:rPr>
-        <w:t xml:space="preserve"> that the burst detection parameter would be less sensitive to abnormally long microbursts as opposed to abnormally short ones? --&gt; you discuss this in the next sentences, but probably you should motivate the concern about long microbursts first.</w:t>
+        <w:t>Is there some particular reason that the burst detection parameter would be less sensitive to abnormally long microbursts as opposed to abnormally short ones? --&gt; you discuss this in the next sentences, but probably you should motivate the concern about long microbursts first.</w:t>
       </w:r>
       <w:r>
         <w:rPr>
@@ -2115,23 +1914,7 @@
           <w:rFonts w:ascii="Arial" w:hAnsi="Arial" w:cs="Arial"/>
           <w:color w:val="222222"/>
         </w:rPr>
-        <w:t xml:space="preserve">L243: Please comment on this. By scale factor do you mean 250ms/95ms ~ 3 for AE&gt;300nT and 500ms/130ms &gt; 3 for AE&lt;100 </w:t>
-      </w:r>
-      <w:proofErr w:type="spellStart"/>
-      <w:r>
-        <w:rPr>
-          <w:rFonts w:ascii="Arial" w:hAnsi="Arial" w:cs="Arial"/>
-          <w:color w:val="222222"/>
-        </w:rPr>
-        <w:t>nT</w:t>
-      </w:r>
-      <w:proofErr w:type="spellEnd"/>
-      <w:r>
-        <w:rPr>
-          <w:rFonts w:ascii="Arial" w:hAnsi="Arial" w:cs="Arial"/>
-          <w:color w:val="222222"/>
-        </w:rPr>
-        <w:t>?</w:t>
+        <w:t>L243: Please comment on this. By scale factor do you mean 250ms/95ms ~ 3 for AE&gt;300nT and 500ms/130ms &gt; 3 for AE&lt;100 nT?</w:t>
       </w:r>
       <w:r>
         <w:rPr>
@@ -2510,74 +2293,74 @@
           <w:rFonts w:ascii="Arial" w:hAnsi="Arial" w:cs="Arial"/>
           <w:color w:val="222222"/>
         </w:rPr>
-        <w:t xml:space="preserve">In general, chorus waves are generated near the magnetic equator and then propagate to the higher latitudes, except for the minimum-B pockets at the dayside magnetosphere. If high-latitude chorus waves come from the equator, I suppose that duration of both low-latitude/high-latitude chorus waves are almost same. </w:t>
-      </w:r>
-      <w:proofErr w:type="gramStart"/>
-      <w:r>
-        <w:rPr>
-          <w:rFonts w:ascii="Arial" w:hAnsi="Arial" w:cs="Arial"/>
-          <w:color w:val="222222"/>
-        </w:rPr>
-        <w:t>Are</w:t>
-      </w:r>
-      <w:proofErr w:type="gramEnd"/>
-      <w:r>
-        <w:rPr>
-          <w:rFonts w:ascii="Arial" w:hAnsi="Arial" w:cs="Arial"/>
-          <w:color w:val="222222"/>
-        </w:rPr>
-        <w:t xml:space="preserve"> there any reason to consider different duration of low-latitude/high-latitude chorus waves?</w:t>
-      </w:r>
-    </w:p>
-    <w:p>
-      <w:pPr>
-        <w:rPr>
-          <w:rFonts w:ascii="Arial" w:hAnsi="Arial" w:cs="Arial"/>
-          <w:color w:val="222222"/>
-        </w:rPr>
-      </w:pPr>
-    </w:p>
-    <w:p>
-      <w:pPr>
-        <w:rPr>
-          <w:rFonts w:ascii="Arial" w:hAnsi="Arial" w:cs="Arial"/>
-          <w:color w:val="00B050"/>
-        </w:rPr>
-      </w:pPr>
-      <w:r>
-        <w:rPr>
-          <w:rFonts w:ascii="Arial" w:hAnsi="Arial" w:cs="Arial"/>
-          <w:color w:val="00B050"/>
-        </w:rPr>
-        <w:t xml:space="preserve">To our knowledge there is no statistical study of high latitude chorus rising tone durations, so we </w:t>
-      </w:r>
-      <w:r>
-        <w:rPr>
-          <w:rFonts w:ascii="Arial" w:hAnsi="Arial" w:cs="Arial"/>
-          <w:color w:val="00B050"/>
-        </w:rPr>
-        <w:t>don’t</w:t>
-      </w:r>
-      <w:r>
-        <w:rPr>
-          <w:rFonts w:ascii="Arial" w:hAnsi="Arial" w:cs="Arial"/>
-          <w:color w:val="00B050"/>
-        </w:rPr>
-        <w:t xml:space="preserve"> know </w:t>
-      </w:r>
-      <w:r>
-        <w:rPr>
-          <w:rFonts w:ascii="Arial" w:hAnsi="Arial" w:cs="Arial"/>
-          <w:color w:val="00B050"/>
-        </w:rPr>
-        <w:t>if high-latitude chorus duration is the same</w:t>
-      </w:r>
-      <w:r>
-        <w:rPr>
-          <w:rFonts w:ascii="Arial" w:hAnsi="Arial" w:cs="Arial"/>
-          <w:color w:val="00B050"/>
-        </w:rPr>
-        <w:t xml:space="preserve">. We wrote this paragraph mainly to explore the possibility that the </w:t>
+        <w:t>In general, chorus waves are generated near the magnetic equator and then propagate to the higher latitudes, except for the minimum-B pockets at the dayside magnetosphere. If high-latitude chorus waves come from the equator, I suppose that duration of both low-latitude/high-latitude chorus waves are almost same. Are there any reason to consider different duration of low-latitude/high-latitude chorus waves?</w:t>
+      </w:r>
+    </w:p>
+    <w:p>
+      <w:pPr>
+        <w:rPr>
+          <w:rFonts w:ascii="Arial" w:hAnsi="Arial" w:cs="Arial"/>
+          <w:color w:val="222222"/>
+        </w:rPr>
+      </w:pPr>
+    </w:p>
+    <w:p>
+      <w:pPr>
+        <w:rPr>
+          <w:rFonts w:ascii="Arial" w:hAnsi="Arial" w:cs="Arial"/>
+          <w:color w:val="FF0000"/>
+        </w:rPr>
+      </w:pPr>
+      <w:r>
+        <w:rPr>
+          <w:rFonts w:ascii="Arial" w:hAnsi="Arial" w:cs="Arial"/>
+          <w:color w:val="FF0000"/>
+        </w:rPr>
+        <w:t xml:space="preserve">I have a feeling that I am missing the point that the reviewer </w:t>
+      </w:r>
+      <w:r>
+        <w:rPr>
+          <w:rFonts w:ascii="Arial" w:hAnsi="Arial" w:cs="Arial"/>
+          <w:color w:val="FF0000"/>
+        </w:rPr>
+        <w:t xml:space="preserve">(Miyoshi?) </w:t>
+      </w:r>
+      <w:r>
+        <w:rPr>
+          <w:rFonts w:ascii="Arial" w:hAnsi="Arial" w:cs="Arial"/>
+          <w:color w:val="FF0000"/>
+        </w:rPr>
+        <w:t>mad</w:t>
+      </w:r>
+      <w:r>
+        <w:rPr>
+          <w:rFonts w:ascii="Arial" w:hAnsi="Arial" w:cs="Arial"/>
+          <w:color w:val="FF0000"/>
+        </w:rPr>
+        <w:t>e.</w:t>
+      </w:r>
+    </w:p>
+    <w:p>
+      <w:pPr>
+        <w:rPr>
+          <w:rFonts w:ascii="Arial" w:hAnsi="Arial" w:cs="Arial"/>
+          <w:color w:val="00B050"/>
+        </w:rPr>
+      </w:pPr>
+    </w:p>
+    <w:p>
+      <w:pPr>
+        <w:rPr>
+          <w:rFonts w:ascii="Arial" w:hAnsi="Arial" w:cs="Arial"/>
+          <w:color w:val="00B050"/>
+        </w:rPr>
+      </w:pPr>
+      <w:r>
+        <w:rPr>
+          <w:rFonts w:ascii="Arial" w:hAnsi="Arial" w:cs="Arial"/>
+          <w:color w:val="00B050"/>
+        </w:rPr>
+        <w:t xml:space="preserve">We wrote this paragraph mainly to explore the possibility that the </w:t>
       </w:r>
       <w:r>
         <w:rPr>
@@ -2656,249 +2439,61 @@
         </w:rPr>
         <w:t xml:space="preserve">. </w:t>
       </w:r>
-    </w:p>
-    <w:p>
-      <w:pPr>
-        <w:tabs>
-          <w:tab w:val="left" w:pos="3966"/>
-        </w:tabs>
-        <w:rPr>
-          <w:rFonts w:ascii="Arial" w:hAnsi="Arial" w:cs="Arial"/>
-          <w:color w:val="00B050"/>
-        </w:rPr>
-      </w:pPr>
-      <w:r>
-        <w:rPr>
-          <w:rFonts w:ascii="Arial" w:hAnsi="Arial" w:cs="Arial"/>
-          <w:color w:val="00B050"/>
-        </w:rPr>
-        <w:tab/>
-      </w:r>
-    </w:p>
-    <w:p>
-      <w:pPr>
-        <w:rPr>
-          <w:rFonts w:ascii="Arial" w:hAnsi="Arial" w:cs="Arial"/>
-          <w:color w:val="00B050"/>
-        </w:rPr>
-      </w:pPr>
-      <w:r>
-        <w:rPr>
-          <w:rFonts w:ascii="Arial" w:hAnsi="Arial" w:cs="Arial"/>
-          <w:color w:val="00B050"/>
-        </w:rPr>
-        <w:t xml:space="preserve">Given the </w:t>
-      </w:r>
-      <w:proofErr w:type="spellStart"/>
-      <w:r>
-        <w:rPr>
-          <w:rFonts w:ascii="Arial" w:hAnsi="Arial" w:cs="Arial"/>
-          <w:i/>
-          <w:iCs/>
-          <w:color w:val="00B050"/>
-        </w:rPr>
-        <w:t>Lorentzen</w:t>
-      </w:r>
-      <w:proofErr w:type="spellEnd"/>
-      <w:r>
-        <w:rPr>
-          <w:rFonts w:ascii="Arial" w:hAnsi="Arial" w:cs="Arial"/>
-          <w:i/>
-          <w:iCs/>
-          <w:color w:val="00B050"/>
-        </w:rPr>
-        <w:t xml:space="preserve"> et al., 2001</w:t>
-      </w:r>
-      <w:r>
-        <w:rPr>
-          <w:rFonts w:ascii="Arial" w:hAnsi="Arial" w:cs="Arial"/>
-          <w:color w:val="00B050"/>
-        </w:rPr>
-        <w:t xml:space="preserve"> </w:t>
-      </w:r>
-      <w:r>
-        <w:rPr>
-          <w:rFonts w:ascii="Arial" w:hAnsi="Arial" w:cs="Arial"/>
-          <w:color w:val="00B050"/>
-        </w:rPr>
-        <w:t>result</w:t>
-      </w:r>
-      <w:r>
-        <w:rPr>
-          <w:rFonts w:ascii="Arial" w:hAnsi="Arial" w:cs="Arial"/>
-          <w:color w:val="00B050"/>
-        </w:rPr>
-        <w:t xml:space="preserve"> and </w:t>
-      </w:r>
-      <w:r>
-        <w:rPr>
-          <w:rFonts w:ascii="Arial" w:hAnsi="Arial" w:cs="Arial"/>
-          <w:i/>
-          <w:iCs/>
-          <w:color w:val="00B050"/>
-        </w:rPr>
-        <w:t>Millan and Throne 2007</w:t>
-      </w:r>
-      <w:r>
-        <w:rPr>
-          <w:rFonts w:ascii="Arial" w:hAnsi="Arial" w:cs="Arial"/>
-          <w:color w:val="00B050"/>
-        </w:rPr>
-        <w:t xml:space="preserve"> assertion that “</w:t>
-      </w:r>
-      <w:r>
-        <w:rPr>
-          <w:rFonts w:ascii="Arial" w:hAnsi="Arial" w:cs="Arial"/>
-          <w:color w:val="00B050"/>
-        </w:rPr>
-        <w:t>For resonance to occur at higher</w:t>
-      </w:r>
-      <w:r>
-        <w:rPr>
-          <w:rFonts w:ascii="Arial" w:hAnsi="Arial" w:cs="Arial"/>
-          <w:color w:val="00B050"/>
-        </w:rPr>
-        <w:t xml:space="preserve"> </w:t>
-      </w:r>
-      <w:r>
-        <w:rPr>
-          <w:rFonts w:ascii="Arial" w:hAnsi="Arial" w:cs="Arial"/>
-          <w:color w:val="00B050"/>
-        </w:rPr>
-        <w:t>energies (approaching 1 MeV), the interaction must</w:t>
-      </w:r>
-      <w:r>
-        <w:rPr>
-          <w:rFonts w:ascii="Arial" w:hAnsi="Arial" w:cs="Arial"/>
-          <w:color w:val="00B050"/>
-        </w:rPr>
-        <w:t xml:space="preserve"> </w:t>
-      </w:r>
-      <w:r>
-        <w:rPr>
-          <w:rFonts w:ascii="Arial" w:hAnsi="Arial" w:cs="Arial"/>
-          <w:color w:val="00B050"/>
-        </w:rPr>
-        <w:t>take place either at higher harmonic number or at</w:t>
-      </w:r>
-      <w:r>
-        <w:rPr>
-          <w:rFonts w:ascii="Arial" w:hAnsi="Arial" w:cs="Arial"/>
-          <w:color w:val="00B050"/>
-        </w:rPr>
-        <w:t xml:space="preserve"> </w:t>
-      </w:r>
-      <w:r>
-        <w:rPr>
-          <w:rFonts w:ascii="Arial" w:hAnsi="Arial" w:cs="Arial"/>
-          <w:color w:val="00B050"/>
-        </w:rPr>
-        <w:t>higher latitudes of 20–30</w:t>
-      </w:r>
-      <w:r>
-        <w:rPr>
-          <w:rFonts w:ascii="Arial" w:hAnsi="Arial" w:cs="Arial"/>
-          <w:color w:val="00B050"/>
-        </w:rPr>
-        <w:t xml:space="preserve"> [degrees]”</w:t>
-      </w:r>
-      <w:r>
-        <w:rPr>
-          <w:rFonts w:ascii="Arial" w:hAnsi="Arial" w:cs="Arial"/>
-          <w:color w:val="00B050"/>
-        </w:rPr>
-        <w:t>, we can make the following inference: S</w:t>
-      </w:r>
-      <w:r>
-        <w:rPr>
-          <w:rFonts w:ascii="Arial" w:hAnsi="Arial" w:cs="Arial"/>
-          <w:color w:val="00B050"/>
-        </w:rPr>
-        <w:t xml:space="preserve">ince high latitude chorus waves do not typically occur at midnight MLT, </w:t>
-      </w:r>
-      <w:r>
-        <w:rPr>
-          <w:rFonts w:ascii="Arial" w:hAnsi="Arial" w:cs="Arial"/>
-          <w:color w:val="00B050"/>
-        </w:rPr>
-        <w:t>it is safe to say</w:t>
-      </w:r>
-      <w:r>
-        <w:rPr>
-          <w:rFonts w:ascii="Arial" w:hAnsi="Arial" w:cs="Arial"/>
-          <w:color w:val="00B050"/>
-        </w:rPr>
-        <w:t xml:space="preserve"> </w:t>
-      </w:r>
-      <w:r>
-        <w:rPr>
-          <w:rFonts w:ascii="Arial" w:hAnsi="Arial" w:cs="Arial"/>
-          <w:color w:val="00B050"/>
-        </w:rPr>
-        <w:t xml:space="preserve">that the MeV microbursts </w:t>
-      </w:r>
-      <w:r>
-        <w:rPr>
-          <w:rFonts w:ascii="Arial" w:hAnsi="Arial" w:cs="Arial"/>
-          <w:color w:val="00B050"/>
-        </w:rPr>
-        <w:t xml:space="preserve">were scattered close to the equator </w:t>
-      </w:r>
-      <w:r>
-        <w:rPr>
-          <w:rFonts w:ascii="Arial" w:hAnsi="Arial" w:cs="Arial"/>
-          <w:color w:val="00B050"/>
-        </w:rPr>
-        <w:t xml:space="preserve">at </w:t>
-      </w:r>
-      <w:r>
-        <w:rPr>
-          <w:rFonts w:ascii="Arial" w:hAnsi="Arial" w:cs="Arial"/>
-          <w:color w:val="00B050"/>
-        </w:rPr>
-        <w:t>that local time. The resonance is</w:t>
-      </w:r>
-      <w:r>
-        <w:rPr>
-          <w:rFonts w:ascii="Arial" w:hAnsi="Arial" w:cs="Arial"/>
-          <w:color w:val="00B050"/>
-        </w:rPr>
-        <w:t xml:space="preserve"> likely via a higher order resonance than the cyclotron resonance. Near noon MLT, where chorus waves propagate to higher latitudes, MeV electrons can scatter via a higher order resonance near the equator, or at cyclotron resonance at higher latitudes. </w:t>
-      </w:r>
-      <w:r>
-        <w:rPr>
-          <w:rFonts w:ascii="Arial" w:hAnsi="Arial" w:cs="Arial"/>
-          <w:color w:val="00B050"/>
-        </w:rPr>
-        <w:t xml:space="preserve">With these assumptions, </w:t>
-      </w:r>
-      <w:r>
-        <w:rPr>
-          <w:rFonts w:ascii="Arial" w:hAnsi="Arial" w:cs="Arial"/>
-          <w:color w:val="00B050"/>
-        </w:rPr>
-        <w:t>the interplay between the</w:t>
-      </w:r>
-      <w:r>
-        <w:rPr>
-          <w:rFonts w:ascii="Arial" w:hAnsi="Arial" w:cs="Arial"/>
-          <w:color w:val="00B050"/>
-        </w:rPr>
-        <w:t xml:space="preserve"> chorus duration, scattering latitude, and scattering mode</w:t>
-      </w:r>
-      <w:r>
-        <w:rPr>
-          <w:rFonts w:ascii="Arial" w:hAnsi="Arial" w:cs="Arial"/>
-          <w:color w:val="00B050"/>
-        </w:rPr>
-        <w:t>s</w:t>
-      </w:r>
-      <w:r>
-        <w:rPr>
-          <w:rFonts w:ascii="Arial" w:hAnsi="Arial" w:cs="Arial"/>
-          <w:color w:val="00B050"/>
-        </w:rPr>
-        <w:t xml:space="preserve"> are coupled in a non-trivial way. </w:t>
+      <w:r>
+        <w:rPr>
+          <w:rFonts w:ascii="Arial" w:hAnsi="Arial" w:cs="Arial"/>
+          <w:color w:val="00B050"/>
+        </w:rPr>
+        <w:t xml:space="preserve">We did not consider the detailed physical reasons for the </w:t>
+      </w:r>
+      <w:r>
+        <w:rPr>
+          <w:rFonts w:ascii="Arial" w:hAnsi="Arial" w:cs="Arial"/>
+          <w:color w:val="00B050"/>
+        </w:rPr>
+        <w:t>difference but</w:t>
+      </w:r>
+      <w:r>
+        <w:rPr>
+          <w:rFonts w:ascii="Arial" w:hAnsi="Arial" w:cs="Arial"/>
+          <w:color w:val="00B050"/>
+        </w:rPr>
+        <w:t xml:space="preserve"> conducted a thought experiment on how </w:t>
+      </w:r>
+      <w:r>
+        <w:rPr>
+          <w:rFonts w:ascii="Arial" w:hAnsi="Arial" w:cs="Arial"/>
+          <w:color w:val="00B050"/>
+        </w:rPr>
+        <w:t>a</w:t>
+      </w:r>
+      <w:r>
+        <w:rPr>
+          <w:rFonts w:ascii="Arial" w:hAnsi="Arial" w:cs="Arial"/>
+          <w:color w:val="00B050"/>
+        </w:rPr>
+        <w:t xml:space="preserve"> </w:t>
+      </w:r>
+      <w:r>
+        <w:rPr>
+          <w:rFonts w:ascii="Arial" w:hAnsi="Arial" w:cs="Arial"/>
+          <w:color w:val="00B050"/>
+        </w:rPr>
+        <w:t xml:space="preserve">hypothetical difference in chorus-electron scattering </w:t>
+      </w:r>
+      <w:r>
+        <w:rPr>
+          <w:rFonts w:ascii="Arial" w:hAnsi="Arial" w:cs="Arial"/>
+          <w:color w:val="00B050"/>
+        </w:rPr>
+        <w:t xml:space="preserve">will </w:t>
+      </w:r>
+      <w:r>
+        <w:rPr>
+          <w:rFonts w:ascii="Arial" w:hAnsi="Arial" w:cs="Arial"/>
+          <w:color w:val="00B050"/>
+        </w:rPr>
+        <w:t>manifest in our results.</w:t>
       </w:r>
     </w:p>
     <w:p>
@@ -2942,15 +2537,7 @@
           <w:rFonts w:ascii="Arial" w:hAnsi="Arial" w:cs="Arial"/>
           <w:color w:val="00B050"/>
         </w:rPr>
-        <w:t xml:space="preserve">Thus, it is tempting to conclude that the microburst </w:t>
-      </w:r>
-      <w:r>
-        <w:rPr>
-          <w:rFonts w:ascii="Arial" w:hAnsi="Arial" w:cs="Arial"/>
-          <w:color w:val="00B050"/>
-        </w:rPr>
-        <w:lastRenderedPageBreak/>
-        <w:t>duration trend in MLT could be attributed to</w:t>
+        <w:t>Thus, it is tempting to conclude that the microburst duration trend in MLT could be attributed to</w:t>
       </w:r>
       <w:r>
         <w:rPr>
@@ -3056,131 +2643,6 @@
           <w:color w:val="00B050"/>
         </w:rPr>
         <w:t>”</w:t>
-      </w:r>
-    </w:p>
-    <w:p>
-      <w:pPr>
-        <w:rPr>
-          <w:rFonts w:ascii="Arial" w:hAnsi="Arial" w:cs="Arial"/>
-          <w:color w:val="00B050"/>
-        </w:rPr>
-      </w:pPr>
-    </w:p>
-    <w:p>
-      <w:pPr>
-        <w:rPr>
-          <w:rFonts w:ascii="Arial" w:hAnsi="Arial" w:cs="Arial"/>
-          <w:color w:val="00B050"/>
-        </w:rPr>
-      </w:pPr>
-      <w:r>
-        <w:rPr>
-          <w:rFonts w:ascii="Arial" w:hAnsi="Arial" w:cs="Arial"/>
-          <w:color w:val="00B050"/>
-        </w:rPr>
-        <w:t>Relevant c</w:t>
-      </w:r>
-      <w:r>
-        <w:rPr>
-          <w:rFonts w:ascii="Arial" w:hAnsi="Arial" w:cs="Arial"/>
-          <w:color w:val="00B050"/>
-        </w:rPr>
-        <w:t>itation</w:t>
-      </w:r>
-      <w:r>
-        <w:rPr>
-          <w:rFonts w:ascii="Arial" w:hAnsi="Arial" w:cs="Arial"/>
-          <w:color w:val="00B050"/>
-        </w:rPr>
-        <w:t>s</w:t>
-      </w:r>
-      <w:r>
-        <w:rPr>
-          <w:rFonts w:ascii="Arial" w:hAnsi="Arial" w:cs="Arial"/>
-          <w:color w:val="00B050"/>
-        </w:rPr>
-        <w:t xml:space="preserve">: </w:t>
-      </w:r>
-    </w:p>
-    <w:p>
-      <w:pPr>
-        <w:pStyle w:val="ListParagraph"/>
-        <w:numPr>
-          <w:ilvl w:val="0"/>
-          <w:numId w:val="1"/>
-        </w:numPr>
-        <w:rPr>
-          <w:rFonts w:ascii="Arial" w:hAnsi="Arial" w:cs="Arial"/>
-          <w:color w:val="00B050"/>
-        </w:rPr>
-      </w:pPr>
-      <w:proofErr w:type="spellStart"/>
-      <w:r>
-        <w:rPr>
-          <w:rFonts w:ascii="Arial" w:hAnsi="Arial" w:cs="Arial"/>
-          <w:color w:val="00B050"/>
-        </w:rPr>
-        <w:t>Lorentzen</w:t>
-      </w:r>
-      <w:proofErr w:type="spellEnd"/>
-      <w:r>
-        <w:rPr>
-          <w:rFonts w:ascii="Arial" w:hAnsi="Arial" w:cs="Arial"/>
-          <w:color w:val="00B050"/>
-        </w:rPr>
-        <w:t xml:space="preserve">, K. R., Blake, J. B., </w:t>
-      </w:r>
-      <w:proofErr w:type="spellStart"/>
-      <w:r>
-        <w:rPr>
-          <w:rFonts w:ascii="Arial" w:hAnsi="Arial" w:cs="Arial"/>
-          <w:color w:val="00B050"/>
-        </w:rPr>
-        <w:t>Inan</w:t>
-      </w:r>
-      <w:proofErr w:type="spellEnd"/>
-      <w:r>
-        <w:rPr>
-          <w:rFonts w:ascii="Arial" w:hAnsi="Arial" w:cs="Arial"/>
-          <w:color w:val="00B050"/>
-        </w:rPr>
-        <w:t xml:space="preserve">, U. S., &amp; </w:t>
-      </w:r>
-      <w:proofErr w:type="spellStart"/>
-      <w:r>
-        <w:rPr>
-          <w:rFonts w:ascii="Arial" w:hAnsi="Arial" w:cs="Arial"/>
-          <w:color w:val="00B050"/>
-        </w:rPr>
-        <w:t>Bortnik</w:t>
-      </w:r>
-      <w:proofErr w:type="spellEnd"/>
-      <w:r>
-        <w:rPr>
-          <w:rFonts w:ascii="Arial" w:hAnsi="Arial" w:cs="Arial"/>
-          <w:color w:val="00B050"/>
-        </w:rPr>
-        <w:t>, J. (2001). Observations of relativistic electron microbursts in association with VLF chorus. Journal of Geophysical Research: Space Physics, 106(A4), 6017-6027.</w:t>
-      </w:r>
-    </w:p>
-    <w:p>
-      <w:pPr>
-        <w:pStyle w:val="ListParagraph"/>
-        <w:numPr>
-          <w:ilvl w:val="0"/>
-          <w:numId w:val="1"/>
-        </w:numPr>
-        <w:rPr>
-          <w:rFonts w:ascii="Arial" w:hAnsi="Arial" w:cs="Arial"/>
-          <w:color w:val="222222"/>
-        </w:rPr>
-      </w:pPr>
-      <w:r>
-        <w:rPr>
-          <w:rFonts w:ascii="Arial" w:hAnsi="Arial" w:cs="Arial"/>
-          <w:color w:val="00B050"/>
-        </w:rPr>
-        <w:t>Millan, R. M., &amp; Thorne, R. M. (2007). Review of radiation belt relativistic electron losses. Journal of Atmospheric and Solar-Terrestrial Physics, 69(3), 362-377.</w:t>
       </w:r>
     </w:p>
     <w:p>
@@ -3216,75 +2678,81 @@
           <w:rFonts w:ascii="Arial" w:hAnsi="Arial" w:cs="Arial"/>
           <w:color w:val="222222"/>
         </w:rPr>
-        <w:t xml:space="preserve">Recent simulation study by Miyoshi </w:t>
-      </w:r>
-      <w:proofErr w:type="gramStart"/>
-      <w:r>
-        <w:rPr>
-          <w:rFonts w:ascii="Arial" w:hAnsi="Arial" w:cs="Arial"/>
-          <w:color w:val="222222"/>
-        </w:rPr>
-        <w:t>et al.[</w:t>
-      </w:r>
-      <w:proofErr w:type="gramEnd"/>
-      <w:r>
-        <w:rPr>
-          <w:rFonts w:ascii="Arial" w:hAnsi="Arial" w:cs="Arial"/>
-          <w:color w:val="222222"/>
-        </w:rPr>
-        <w:t>2020] showed that the duration of bursts depends on electron energy (Figure 2). Currently, the authors used SAMEX data to measure &gt;1 MeV electrons. Does the SAMPEX observation show the duration of 1 MeV electrons or multiple energies? If multi-energy electrons contribute to the measured duration, the distribution of duration are not simply related to chorus element durations. Could you add this point in discussion?</w:t>
-      </w:r>
-    </w:p>
-    <w:p>
-      <w:pPr>
-        <w:rPr>
-          <w:rFonts w:ascii="Arial" w:hAnsi="Arial" w:cs="Arial"/>
-          <w:color w:val="00B050"/>
-        </w:rPr>
-      </w:pPr>
-    </w:p>
-    <w:p>
-      <w:pPr>
-        <w:rPr>
-          <w:rFonts w:ascii="Arial" w:hAnsi="Arial" w:cs="Arial"/>
-          <w:color w:val="222222"/>
-          <w:szCs w:val="21"/>
-        </w:rPr>
-      </w:pPr>
-      <w:r>
-        <w:rPr>
-          <w:rFonts w:ascii="Arial" w:hAnsi="Arial" w:cs="Arial"/>
-          <w:color w:val="00B050"/>
-        </w:rPr>
-        <w:t xml:space="preserve">We agree: </w:t>
-      </w:r>
-      <w:r>
-        <w:rPr>
-          <w:rFonts w:ascii="Arial" w:hAnsi="Arial" w:cs="Arial"/>
-          <w:color w:val="00B050"/>
-        </w:rPr>
-        <w:t>Miyoshi et al.</w:t>
-      </w:r>
-      <w:r>
-        <w:rPr>
-          <w:rFonts w:ascii="Arial" w:hAnsi="Arial" w:cs="Arial"/>
-          <w:color w:val="00B050"/>
-        </w:rPr>
-        <w:t xml:space="preserve"> 2</w:t>
-      </w:r>
-      <w:r>
-        <w:rPr>
-          <w:rFonts w:ascii="Arial" w:hAnsi="Arial" w:cs="Arial"/>
-          <w:color w:val="00B050"/>
-        </w:rPr>
-        <w:t xml:space="preserve">020 </w:t>
-      </w:r>
-      <w:r>
-        <w:rPr>
-          <w:rFonts w:ascii="Arial" w:hAnsi="Arial" w:cs="Arial"/>
-          <w:color w:val="00B050"/>
-        </w:rPr>
-        <w:t xml:space="preserve">and Chen et al., 2020 predict different microburst duration as a function of energy. We observe this by eye with the FIREBIRD-II data, but we left this out due to </w:t>
+        <w:t>Recent simulation study by Miyoshi et al.[2020] showed that the duration of bursts depends on electron energy (Figure 2). Currently, the authors used SAMEX data to measure &gt;1 MeV electrons. Does the SAMPEX observation show the duration of 1 MeV electrons or multiple energies? If multi-energy electrons contribute to the measured duration, the distribution of duration are not simply related to chorus element durations. Could you add this point in discussion?</w:t>
+      </w:r>
+    </w:p>
+    <w:p>
+      <w:pPr>
+        <w:rPr>
+          <w:rFonts w:ascii="Arial" w:hAnsi="Arial" w:cs="Arial"/>
+          <w:color w:val="00B050"/>
+        </w:rPr>
+      </w:pPr>
+    </w:p>
+    <w:p>
+      <w:pPr>
+        <w:rPr>
+          <w:rFonts w:ascii="Arial" w:hAnsi="Arial" w:cs="Arial"/>
+          <w:color w:val="00B050"/>
+        </w:rPr>
+      </w:pPr>
+      <w:r>
+        <w:rPr>
+          <w:rFonts w:ascii="Arial" w:hAnsi="Arial" w:cs="Arial"/>
+          <w:color w:val="00B050"/>
+        </w:rPr>
+        <w:t>S</w:t>
+      </w:r>
+      <w:r>
+        <w:rPr>
+          <w:rFonts w:ascii="Arial" w:hAnsi="Arial" w:cs="Arial"/>
+          <w:color w:val="00B050"/>
+        </w:rPr>
+        <w:t>ince HILT measures electrons with multiple energies, we added “</w:t>
+      </w:r>
+      <w:r>
+        <w:rPr>
+          <w:rFonts w:ascii="Arial" w:hAnsi="Arial" w:cs="Arial"/>
+          <w:color w:val="00B050"/>
+        </w:rPr>
+        <w:t>Care must be taken when comparing our results to theory: HILT measured multi-energy microburst electrons above 1 MeV, and the microburst duration at each energy can have different drivers</w:t>
+      </w:r>
+      <w:r>
+        <w:rPr>
+          <w:rFonts w:ascii="Arial" w:hAnsi="Arial" w:cs="Arial"/>
+          <w:color w:val="00B050"/>
+        </w:rPr>
+        <w:t>” to this paragraph.</w:t>
+      </w:r>
+    </w:p>
+    <w:p>
+      <w:pPr>
+        <w:rPr>
+          <w:rFonts w:ascii="Arial" w:hAnsi="Arial" w:cs="Arial"/>
+          <w:color w:val="00B050"/>
+        </w:rPr>
+      </w:pPr>
+    </w:p>
+    <w:p>
+      <w:pPr>
+        <w:rPr>
+          <w:rFonts w:ascii="Arial" w:hAnsi="Arial" w:cs="Arial"/>
+          <w:color w:val="222222"/>
+        </w:rPr>
+      </w:pPr>
+      <w:r>
+        <w:rPr>
+          <w:rFonts w:ascii="Arial" w:hAnsi="Arial" w:cs="Arial"/>
+          <w:color w:val="00B050"/>
+        </w:rPr>
+        <w:t xml:space="preserve">Both </w:t>
+      </w:r>
+      <w:r>
+        <w:rPr>
+          <w:rFonts w:ascii="Arial" w:hAnsi="Arial" w:cs="Arial"/>
+          <w:color w:val="00B050"/>
+        </w:rPr>
+        <w:t xml:space="preserve">Miyoshi et al. 2020 and Chen et al., 2020 predict different microburst duration as a function of energy. We observe this by eye with the FIREBIRD-II data, but we left this out due to </w:t>
       </w:r>
       <w:r>
         <w:rPr>
@@ -3319,7 +2787,7 @@
           <w:rFonts w:ascii="Arial" w:hAnsi="Arial" w:cs="Arial"/>
           <w:color w:val="00B050"/>
         </w:rPr>
-        <w:t xml:space="preserve">our qualitative </w:t>
+        <w:t xml:space="preserve">our vague qualitative </w:t>
       </w:r>
       <w:r>
         <w:rPr>
@@ -3333,42 +2801,7 @@
           <w:rFonts w:ascii="Arial" w:hAnsi="Arial" w:cs="Arial"/>
           <w:color w:val="00B050"/>
         </w:rPr>
-        <w:t xml:space="preserve">. We will carefully study this </w:t>
-      </w:r>
-      <w:r>
-        <w:rPr>
-          <w:rFonts w:ascii="Arial" w:hAnsi="Arial" w:cs="Arial"/>
-          <w:color w:val="00B050"/>
-        </w:rPr>
-        <w:t>soon</w:t>
-      </w:r>
-      <w:r>
-        <w:rPr>
-          <w:rFonts w:ascii="Arial" w:hAnsi="Arial" w:cs="Arial"/>
-          <w:color w:val="00B050"/>
-        </w:rPr>
-        <w:t xml:space="preserve">. </w:t>
-      </w:r>
-      <w:r>
-        <w:rPr>
-          <w:rFonts w:ascii="Arial" w:hAnsi="Arial" w:cs="Arial"/>
-          <w:color w:val="00B050"/>
-        </w:rPr>
-        <w:t>Since HILT measures electrons with multiple energies, we added “</w:t>
-      </w:r>
-      <w:r>
-        <w:rPr>
-          <w:rFonts w:ascii="Arial" w:hAnsi="Arial" w:cs="Arial"/>
-          <w:color w:val="00B050"/>
-        </w:rPr>
-        <w:t>Care must be taken when comparing our results to theory: HILT measured multi-energy microburst electrons above 1 MeV, and the microburst duration at each energy can have different drivers</w:t>
-      </w:r>
-      <w:r>
-        <w:rPr>
-          <w:rFonts w:ascii="Arial" w:hAnsi="Arial" w:cs="Arial"/>
-          <w:color w:val="00B050"/>
-        </w:rPr>
-        <w:t>” to this paragraph.</w:t>
+        <w:t xml:space="preserve">. We will carefully study this soon. </w:t>
       </w:r>
       <w:r>
         <w:rPr>
@@ -3388,6 +2821,113 @@
           <w:color w:val="222222"/>
         </w:rPr>
         <w:t>And Miyoshi et al.[2020] shows that multiple interactions with several elements of chorus bursts modifies duration of individual burs even if elements with same duration resonant with electrons, which means that the relationships between duration of chorus and microbursts are not simple. Results of this study show that durations of chorus elements are longer than microbursts elements, which is consistent with causal relationship between chorus and microbursts. I suggest that the authors include this point in discussions.</w:t>
+      </w:r>
+    </w:p>
+    <w:p>
+      <w:pPr>
+        <w:rPr>
+          <w:rFonts w:ascii="Arial" w:hAnsi="Arial" w:cs="Arial"/>
+          <w:color w:val="FF0000"/>
+        </w:rPr>
+      </w:pPr>
+    </w:p>
+    <w:p>
+      <w:pPr>
+        <w:rPr>
+          <w:rFonts w:ascii="Arial" w:hAnsi="Arial" w:cs="Arial"/>
+          <w:color w:val="00B050"/>
+        </w:rPr>
+      </w:pPr>
+      <w:r>
+        <w:rPr>
+          <w:rFonts w:ascii="Arial" w:hAnsi="Arial" w:cs="Arial"/>
+          <w:color w:val="00B050"/>
+        </w:rPr>
+        <w:t xml:space="preserve">Thank you for pointing this out. We looked closely at </w:t>
+      </w:r>
+      <w:r>
+        <w:rPr>
+          <w:rFonts w:ascii="Arial" w:hAnsi="Arial" w:cs="Arial"/>
+          <w:color w:val="00B050"/>
+        </w:rPr>
+        <w:t xml:space="preserve">Figures 2 and 3 in </w:t>
+      </w:r>
+      <w:r>
+        <w:rPr>
+          <w:rFonts w:ascii="Arial" w:hAnsi="Arial" w:cs="Arial"/>
+          <w:color w:val="00B050"/>
+        </w:rPr>
+        <w:t xml:space="preserve">Miyoshi et al. 2020 and confirmed that the relativistic microburst duration is </w:t>
+      </w:r>
+      <w:r>
+        <w:rPr>
+          <w:rFonts w:ascii="Arial" w:hAnsi="Arial" w:cs="Arial"/>
+          <w:color w:val="00B050"/>
+        </w:rPr>
+        <w:t xml:space="preserve">qualitatively </w:t>
+      </w:r>
+      <w:r>
+        <w:rPr>
+          <w:rFonts w:ascii="Arial" w:hAnsi="Arial" w:cs="Arial"/>
+          <w:color w:val="00B050"/>
+        </w:rPr>
+        <w:t xml:space="preserve">shorter than the 0.3 s chorus rising tone element duration. </w:t>
+      </w:r>
+      <w:r>
+        <w:rPr>
+          <w:rFonts w:ascii="Arial" w:hAnsi="Arial" w:cs="Arial"/>
+          <w:color w:val="00B050"/>
+        </w:rPr>
+        <w:t>We added “</w:t>
+      </w:r>
+      <w:r>
+        <w:rPr>
+          <w:rFonts w:ascii="Arial" w:hAnsi="Arial" w:cs="Arial"/>
+          <w:color w:val="00B050"/>
+        </w:rPr>
+        <w:t xml:space="preserve">This scaling is </w:t>
+      </w:r>
+      <w:r>
+        <w:rPr>
+          <w:rFonts w:ascii="Arial" w:hAnsi="Arial" w:cs="Arial"/>
+          <w:color w:val="00B050"/>
+        </w:rPr>
+        <w:t>consistent</w:t>
+      </w:r>
+      <w:r>
+        <w:rPr>
+          <w:rFonts w:ascii="Arial" w:hAnsi="Arial" w:cs="Arial"/>
+          <w:color w:val="00B050"/>
+        </w:rPr>
+        <w:t xml:space="preserve"> with </w:t>
+      </w:r>
+      <w:r>
+        <w:rPr>
+          <w:rFonts w:ascii="Arial" w:hAnsi="Arial" w:cs="Arial"/>
+          <w:color w:val="00B050"/>
+        </w:rPr>
+        <w:t>Miyoshi et al. 2020</w:t>
+      </w:r>
+      <w:r>
+        <w:rPr>
+          <w:rFonts w:ascii="Arial" w:hAnsi="Arial" w:cs="Arial"/>
+          <w:color w:val="00B050"/>
+        </w:rPr>
+        <w:t xml:space="preserve"> </w:t>
+      </w:r>
+      <w:r>
+        <w:rPr>
+          <w:rFonts w:ascii="Arial" w:hAnsi="Arial" w:cs="Arial"/>
+          <w:color w:val="00B050"/>
+        </w:rPr>
+        <w:t>who predicted a similar duration difference between chorus rising tone element and relativistic microburst durations</w:t>
+      </w:r>
+      <w:r>
+        <w:rPr>
+          <w:rFonts w:ascii="Arial" w:hAnsi="Arial" w:cs="Arial"/>
+          <w:color w:val="00B050"/>
+        </w:rPr>
+        <w:t>” to the discussion section.</w:t>
       </w:r>
     </w:p>
     <w:sectPr>

</xml_diff>

<commit_message>
More edits for the 1st reviewer.
</commit_message>
<xml_diff>
--- a/paper/feedback/v1/response_to_reviewers.docx
+++ b/paper/feedback/v1/response_to_reviewers.docx
@@ -297,7 +297,23 @@
           <w:rFonts w:ascii="Arial" w:hAnsi="Arial" w:cs="Arial"/>
           <w:color w:val="222222"/>
         </w:rPr>
-        <w:t>This paper uses the SAMPEX HILT (for &gt;1 MeV electron detection) data to quantify microburst duration as a function of activity level and L, MLT. Microbursts are fit with a combination of a Gaussian profile and a linear fit (to account for slope in baseline), and care is taken to remove bad fits caused by overlapping microbursts. Results are important towards further establishing the connection between microbursts and their likely cause - chorus waves. This paper shows that microburst duration spatial and activity-dependent variability is similar to that of chorus, as previously reported.</w:t>
+        <w:t xml:space="preserve">This paper uses the SAMPEX HILT (for &gt;1 MeV electron detection) data to quantify microburst duration as a function of activity level and L, MLT. Microbursts are fit with a combination of a Gaussian profile and a linear fit (to account for slope in baseline), and care is taken to remove bad fits caused by overlapping microbursts. Results are important towards further establishing the connection between microbursts and their likely cause - chorus waves. This paper shows that microburst duration spatial and activity-dependent variability is </w:t>
+      </w:r>
+      <w:proofErr w:type="gramStart"/>
+      <w:r>
+        <w:rPr>
+          <w:rFonts w:ascii="Arial" w:hAnsi="Arial" w:cs="Arial"/>
+          <w:color w:val="222222"/>
+        </w:rPr>
+        <w:t>similar to</w:t>
+      </w:r>
+      <w:proofErr w:type="gramEnd"/>
+      <w:r>
+        <w:rPr>
+          <w:rFonts w:ascii="Arial" w:hAnsi="Arial" w:cs="Arial"/>
+          <w:color w:val="222222"/>
+        </w:rPr>
+        <w:t xml:space="preserve"> that of chorus, as previously reported.</w:t>
       </w:r>
       <w:r>
         <w:rPr>
@@ -373,7 +389,48 @@
           <w:rFonts w:ascii="Arial" w:hAnsi="Arial" w:cs="Arial"/>
           <w:color w:val="222222"/>
         </w:rPr>
-        <w:t>Figure 3 presents L,MLT duration distributions separated into percentiles. Not sure I understand the reason for dividing into percentiles here since the distribution in 2a has a smooth (Gaussian) functional form. Maybe if it showed distinct populations (bump on tail) then you'd want to separately analyze the different populations. However, it just seems to be a continuously varying population. As such, I would expect a,b,c in Fig3 to be very similar, and they are. I think it should be enough to just show the L/MLT distribution of all the microbursts and mention that there is little variation based on FWHM duration.</w:t>
+        <w:t xml:space="preserve">Figure 3 presents </w:t>
+      </w:r>
+      <w:proofErr w:type="gramStart"/>
+      <w:r>
+        <w:rPr>
+          <w:rFonts w:ascii="Arial" w:hAnsi="Arial" w:cs="Arial"/>
+          <w:color w:val="222222"/>
+        </w:rPr>
+        <w:t>L,MLT</w:t>
+      </w:r>
+      <w:proofErr w:type="gramEnd"/>
+      <w:r>
+        <w:rPr>
+          <w:rFonts w:ascii="Arial" w:hAnsi="Arial" w:cs="Arial"/>
+          <w:color w:val="222222"/>
+        </w:rPr>
+        <w:t xml:space="preserve"> duration distributions separated into percentiles. Not sure I understand the reason for dividing into percentiles here since the distribution in 2a has a smooth (Gaussian) functional form. Maybe if it showed distinct populations (bump on tail) then you'd want to separately analyze the different populations. However, it just seems to be a continuously varying population. As such, I would expect </w:t>
+      </w:r>
+      <w:proofErr w:type="spellStart"/>
+      <w:proofErr w:type="gramStart"/>
+      <w:r>
+        <w:rPr>
+          <w:rFonts w:ascii="Arial" w:hAnsi="Arial" w:cs="Arial"/>
+          <w:color w:val="222222"/>
+        </w:rPr>
+        <w:t>a,b</w:t>
+      </w:r>
+      <w:proofErr w:type="gramEnd"/>
+      <w:r>
+        <w:rPr>
+          <w:rFonts w:ascii="Arial" w:hAnsi="Arial" w:cs="Arial"/>
+          <w:color w:val="222222"/>
+        </w:rPr>
+        <w:t>,c</w:t>
+      </w:r>
+      <w:proofErr w:type="spellEnd"/>
+      <w:r>
+        <w:rPr>
+          <w:rFonts w:ascii="Arial" w:hAnsi="Arial" w:cs="Arial"/>
+          <w:color w:val="222222"/>
+        </w:rPr>
+        <w:t xml:space="preserve"> in Fig3 to be very similar, and they are. I think it should be enough to just show the L/MLT distribution of all the microbursts and mention that there is little variation based on FWHM duration.</w:t>
       </w:r>
     </w:p>
     <w:p>
@@ -718,7 +775,23 @@
           <w:rFonts w:ascii="Arial" w:hAnsi="Arial" w:cs="Arial"/>
           <w:color w:val="222222"/>
         </w:rPr>
-        <w:t xml:space="preserve">Title page: Dual affiliations should be listed with a separate number. Also affiliation 3 comes before 2. </w:t>
+        <w:t xml:space="preserve">Title page: Dual affiliations should be listed with a separate number. </w:t>
+      </w:r>
+      <w:proofErr w:type="gramStart"/>
+      <w:r>
+        <w:rPr>
+          <w:rFonts w:ascii="Arial" w:hAnsi="Arial" w:cs="Arial"/>
+          <w:color w:val="222222"/>
+        </w:rPr>
+        <w:t>Also</w:t>
+      </w:r>
+      <w:proofErr w:type="gramEnd"/>
+      <w:r>
+        <w:rPr>
+          <w:rFonts w:ascii="Arial" w:hAnsi="Arial" w:cs="Arial"/>
+          <w:color w:val="222222"/>
+        </w:rPr>
+        <w:t xml:space="preserve"> affiliation 3 comes before 2. </w:t>
       </w:r>
       <w:r>
         <w:rPr>
@@ -744,21 +817,69 @@
           <w:rFonts w:ascii="Arial" w:hAnsi="Arial" w:cs="Arial"/>
           <w:color w:val="222222"/>
         </w:rPr>
-        <w:t>L46: Bonnell is incorrect reference - it's also missing from biblio.</w:t>
-      </w:r>
-      <w:r>
-        <w:rPr>
-          <w:rFonts w:ascii="Arial" w:hAnsi="Arial" w:cs="Arial"/>
-          <w:color w:val="222222"/>
-        </w:rPr>
-        <w:t xml:space="preserve"> </w:t>
-      </w:r>
-      <w:r>
-        <w:rPr>
-          <w:rFonts w:ascii="Arial" w:hAnsi="Arial" w:cs="Arial"/>
-          <w:color w:val="00B050"/>
-        </w:rPr>
-        <w:t>This appears to be a misunderstanding due to the pdf format. Bonnel is the 4</w:t>
+        <w:t xml:space="preserve">L46: </w:t>
+      </w:r>
+      <w:proofErr w:type="spellStart"/>
+      <w:r>
+        <w:rPr>
+          <w:rFonts w:ascii="Arial" w:hAnsi="Arial" w:cs="Arial"/>
+          <w:color w:val="222222"/>
+        </w:rPr>
+        <w:t>Bonnell</w:t>
+      </w:r>
+      <w:proofErr w:type="spellEnd"/>
+      <w:r>
+        <w:rPr>
+          <w:rFonts w:ascii="Arial" w:hAnsi="Arial" w:cs="Arial"/>
+          <w:color w:val="222222"/>
+        </w:rPr>
+        <w:t xml:space="preserve"> is incorrect reference - it's also missing from </w:t>
+      </w:r>
+      <w:proofErr w:type="spellStart"/>
+      <w:r>
+        <w:rPr>
+          <w:rFonts w:ascii="Arial" w:hAnsi="Arial" w:cs="Arial"/>
+          <w:color w:val="222222"/>
+        </w:rPr>
+        <w:t>biblio</w:t>
+      </w:r>
+      <w:proofErr w:type="spellEnd"/>
+      <w:r>
+        <w:rPr>
+          <w:rFonts w:ascii="Arial" w:hAnsi="Arial" w:cs="Arial"/>
+          <w:color w:val="222222"/>
+        </w:rPr>
+        <w:t>.</w:t>
+      </w:r>
+      <w:r>
+        <w:rPr>
+          <w:rFonts w:ascii="Arial" w:hAnsi="Arial" w:cs="Arial"/>
+          <w:color w:val="222222"/>
+        </w:rPr>
+        <w:t xml:space="preserve"> </w:t>
+      </w:r>
+      <w:r>
+        <w:rPr>
+          <w:rFonts w:ascii="Arial" w:hAnsi="Arial" w:cs="Arial"/>
+          <w:color w:val="00B050"/>
+        </w:rPr>
+        <w:t xml:space="preserve">This appears to be a misunderstanding due to the pdf format. </w:t>
+      </w:r>
+      <w:proofErr w:type="spellStart"/>
+      <w:r>
+        <w:rPr>
+          <w:rFonts w:ascii="Arial" w:hAnsi="Arial" w:cs="Arial"/>
+          <w:color w:val="00B050"/>
+        </w:rPr>
+        <w:t>Bonnel</w:t>
+      </w:r>
+      <w:proofErr w:type="spellEnd"/>
+      <w:r>
+        <w:rPr>
+          <w:rFonts w:ascii="Arial" w:hAnsi="Arial" w:cs="Arial"/>
+          <w:color w:val="00B050"/>
+        </w:rPr>
+        <w:t xml:space="preserve"> is the 4</w:t>
       </w:r>
       <w:r>
         <w:rPr>
@@ -827,7 +948,23 @@
           <w:rFonts w:ascii="Arial" w:hAnsi="Arial" w:cs="Arial"/>
           <w:color w:val="222222"/>
         </w:rPr>
-        <w:t>L51-53: Consider separating low and high altitude references.</w:t>
+        <w:t xml:space="preserve">L51-53: Consider separating low and </w:t>
+      </w:r>
+      <w:proofErr w:type="gramStart"/>
+      <w:r>
+        <w:rPr>
+          <w:rFonts w:ascii="Arial" w:hAnsi="Arial" w:cs="Arial"/>
+          <w:color w:val="222222"/>
+        </w:rPr>
+        <w:t>high altitude</w:t>
+      </w:r>
+      <w:proofErr w:type="gramEnd"/>
+      <w:r>
+        <w:rPr>
+          <w:rFonts w:ascii="Arial" w:hAnsi="Arial" w:cs="Arial"/>
+          <w:color w:val="222222"/>
+        </w:rPr>
+        <w:t xml:space="preserve"> references.</w:t>
       </w:r>
       <w:r>
         <w:rPr>
@@ -862,7 +999,23 @@
           <w:rFonts w:ascii="Arial" w:hAnsi="Arial" w:cs="Arial"/>
           <w:color w:val="222222"/>
         </w:rPr>
-        <w:t>L55: ; should be ,</w:t>
+        <w:t>L55</w:t>
+      </w:r>
+      <w:proofErr w:type="gramStart"/>
+      <w:r>
+        <w:rPr>
+          <w:rFonts w:ascii="Arial" w:hAnsi="Arial" w:cs="Arial"/>
+          <w:color w:val="222222"/>
+        </w:rPr>
+        <w:t>: ;</w:t>
+      </w:r>
+      <w:proofErr w:type="gramEnd"/>
+      <w:r>
+        <w:rPr>
+          <w:rFonts w:ascii="Arial" w:hAnsi="Arial" w:cs="Arial"/>
+          <w:color w:val="222222"/>
+        </w:rPr>
+        <w:t xml:space="preserve"> should be ,</w:t>
       </w:r>
       <w:r>
         <w:rPr>
@@ -1147,7 +1300,23 @@
           <w:rFonts w:ascii="Arial" w:hAnsi="Arial" w:cs="Arial"/>
           <w:color w:val="222222"/>
         </w:rPr>
-        <w:t>L106: I think this should be combined with the text in 3.1. Left to itself, it reads like a jotted-list.</w:t>
+        <w:t xml:space="preserve">L106: I think this should be combined with the text in 3.1. Left to itself, it reads like a </w:t>
+      </w:r>
+      <w:proofErr w:type="gramStart"/>
+      <w:r>
+        <w:rPr>
+          <w:rFonts w:ascii="Arial" w:hAnsi="Arial" w:cs="Arial"/>
+          <w:color w:val="222222"/>
+        </w:rPr>
+        <w:t>jotted-list</w:t>
+      </w:r>
+      <w:proofErr w:type="gramEnd"/>
+      <w:r>
+        <w:rPr>
+          <w:rFonts w:ascii="Arial" w:hAnsi="Arial" w:cs="Arial"/>
+          <w:color w:val="222222"/>
+        </w:rPr>
+        <w:t>.</w:t>
       </w:r>
       <w:r>
         <w:rPr>
@@ -1544,7 +1713,23 @@
           <w:rFonts w:ascii="Arial" w:hAnsi="Arial" w:cs="Arial"/>
           <w:color w:val="222222"/>
         </w:rPr>
-        <w:t>L156-159: A bit nit-picky, but is "perfect" fit the right way to say this for R^2=1? I think it's more of a statement that the data are such that you can have high confidence in your fit. i.e. all the data points fall directly on the mean line. Not a big deal, just maybe think about the exact wording...</w:t>
+        <w:t xml:space="preserve">L156-159: A bit nit-picky, but is "perfect" fit the right way to say this for R^2=1? I think it's more of a statement that the data are such that you can have high confidence in your fit. </w:t>
+      </w:r>
+      <w:proofErr w:type="gramStart"/>
+      <w:r>
+        <w:rPr>
+          <w:rFonts w:ascii="Arial" w:hAnsi="Arial" w:cs="Arial"/>
+          <w:color w:val="222222"/>
+        </w:rPr>
+        <w:t>i.e.</w:t>
+      </w:r>
+      <w:proofErr w:type="gramEnd"/>
+      <w:r>
+        <w:rPr>
+          <w:rFonts w:ascii="Arial" w:hAnsi="Arial" w:cs="Arial"/>
+          <w:color w:val="222222"/>
+        </w:rPr>
+        <w:t xml:space="preserve"> all the data points fall directly on the mean line. Not a big deal, just maybe think about the exact wording...</w:t>
       </w:r>
       <w:r>
         <w:rPr>
@@ -1697,7 +1882,21 @@
           <w:color w:val="00B050"/>
         </w:rPr>
         <w:lastRenderedPageBreak/>
-        <w:t>We agree that the recent use of the word marginalize has a strong negative meaning, however it is a common term in probability theory.</w:t>
+        <w:t xml:space="preserve">We agree that the recent use of the word marginalize has a strong negative meaning, however it is a </w:t>
+      </w:r>
+      <w:r>
+        <w:rPr>
+          <w:rFonts w:ascii="Arial" w:hAnsi="Arial" w:cs="Arial"/>
+          <w:color w:val="00B050"/>
+        </w:rPr>
+        <w:t>technical</w:t>
+      </w:r>
+      <w:r>
+        <w:rPr>
+          <w:rFonts w:ascii="Arial" w:hAnsi="Arial" w:cs="Arial"/>
+          <w:color w:val="00B050"/>
+        </w:rPr>
+        <w:t xml:space="preserve"> term in probability theory.</w:t>
       </w:r>
       <w:r>
         <w:rPr>
@@ -1748,595 +1947,884 @@
       <w:pPr>
         <w:rPr>
           <w:rFonts w:ascii="Arial" w:hAnsi="Arial" w:cs="Arial"/>
+          <w:color w:val="222222"/>
+        </w:rPr>
+      </w:pPr>
+      <w:r>
+        <w:rPr>
+          <w:rFonts w:ascii="Arial" w:hAnsi="Arial" w:cs="Arial"/>
+        </w:rPr>
+        <w:br/>
+      </w:r>
+      <w:r>
+        <w:rPr>
+          <w:rFonts w:ascii="Arial" w:hAnsi="Arial" w:cs="Arial"/>
+          <w:color w:val="222222"/>
+        </w:rPr>
+        <w:t>L206: Need an intro sentence here that summarizes the main points, as well as a sentence that justifies the focus on the burst detection parameter discussed in the current first sentence.</w:t>
+      </w:r>
+      <w:r>
+        <w:rPr>
+          <w:rFonts w:ascii="Arial" w:hAnsi="Arial" w:cs="Arial"/>
+        </w:rPr>
+        <w:br/>
+      </w:r>
+      <w:r>
+        <w:rPr>
+          <w:rFonts w:ascii="Arial" w:hAnsi="Arial" w:cs="Arial"/>
+        </w:rPr>
+        <w:br/>
+      </w:r>
+      <w:r>
+        <w:rPr>
+          <w:rFonts w:ascii="Arial" w:hAnsi="Arial" w:cs="Arial"/>
+          <w:color w:val="222222"/>
+        </w:rPr>
+        <w:t xml:space="preserve">Is there some </w:t>
+      </w:r>
+      <w:proofErr w:type="gramStart"/>
+      <w:r>
+        <w:rPr>
+          <w:rFonts w:ascii="Arial" w:hAnsi="Arial" w:cs="Arial"/>
+          <w:color w:val="222222"/>
+        </w:rPr>
+        <w:t>particular reason</w:t>
+      </w:r>
+      <w:proofErr w:type="gramEnd"/>
+      <w:r>
+        <w:rPr>
+          <w:rFonts w:ascii="Arial" w:hAnsi="Arial" w:cs="Arial"/>
+          <w:color w:val="222222"/>
+        </w:rPr>
+        <w:t xml:space="preserve"> that the burst detection parameter would be less sensitive to abnormally long microbursts as opposed to abnormally short ones? --&gt; you discuss this in the next sentences, but probably you should motivate the concern about long microbursts first.</w:t>
+      </w:r>
+      <w:r>
+        <w:rPr>
+          <w:rFonts w:ascii="Arial" w:hAnsi="Arial" w:cs="Arial"/>
+        </w:rPr>
+        <w:br/>
+      </w:r>
+      <w:r>
+        <w:rPr>
+          <w:rFonts w:ascii="Arial" w:hAnsi="Arial" w:cs="Arial"/>
+        </w:rPr>
+        <w:br/>
+      </w:r>
+      <w:r>
+        <w:rPr>
+          <w:rFonts w:ascii="Arial" w:hAnsi="Arial" w:cs="Arial"/>
+          <w:color w:val="222222"/>
+        </w:rPr>
+        <w:t>L214: change wording: "it longer overlaps with just the microburst"</w:t>
+      </w:r>
+      <w:r>
+        <w:rPr>
+          <w:rFonts w:ascii="Arial" w:hAnsi="Arial" w:cs="Arial"/>
+        </w:rPr>
+        <w:br/>
+      </w:r>
+      <w:r>
+        <w:rPr>
+          <w:rFonts w:ascii="Arial" w:hAnsi="Arial" w:cs="Arial"/>
+        </w:rPr>
+        <w:br/>
+      </w:r>
+      <w:r>
+        <w:rPr>
+          <w:rFonts w:ascii="Arial" w:hAnsi="Arial" w:cs="Arial"/>
+          <w:color w:val="222222"/>
+        </w:rPr>
+        <w:t>L225-229: I recall that chorus durations tend to be longer at higher L due to less magnetic field line curvature near the equator, allowing for cyclotron interaction to occur with a specific resonant population over a larger distance before the interacting electrons fall out of resonance.</w:t>
+      </w:r>
+      <w:r>
+        <w:rPr>
+          <w:rFonts w:ascii="Arial" w:hAnsi="Arial" w:cs="Arial"/>
+        </w:rPr>
+        <w:br/>
+      </w:r>
+      <w:r>
+        <w:rPr>
+          <w:rFonts w:ascii="Arial" w:hAnsi="Arial" w:cs="Arial"/>
+        </w:rPr>
+        <w:br/>
+      </w:r>
+      <w:r>
+        <w:rPr>
+          <w:rFonts w:ascii="Arial" w:hAnsi="Arial" w:cs="Arial"/>
+          <w:color w:val="222222"/>
+        </w:rPr>
+        <w:t>L227: Should reference Fig4b when discussing the MLT trend</w:t>
+      </w:r>
+      <w:r>
+        <w:rPr>
+          <w:rFonts w:ascii="Arial" w:hAnsi="Arial" w:cs="Arial"/>
+        </w:rPr>
+        <w:br/>
+      </w:r>
+      <w:r>
+        <w:rPr>
+          <w:rFonts w:ascii="Arial" w:hAnsi="Arial" w:cs="Arial"/>
+        </w:rPr>
+        <w:br/>
+      </w:r>
+      <w:r>
+        <w:rPr>
+          <w:rFonts w:ascii="Arial" w:hAnsi="Arial" w:cs="Arial"/>
+          <w:color w:val="222222"/>
+        </w:rPr>
+        <w:t>L237: I find this sentence confusing. Maybe: "These previous results on chorus durations combined with our results in microburst durations thus indicate that their durations roughly double from midnight to noon MLT. However, the chorus durations are about 3x longer than the microbursts..."</w:t>
+      </w:r>
+      <w:r>
+        <w:rPr>
+          <w:rFonts w:ascii="Arial" w:hAnsi="Arial" w:cs="Arial"/>
+        </w:rPr>
+        <w:br/>
+      </w:r>
+      <w:r>
+        <w:rPr>
+          <w:rFonts w:ascii="Arial" w:hAnsi="Arial" w:cs="Arial"/>
+        </w:rPr>
+        <w:br/>
+      </w:r>
+      <w:r>
+        <w:rPr>
+          <w:rFonts w:ascii="Arial" w:hAnsi="Arial" w:cs="Arial"/>
+          <w:color w:val="222222"/>
+        </w:rPr>
+        <w:t>L239: fix "Aa s"</w:t>
+      </w:r>
+      <w:r>
+        <w:rPr>
+          <w:rFonts w:ascii="Arial" w:hAnsi="Arial" w:cs="Arial"/>
+        </w:rPr>
+        <w:br/>
+      </w:r>
+      <w:r>
+        <w:rPr>
+          <w:rFonts w:ascii="Arial" w:hAnsi="Arial" w:cs="Arial"/>
+        </w:rPr>
+        <w:br/>
+      </w:r>
+      <w:r>
+        <w:rPr>
+          <w:rFonts w:ascii="Arial" w:hAnsi="Arial" w:cs="Arial"/>
+          <w:color w:val="222222"/>
+        </w:rPr>
+        <w:t>L243: Any guesses as to the duration discrepancy b/t chorus and microbursts?</w:t>
+      </w:r>
+      <w:r>
+        <w:rPr>
+          <w:rFonts w:ascii="Arial" w:hAnsi="Arial" w:cs="Arial"/>
+          <w:color w:val="222222"/>
+        </w:rPr>
+        <w:t xml:space="preserve"> </w:t>
+      </w:r>
+    </w:p>
+    <w:p>
+      <w:pPr>
+        <w:rPr>
+          <w:rFonts w:ascii="Arial" w:hAnsi="Arial" w:cs="Arial"/>
+          <w:color w:val="222222"/>
+        </w:rPr>
+      </w:pPr>
+    </w:p>
+    <w:p>
+      <w:pPr>
+        <w:rPr>
+          <w:rFonts w:ascii="Arial" w:hAnsi="Arial" w:cs="Arial"/>
+          <w:color w:val="00B050"/>
+        </w:rPr>
+      </w:pPr>
+      <w:r>
+        <w:rPr>
+          <w:rFonts w:ascii="Arial" w:hAnsi="Arial" w:cs="Arial"/>
+          <w:color w:val="00B050"/>
+        </w:rPr>
+        <w:t xml:space="preserve">This is likely due to the short </w:t>
+      </w:r>
+      <w:r>
+        <w:rPr>
+          <w:rFonts w:ascii="Arial" w:hAnsi="Arial" w:cs="Arial"/>
+          <w:color w:val="00B050"/>
+        </w:rPr>
+        <w:t>region</w:t>
+      </w:r>
+      <w:r>
+        <w:rPr>
+          <w:rFonts w:ascii="Arial" w:hAnsi="Arial" w:cs="Arial"/>
+          <w:color w:val="00B050"/>
+        </w:rPr>
+        <w:t xml:space="preserve"> where the electrons are in resonance with the chorus wave. This, together with the relatively smaller </w:t>
+      </w:r>
+      <w:r>
+        <w:rPr>
+          <w:rFonts w:ascii="Arial" w:hAnsi="Arial" w:cs="Arial"/>
+          <w:color w:val="00B050"/>
+        </w:rPr>
+        <w:t xml:space="preserve">velocity </w:t>
+      </w:r>
+      <w:r>
+        <w:rPr>
+          <w:rFonts w:ascii="Arial" w:hAnsi="Arial" w:cs="Arial"/>
+          <w:color w:val="00B050"/>
+        </w:rPr>
+        <w:t xml:space="preserve">dispersion of </w:t>
+      </w:r>
+      <w:r>
+        <w:rPr>
+          <w:rFonts w:ascii="Arial" w:hAnsi="Arial" w:cs="Arial"/>
+          <w:color w:val="00B050"/>
+        </w:rPr>
+        <w:t xml:space="preserve">relativistic </w:t>
+      </w:r>
+      <w:r>
+        <w:rPr>
+          <w:rFonts w:ascii="Arial" w:hAnsi="Arial" w:cs="Arial"/>
+          <w:color w:val="00B050"/>
+        </w:rPr>
+        <w:t xml:space="preserve">electrons along the field line </w:t>
+      </w:r>
+      <w:r>
+        <w:rPr>
+          <w:rFonts w:ascii="Arial" w:hAnsi="Arial" w:cs="Arial"/>
+          <w:color w:val="00B050"/>
+        </w:rPr>
+        <w:t xml:space="preserve">(relative to nonrelativistic electrons) result in </w:t>
+      </w:r>
+      <w:r>
+        <w:rPr>
+          <w:rFonts w:ascii="Arial" w:hAnsi="Arial" w:cs="Arial"/>
+          <w:color w:val="00B050"/>
+        </w:rPr>
+        <w:t xml:space="preserve">shorter </w:t>
+      </w:r>
+      <w:r>
+        <w:rPr>
+          <w:rFonts w:ascii="Arial" w:hAnsi="Arial" w:cs="Arial"/>
+          <w:color w:val="00B050"/>
+        </w:rPr>
+        <w:t xml:space="preserve">relativistic </w:t>
+      </w:r>
+      <w:r>
+        <w:rPr>
+          <w:rFonts w:ascii="Arial" w:hAnsi="Arial" w:cs="Arial"/>
+          <w:color w:val="00B050"/>
+        </w:rPr>
+        <w:t>microburst</w:t>
+      </w:r>
+      <w:r>
+        <w:rPr>
+          <w:rFonts w:ascii="Arial" w:hAnsi="Arial" w:cs="Arial"/>
+          <w:color w:val="00B050"/>
+        </w:rPr>
+        <w:t xml:space="preserve"> duration</w:t>
+      </w:r>
+      <w:r>
+        <w:rPr>
+          <w:rFonts w:ascii="Arial" w:hAnsi="Arial" w:cs="Arial"/>
+          <w:color w:val="00B050"/>
+        </w:rPr>
+        <w:t xml:space="preserve">. </w:t>
+      </w:r>
+      <w:r>
+        <w:rPr>
+          <w:rFonts w:ascii="Arial" w:hAnsi="Arial" w:cs="Arial"/>
+          <w:color w:val="00B050"/>
+        </w:rPr>
+        <w:t xml:space="preserve">This is backed up modeling by </w:t>
+      </w:r>
+      <w:r>
+        <w:rPr>
+          <w:rFonts w:ascii="Arial" w:hAnsi="Arial" w:cs="Arial"/>
+          <w:color w:val="00B050"/>
+        </w:rPr>
+        <w:t>Miyoshi et al. 2020</w:t>
+      </w:r>
+      <w:r>
+        <w:rPr>
+          <w:rFonts w:ascii="Arial" w:hAnsi="Arial" w:cs="Arial"/>
+          <w:color w:val="00B050"/>
+        </w:rPr>
+        <w:t xml:space="preserve"> </w:t>
+      </w:r>
+      <w:r>
+        <w:rPr>
+          <w:rFonts w:ascii="Arial" w:hAnsi="Arial" w:cs="Arial"/>
+          <w:color w:val="00B050"/>
+        </w:rPr>
+        <w:t xml:space="preserve">who </w:t>
+      </w:r>
+      <w:r>
+        <w:rPr>
+          <w:rFonts w:ascii="Arial" w:hAnsi="Arial" w:cs="Arial"/>
+          <w:color w:val="00B050"/>
+        </w:rPr>
+        <w:t>predicted that the microburst duration is longer at lower energies</w:t>
+      </w:r>
+      <w:r>
+        <w:rPr>
+          <w:rFonts w:ascii="Arial" w:hAnsi="Arial" w:cs="Arial"/>
+          <w:color w:val="00B050"/>
+        </w:rPr>
+        <w:t xml:space="preserve"> due to velocity dispersion. We addressed a similar question by the other reviewer and added</w:t>
+      </w:r>
+      <w:r>
+        <w:rPr>
+          <w:rFonts w:ascii="Arial" w:hAnsi="Arial" w:cs="Arial"/>
+          <w:color w:val="00B050"/>
+        </w:rPr>
+        <w:t xml:space="preserve"> “</w:t>
+      </w:r>
+      <w:r>
+        <w:rPr>
+          <w:rFonts w:ascii="Arial" w:hAnsi="Arial" w:cs="Arial"/>
+          <w:color w:val="00B050"/>
+        </w:rPr>
+        <w:t xml:space="preserve">This scaling is consistent with </w:t>
+      </w:r>
+      <w:r>
+        <w:rPr>
+          <w:rFonts w:ascii="Arial" w:hAnsi="Arial" w:cs="Arial"/>
+          <w:color w:val="00B050"/>
+        </w:rPr>
+        <w:t xml:space="preserve">Miyoshi et al. 2020 </w:t>
+      </w:r>
+      <w:r>
+        <w:rPr>
+          <w:rFonts w:ascii="Arial" w:hAnsi="Arial" w:cs="Arial"/>
+          <w:color w:val="00B050"/>
+        </w:rPr>
+        <w:t>who predicted a similar duration difference between chorus rising tone element and relativistic microburst durations</w:t>
+      </w:r>
+      <w:r>
+        <w:rPr>
+          <w:rFonts w:ascii="Arial" w:hAnsi="Arial" w:cs="Arial"/>
+          <w:color w:val="00B050"/>
+        </w:rPr>
+        <w:t>” to the discussion section.</w:t>
+      </w:r>
+      <w:r>
+        <w:rPr>
+          <w:rFonts w:ascii="Arial" w:hAnsi="Arial" w:cs="Arial"/>
+        </w:rPr>
+        <w:br/>
+      </w:r>
+      <w:r>
+        <w:rPr>
+          <w:rFonts w:ascii="Arial" w:hAnsi="Arial" w:cs="Arial"/>
+        </w:rPr>
+        <w:br/>
+      </w:r>
+      <w:r>
+        <w:rPr>
+          <w:rFonts w:ascii="Arial" w:hAnsi="Arial" w:cs="Arial"/>
+          <w:color w:val="222222"/>
+        </w:rPr>
+        <w:t xml:space="preserve">L243: Please comment on this. By scale factor do you mean 250ms/95ms ~ 3 for AE&gt;300nT and 500ms/130ms &gt; 3 for AE&lt;100 </w:t>
+      </w:r>
+      <w:proofErr w:type="spellStart"/>
+      <w:r>
+        <w:rPr>
+          <w:rFonts w:ascii="Arial" w:hAnsi="Arial" w:cs="Arial"/>
+          <w:color w:val="222222"/>
+        </w:rPr>
+        <w:t>nT</w:t>
+      </w:r>
+      <w:proofErr w:type="spellEnd"/>
+      <w:r>
+        <w:rPr>
+          <w:rFonts w:ascii="Arial" w:hAnsi="Arial" w:cs="Arial"/>
+          <w:color w:val="222222"/>
+        </w:rPr>
+        <w:t>?</w:t>
+      </w:r>
+      <w:r>
+        <w:rPr>
+          <w:rFonts w:ascii="Arial" w:hAnsi="Arial" w:cs="Arial"/>
+        </w:rPr>
+        <w:br/>
+      </w:r>
+      <w:r>
+        <w:rPr>
+          <w:rFonts w:ascii="Arial" w:hAnsi="Arial" w:cs="Arial"/>
+        </w:rPr>
+        <w:br/>
+      </w:r>
+      <w:r>
+        <w:rPr>
+          <w:rFonts w:ascii="Arial" w:hAnsi="Arial" w:cs="Arial"/>
+        </w:rPr>
+        <w:br/>
+      </w:r>
+      <w:r>
+        <w:rPr>
+          <w:rFonts w:ascii="Arial" w:hAnsi="Arial" w:cs="Arial"/>
+          <w:color w:val="222222"/>
+        </w:rPr>
+        <w:t>L248: Be clear that you are talking about the upper value of the absolute value of the magnetic latitude</w:t>
+      </w:r>
+      <w:r>
+        <w:rPr>
+          <w:rFonts w:ascii="Arial" w:hAnsi="Arial" w:cs="Arial"/>
+          <w:color w:val="222222"/>
+        </w:rPr>
+        <w:t xml:space="preserve"> </w:t>
+      </w:r>
+      <w:r>
+        <w:rPr>
+          <w:rFonts w:ascii="Arial" w:hAnsi="Arial" w:cs="Arial"/>
+          <w:color w:val="00B050"/>
+        </w:rPr>
+        <w:t>Done</w:t>
+      </w:r>
+      <w:r>
+        <w:rPr>
+          <w:rFonts w:ascii="Arial" w:hAnsi="Arial" w:cs="Arial"/>
+        </w:rPr>
+        <w:br/>
+      </w:r>
+      <w:r>
+        <w:rPr>
+          <w:rFonts w:ascii="Arial" w:hAnsi="Arial" w:cs="Arial"/>
+        </w:rPr>
+        <w:br/>
+      </w:r>
+      <w:r>
+        <w:rPr>
+          <w:rFonts w:ascii="Arial" w:hAnsi="Arial" w:cs="Arial"/>
+          <w:color w:val="222222"/>
+        </w:rPr>
+        <w:t>L250: Perhaps mention that the Saito results are simulations</w:t>
+      </w:r>
+      <w:r>
+        <w:rPr>
+          <w:rFonts w:ascii="Arial" w:hAnsi="Arial" w:cs="Arial"/>
+          <w:color w:val="222222"/>
+        </w:rPr>
+        <w:t xml:space="preserve"> </w:t>
+      </w:r>
+      <w:r>
+        <w:rPr>
+          <w:rFonts w:ascii="Arial" w:hAnsi="Arial" w:cs="Arial"/>
+          <w:color w:val="00B050"/>
+        </w:rPr>
+        <w:t>Done</w:t>
+      </w:r>
+      <w:r>
+        <w:rPr>
+          <w:rFonts w:ascii="Arial" w:hAnsi="Arial" w:cs="Arial"/>
+        </w:rPr>
+        <w:br/>
+      </w:r>
+      <w:r>
+        <w:rPr>
+          <w:rFonts w:ascii="Arial" w:hAnsi="Arial" w:cs="Arial"/>
+        </w:rPr>
+        <w:br/>
+      </w:r>
+      <w:r>
+        <w:rPr>
+          <w:rFonts w:ascii="Arial" w:hAnsi="Arial" w:cs="Arial"/>
+          <w:color w:val="222222"/>
+        </w:rPr>
+        <w:t>L251: probably should explain what you mean by "model configurations"</w:t>
+      </w:r>
+      <w:r>
+        <w:rPr>
+          <w:rFonts w:ascii="Arial" w:hAnsi="Arial" w:cs="Arial"/>
+          <w:color w:val="222222"/>
+        </w:rPr>
+        <w:t xml:space="preserve"> </w:t>
+      </w:r>
+      <w:r>
+        <w:rPr>
+          <w:rFonts w:ascii="Arial" w:hAnsi="Arial" w:cs="Arial"/>
+          <w:color w:val="00B050"/>
+        </w:rPr>
+        <w:t xml:space="preserve">We meant different </w:t>
+      </w:r>
+      <w:r>
+        <w:rPr>
+          <w:rFonts w:ascii="Arial" w:hAnsi="Arial" w:cs="Arial"/>
+          <w:color w:val="00B050"/>
+        </w:rPr>
+        <w:lastRenderedPageBreak/>
+        <w:t>model parameters.</w:t>
+      </w:r>
+      <w:r>
+        <w:rPr>
+          <w:rFonts w:ascii="Arial" w:hAnsi="Arial" w:cs="Arial"/>
+        </w:rPr>
+        <w:br/>
+      </w:r>
+      <w:r>
+        <w:rPr>
+          <w:rFonts w:ascii="Arial" w:hAnsi="Arial" w:cs="Arial"/>
+        </w:rPr>
+        <w:br/>
+      </w:r>
+      <w:r>
+        <w:rPr>
+          <w:rFonts w:ascii="Arial" w:hAnsi="Arial" w:cs="Arial"/>
+          <w:color w:val="222222"/>
+        </w:rPr>
+        <w:t>L257: absolute value of latitude</w:t>
+      </w:r>
+      <w:r>
+        <w:rPr>
+          <w:rFonts w:ascii="Arial" w:hAnsi="Arial" w:cs="Arial"/>
+          <w:color w:val="222222"/>
+        </w:rPr>
+        <w:t xml:space="preserve"> </w:t>
+      </w:r>
+      <w:r>
+        <w:rPr>
+          <w:rFonts w:ascii="Arial" w:hAnsi="Arial" w:cs="Arial"/>
+          <w:color w:val="00B050"/>
+        </w:rPr>
+        <w:t>Done</w:t>
+      </w:r>
+      <w:r>
+        <w:rPr>
+          <w:rFonts w:ascii="Arial" w:hAnsi="Arial" w:cs="Arial"/>
+        </w:rPr>
+        <w:br/>
+      </w:r>
+      <w:r>
+        <w:rPr>
+          <w:rFonts w:ascii="Arial" w:hAnsi="Arial" w:cs="Arial"/>
+        </w:rPr>
+        <w:br/>
+      </w:r>
+      <w:r>
+        <w:rPr>
+          <w:rFonts w:ascii="Arial" w:hAnsi="Arial" w:cs="Arial"/>
+          <w:color w:val="222222"/>
+        </w:rPr>
+        <w:t>L271: duration</w:t>
+      </w:r>
+      <w:r>
+        <w:rPr>
+          <w:rFonts w:ascii="Arial" w:hAnsi="Arial" w:cs="Arial"/>
+          <w:color w:val="222222"/>
+        </w:rPr>
+        <w:t xml:space="preserve"> </w:t>
+      </w:r>
+      <w:r>
+        <w:rPr>
+          <w:rFonts w:ascii="Arial" w:hAnsi="Arial" w:cs="Arial"/>
+          <w:color w:val="00B050"/>
+        </w:rPr>
+        <w:t>Done</w:t>
+      </w:r>
+      <w:r>
+        <w:rPr>
+          <w:rFonts w:ascii="Arial" w:hAnsi="Arial" w:cs="Arial"/>
+        </w:rPr>
+        <w:br/>
+      </w:r>
+      <w:r>
+        <w:rPr>
+          <w:rFonts w:ascii="Arial" w:hAnsi="Arial" w:cs="Arial"/>
+        </w:rPr>
+        <w:br/>
+      </w:r>
+      <w:r>
+        <w:rPr>
+          <w:rFonts w:ascii="Arial" w:hAnsi="Arial" w:cs="Arial"/>
+          <w:color w:val="222222"/>
+        </w:rPr>
+        <w:t>L272: Be clear that previous work found that chorus durations double in MLT, not this paper.</w:t>
+      </w:r>
+      <w:r>
+        <w:rPr>
+          <w:rFonts w:ascii="Arial" w:hAnsi="Arial" w:cs="Arial"/>
+          <w:color w:val="222222"/>
+        </w:rPr>
+        <w:t xml:space="preserve"> </w:t>
+      </w:r>
+      <w:r>
+        <w:rPr>
+          <w:rFonts w:ascii="Arial" w:hAnsi="Arial" w:cs="Arial"/>
+          <w:color w:val="00B050"/>
+        </w:rPr>
+        <w:t>Done</w:t>
+      </w:r>
+      <w:r>
+        <w:rPr>
+          <w:rFonts w:ascii="Arial" w:hAnsi="Arial" w:cs="Arial"/>
+        </w:rPr>
+        <w:br/>
+      </w:r>
+      <w:r>
+        <w:rPr>
+          <w:rFonts w:ascii="Arial" w:hAnsi="Arial" w:cs="Arial"/>
+        </w:rPr>
+        <w:br/>
+      </w:r>
+      <w:r>
+        <w:rPr>
+          <w:rFonts w:ascii="Arial" w:hAnsi="Arial" w:cs="Arial"/>
+          <w:color w:val="222222"/>
+        </w:rPr>
+        <w:t>Figure 1: "lines" should probably be "curves"</w:t>
+      </w:r>
+      <w:r>
+        <w:rPr>
+          <w:rFonts w:ascii="Arial" w:hAnsi="Arial" w:cs="Arial"/>
+          <w:color w:val="222222"/>
+        </w:rPr>
+        <w:t xml:space="preserve"> </w:t>
+      </w:r>
+      <w:r>
+        <w:rPr>
+          <w:rFonts w:ascii="Arial" w:hAnsi="Arial" w:cs="Arial"/>
+          <w:color w:val="00B050"/>
+        </w:rPr>
+        <w:t>Done</w:t>
+      </w:r>
+    </w:p>
+    <w:p>
+      <w:pPr>
+        <w:rPr>
+          <w:rFonts w:ascii="Arial" w:hAnsi="Arial" w:cs="Arial"/>
+        </w:rPr>
+      </w:pPr>
+    </w:p>
+    <w:p>
+      <w:pPr>
+        <w:pStyle w:val="HorizontalLine"/>
+        <w:rPr>
+          <w:rFonts w:ascii="Arial" w:hAnsi="Arial" w:cs="Arial"/>
+        </w:rPr>
+      </w:pPr>
+    </w:p>
+    <w:p>
+      <w:pPr>
+        <w:rPr>
+          <w:rFonts w:ascii="Arial" w:hAnsi="Arial" w:cs="Arial"/>
+          <w:color w:val="222222"/>
+        </w:rPr>
+      </w:pPr>
+      <w:r>
+        <w:rPr>
+          <w:rFonts w:ascii="Arial" w:hAnsi="Arial" w:cs="Arial"/>
+          <w:color w:val="222222"/>
+        </w:rPr>
+        <w:t>Reviewer #2 Evaluations:</w:t>
+      </w:r>
+      <w:r>
+        <w:rPr>
+          <w:rFonts w:ascii="Arial" w:hAnsi="Arial" w:cs="Arial"/>
+        </w:rPr>
+        <w:br/>
+      </w:r>
+      <w:r>
+        <w:rPr>
+          <w:rFonts w:ascii="Arial" w:hAnsi="Arial" w:cs="Arial"/>
+          <w:color w:val="222222"/>
+        </w:rPr>
+        <w:t>Science Category (Required): Science Category 2</w:t>
+      </w:r>
+      <w:r>
+        <w:rPr>
+          <w:rFonts w:ascii="Arial" w:hAnsi="Arial" w:cs="Arial"/>
+        </w:rPr>
+        <w:br/>
+      </w:r>
+      <w:r>
+        <w:rPr>
+          <w:rFonts w:ascii="Arial" w:hAnsi="Arial" w:cs="Arial"/>
+          <w:color w:val="222222"/>
+        </w:rPr>
+        <w:t>Presentation Category: Presentation Category B</w:t>
+      </w:r>
+      <w:r>
+        <w:rPr>
+          <w:rFonts w:ascii="Arial" w:hAnsi="Arial" w:cs="Arial"/>
+        </w:rPr>
+        <w:br/>
+      </w:r>
+      <w:r>
+        <w:rPr>
+          <w:rFonts w:ascii="Arial" w:hAnsi="Arial" w:cs="Arial"/>
+          <w:color w:val="222222"/>
+        </w:rPr>
+        <w:t>Key Points (Required): Yes</w:t>
+      </w:r>
+      <w:r>
+        <w:rPr>
+          <w:rFonts w:ascii="Arial" w:hAnsi="Arial" w:cs="Arial"/>
+        </w:rPr>
+        <w:br/>
+      </w:r>
+      <w:r>
+        <w:rPr>
+          <w:rFonts w:ascii="Arial" w:hAnsi="Arial" w:cs="Arial"/>
+        </w:rPr>
+        <w:br/>
+      </w:r>
+      <w:r>
+        <w:rPr>
+          <w:rFonts w:ascii="Arial" w:hAnsi="Arial" w:cs="Arial"/>
+          <w:color w:val="222222"/>
+        </w:rPr>
+        <w:t>Reviewer #2 (Comments to Author (shown to authors):</w:t>
+      </w:r>
+      <w:r>
+        <w:rPr>
+          <w:rFonts w:ascii="Arial" w:hAnsi="Arial" w:cs="Arial"/>
+        </w:rPr>
+        <w:br/>
+      </w:r>
+      <w:r>
+        <w:rPr>
+          <w:rFonts w:ascii="Arial" w:hAnsi="Arial" w:cs="Arial"/>
+        </w:rPr>
+        <w:br/>
+      </w:r>
+      <w:r>
+        <w:rPr>
+          <w:rFonts w:ascii="Arial" w:hAnsi="Arial" w:cs="Arial"/>
+          <w:color w:val="222222"/>
+        </w:rPr>
+        <w:t>Shumko et al.</w:t>
+      </w:r>
+      <w:r>
+        <w:rPr>
+          <w:rFonts w:ascii="Arial" w:hAnsi="Arial" w:cs="Arial"/>
+        </w:rPr>
+        <w:br/>
+      </w:r>
+      <w:r>
+        <w:rPr>
+          <w:rFonts w:ascii="Arial" w:hAnsi="Arial" w:cs="Arial"/>
+          <w:color w:val="222222"/>
+        </w:rPr>
+        <w:t>"Duration of individual relativistic electron microbursts: A probe into their scattering mechanism"</w:t>
+      </w:r>
+      <w:r>
+        <w:rPr>
+          <w:rFonts w:ascii="Arial" w:hAnsi="Arial" w:cs="Arial"/>
+        </w:rPr>
+        <w:br/>
+      </w:r>
+      <w:r>
+        <w:rPr>
+          <w:rFonts w:ascii="Arial" w:hAnsi="Arial" w:cs="Arial"/>
+        </w:rPr>
+        <w:br/>
+      </w:r>
+      <w:r>
+        <w:rPr>
+          <w:rFonts w:ascii="Arial" w:hAnsi="Arial" w:cs="Arial"/>
+          <w:color w:val="222222"/>
+        </w:rPr>
+        <w:t>This paper investigates the duration of relativistic electron microbursts measured by the SAMPEX satellites. The authors found that the duration of the relativistic electron microbursts depends on the MLT. Comparing with the duration of chorus elements as shown in previous studies, they found that the rising tone element duration is roughly 3 times longer that the microbursts. The results of this paper are interesting and important to understand the origin of relativistic electron microbursts. However, before recommends the publication, I have a couple of comments which the authors may consider.</w:t>
+      </w:r>
+      <w:r>
+        <w:rPr>
+          <w:rFonts w:ascii="Arial" w:hAnsi="Arial" w:cs="Arial"/>
+        </w:rPr>
+        <w:br/>
+      </w:r>
+      <w:r>
+        <w:rPr>
+          <w:rFonts w:ascii="Arial" w:hAnsi="Arial" w:cs="Arial"/>
+        </w:rPr>
+        <w:br/>
+      </w:r>
+      <w:r>
+        <w:rPr>
+          <w:rFonts w:ascii="Arial" w:hAnsi="Arial" w:cs="Arial"/>
+          <w:color w:val="222222"/>
+        </w:rPr>
+        <w:t>Major Comments:</w:t>
+      </w:r>
+      <w:r>
+        <w:rPr>
+          <w:rFonts w:ascii="Arial" w:hAnsi="Arial" w:cs="Arial"/>
+        </w:rPr>
+        <w:br/>
+      </w:r>
+      <w:r>
+        <w:rPr>
+          <w:rFonts w:ascii="Arial" w:hAnsi="Arial" w:cs="Arial"/>
+          <w:color w:val="222222"/>
+        </w:rPr>
+        <w:t>Paragraph of Line 257</w:t>
+      </w:r>
+      <w:r>
+        <w:rPr>
+          <w:rFonts w:ascii="Arial" w:hAnsi="Arial" w:cs="Arial"/>
+        </w:rPr>
+        <w:br/>
+      </w:r>
+      <w:r>
+        <w:rPr>
+          <w:rFonts w:ascii="Arial" w:hAnsi="Arial" w:cs="Arial"/>
+          <w:color w:val="222222"/>
+        </w:rPr>
+        <w:t xml:space="preserve">In general, chorus waves are generated near the magnetic equator and then propagate to the higher latitudes, except for the minimum-B pockets at the dayside magnetosphere. If high-latitude chorus waves come from the equator, I suppose that duration of both low-latitude/high-latitude chorus waves are almost same. </w:t>
+      </w:r>
+      <w:proofErr w:type="gramStart"/>
+      <w:r>
+        <w:rPr>
+          <w:rFonts w:ascii="Arial" w:hAnsi="Arial" w:cs="Arial"/>
+          <w:color w:val="222222"/>
+        </w:rPr>
+        <w:t>Are</w:t>
+      </w:r>
+      <w:proofErr w:type="gramEnd"/>
+      <w:r>
+        <w:rPr>
+          <w:rFonts w:ascii="Arial" w:hAnsi="Arial" w:cs="Arial"/>
+          <w:color w:val="222222"/>
+        </w:rPr>
+        <w:t xml:space="preserve"> there any reason to consider different duration of low-latitude/high-latitude chorus waves?</w:t>
+      </w:r>
+    </w:p>
+    <w:p>
+      <w:pPr>
+        <w:rPr>
+          <w:rFonts w:ascii="Arial" w:hAnsi="Arial" w:cs="Arial"/>
+          <w:color w:val="222222"/>
+        </w:rPr>
+      </w:pPr>
+    </w:p>
+    <w:p>
+      <w:pPr>
+        <w:rPr>
+          <w:rFonts w:ascii="Arial" w:hAnsi="Arial" w:cs="Arial"/>
           <w:color w:val="FF0000"/>
         </w:rPr>
       </w:pPr>
       <w:r>
         <w:rPr>
           <w:rFonts w:ascii="Arial" w:hAnsi="Arial" w:cs="Arial"/>
-        </w:rPr>
-        <w:br/>
-      </w:r>
-      <w:r>
-        <w:rPr>
-          <w:rFonts w:ascii="Arial" w:hAnsi="Arial" w:cs="Arial"/>
-          <w:color w:val="222222"/>
-        </w:rPr>
-        <w:t>L206: Need an intro sentence here that summarizes the main points, as well as a sentence that justifies the focus on the burst detection parameter discussed in the current first sentence.</w:t>
-      </w:r>
-      <w:r>
-        <w:rPr>
-          <w:rFonts w:ascii="Arial" w:hAnsi="Arial" w:cs="Arial"/>
-        </w:rPr>
-        <w:br/>
-      </w:r>
-      <w:r>
-        <w:rPr>
-          <w:rFonts w:ascii="Arial" w:hAnsi="Arial" w:cs="Arial"/>
-        </w:rPr>
-        <w:br/>
-      </w:r>
-      <w:r>
-        <w:rPr>
-          <w:rFonts w:ascii="Arial" w:hAnsi="Arial" w:cs="Arial"/>
-          <w:color w:val="222222"/>
-        </w:rPr>
-        <w:t>Is there some particular reason that the burst detection parameter would be less sensitive to abnormally long microbursts as opposed to abnormally short ones? --&gt; you discuss this in the next sentences, but probably you should motivate the concern about long microbursts first.</w:t>
-      </w:r>
-      <w:r>
-        <w:rPr>
-          <w:rFonts w:ascii="Arial" w:hAnsi="Arial" w:cs="Arial"/>
-        </w:rPr>
-        <w:br/>
-      </w:r>
-      <w:r>
-        <w:rPr>
-          <w:rFonts w:ascii="Arial" w:hAnsi="Arial" w:cs="Arial"/>
-        </w:rPr>
-        <w:br/>
-      </w:r>
-      <w:r>
-        <w:rPr>
-          <w:rFonts w:ascii="Arial" w:hAnsi="Arial" w:cs="Arial"/>
-          <w:color w:val="222222"/>
-        </w:rPr>
-        <w:t>L214: change wording: "it longer overlaps with just the microburst"</w:t>
-      </w:r>
-      <w:r>
-        <w:rPr>
-          <w:rFonts w:ascii="Arial" w:hAnsi="Arial" w:cs="Arial"/>
-        </w:rPr>
-        <w:br/>
-      </w:r>
-      <w:r>
-        <w:rPr>
-          <w:rFonts w:ascii="Arial" w:hAnsi="Arial" w:cs="Arial"/>
-        </w:rPr>
-        <w:br/>
-      </w:r>
-      <w:r>
-        <w:rPr>
-          <w:rFonts w:ascii="Arial" w:hAnsi="Arial" w:cs="Arial"/>
-          <w:color w:val="222222"/>
-        </w:rPr>
-        <w:t>L225-229: I recall that chorus durations tend to be longer at higher L due to less magnetic field line curvature near the equator, allowing for cyclotron interaction to occur with a specific resonant population over a larger distance before the interacting electrons fall out of resonance.</w:t>
-      </w:r>
-      <w:r>
-        <w:rPr>
-          <w:rFonts w:ascii="Arial" w:hAnsi="Arial" w:cs="Arial"/>
-        </w:rPr>
-        <w:br/>
-      </w:r>
-      <w:r>
-        <w:rPr>
-          <w:rFonts w:ascii="Arial" w:hAnsi="Arial" w:cs="Arial"/>
-        </w:rPr>
-        <w:br/>
-      </w:r>
-      <w:r>
-        <w:rPr>
-          <w:rFonts w:ascii="Arial" w:hAnsi="Arial" w:cs="Arial"/>
-          <w:color w:val="222222"/>
-        </w:rPr>
-        <w:t>L227: Should reference Fig4b when discussing the MLT trend</w:t>
-      </w:r>
-      <w:r>
-        <w:rPr>
-          <w:rFonts w:ascii="Arial" w:hAnsi="Arial" w:cs="Arial"/>
-        </w:rPr>
-        <w:br/>
-      </w:r>
-      <w:r>
-        <w:rPr>
-          <w:rFonts w:ascii="Arial" w:hAnsi="Arial" w:cs="Arial"/>
-        </w:rPr>
-        <w:br/>
-      </w:r>
-      <w:r>
-        <w:rPr>
-          <w:rFonts w:ascii="Arial" w:hAnsi="Arial" w:cs="Arial"/>
-          <w:color w:val="222222"/>
-        </w:rPr>
-        <w:t>L237: I find this sentence confusing. Maybe: "These previous results on chorus durations combined with our results in microburst durations thus indicate that their durations roughly double from midnight to noon MLT. However, the chorus durations are about 3x longer than the microbursts..."</w:t>
-      </w:r>
-      <w:r>
-        <w:rPr>
-          <w:rFonts w:ascii="Arial" w:hAnsi="Arial" w:cs="Arial"/>
-        </w:rPr>
-        <w:br/>
-      </w:r>
-      <w:r>
-        <w:rPr>
-          <w:rFonts w:ascii="Arial" w:hAnsi="Arial" w:cs="Arial"/>
-        </w:rPr>
-        <w:br/>
-      </w:r>
-      <w:r>
-        <w:rPr>
-          <w:rFonts w:ascii="Arial" w:hAnsi="Arial" w:cs="Arial"/>
-          <w:color w:val="222222"/>
-        </w:rPr>
-        <w:t>L239: fix "Aa s"</w:t>
-      </w:r>
-      <w:r>
-        <w:rPr>
-          <w:rFonts w:ascii="Arial" w:hAnsi="Arial" w:cs="Arial"/>
-        </w:rPr>
-        <w:br/>
-      </w:r>
-      <w:r>
-        <w:rPr>
-          <w:rFonts w:ascii="Arial" w:hAnsi="Arial" w:cs="Arial"/>
-        </w:rPr>
-        <w:br/>
-      </w:r>
-      <w:r>
-        <w:rPr>
-          <w:rFonts w:ascii="Arial" w:hAnsi="Arial" w:cs="Arial"/>
-          <w:color w:val="222222"/>
-        </w:rPr>
-        <w:t>L243: Any guesses as to the duration discrepancy b/t chorus and microbursts?</w:t>
-      </w:r>
-      <w:r>
-        <w:rPr>
-          <w:rFonts w:ascii="Arial" w:hAnsi="Arial" w:cs="Arial"/>
-        </w:rPr>
-        <w:br/>
-      </w:r>
-      <w:r>
-        <w:rPr>
-          <w:rFonts w:ascii="Arial" w:hAnsi="Arial" w:cs="Arial"/>
-        </w:rPr>
-        <w:br/>
-      </w:r>
-      <w:r>
-        <w:rPr>
-          <w:rFonts w:ascii="Arial" w:hAnsi="Arial" w:cs="Arial"/>
-          <w:color w:val="222222"/>
-        </w:rPr>
-        <w:t>L243: Please comment on this. By scale factor do you mean 250ms/95ms ~ 3 for AE&gt;300nT and 500ms/130ms &gt; 3 for AE&lt;100 nT?</w:t>
-      </w:r>
-      <w:r>
-        <w:rPr>
-          <w:rFonts w:ascii="Arial" w:hAnsi="Arial" w:cs="Arial"/>
-        </w:rPr>
-        <w:br/>
-      </w:r>
-      <w:r>
-        <w:rPr>
-          <w:rFonts w:ascii="Arial" w:hAnsi="Arial" w:cs="Arial"/>
-        </w:rPr>
-        <w:br/>
-      </w:r>
-      <w:r>
-        <w:rPr>
-          <w:rFonts w:ascii="Arial" w:hAnsi="Arial" w:cs="Arial"/>
-        </w:rPr>
-        <w:br/>
-      </w:r>
-      <w:r>
-        <w:rPr>
-          <w:rFonts w:ascii="Arial" w:hAnsi="Arial" w:cs="Arial"/>
-          <w:color w:val="222222"/>
-        </w:rPr>
-        <w:t>L248: Be clear that you are talking about the upper value of the absolute value of the magnetic latitude</w:t>
-      </w:r>
-      <w:r>
-        <w:rPr>
-          <w:rFonts w:ascii="Arial" w:hAnsi="Arial" w:cs="Arial"/>
-        </w:rPr>
-        <w:br/>
-      </w:r>
-      <w:r>
-        <w:rPr>
-          <w:rFonts w:ascii="Arial" w:hAnsi="Arial" w:cs="Arial"/>
-        </w:rPr>
-        <w:br/>
-      </w:r>
-      <w:r>
-        <w:rPr>
-          <w:rFonts w:ascii="Arial" w:hAnsi="Arial" w:cs="Arial"/>
-          <w:color w:val="222222"/>
-        </w:rPr>
-        <w:t>L250: Perhaps mention that the Saito results are simulations</w:t>
-      </w:r>
-      <w:r>
-        <w:rPr>
-          <w:rFonts w:ascii="Arial" w:hAnsi="Arial" w:cs="Arial"/>
-          <w:color w:val="222222"/>
-        </w:rPr>
-        <w:t xml:space="preserve"> </w:t>
-      </w:r>
-      <w:r>
-        <w:rPr>
-          <w:rFonts w:ascii="Arial" w:hAnsi="Arial" w:cs="Arial"/>
-          <w:color w:val="00B050"/>
-        </w:rPr>
-        <w:t>Done</w:t>
-      </w:r>
-      <w:r>
-        <w:rPr>
-          <w:rFonts w:ascii="Arial" w:hAnsi="Arial" w:cs="Arial"/>
-        </w:rPr>
-        <w:br/>
-      </w:r>
-      <w:r>
-        <w:rPr>
-          <w:rFonts w:ascii="Arial" w:hAnsi="Arial" w:cs="Arial"/>
-        </w:rPr>
-        <w:br/>
-      </w:r>
-      <w:r>
-        <w:rPr>
-          <w:rFonts w:ascii="Arial" w:hAnsi="Arial" w:cs="Arial"/>
-          <w:color w:val="222222"/>
-        </w:rPr>
-        <w:t>L251: probably should explain what you mean by "model configurations"</w:t>
-      </w:r>
-      <w:r>
-        <w:rPr>
-          <w:rFonts w:ascii="Arial" w:hAnsi="Arial" w:cs="Arial"/>
-          <w:color w:val="222222"/>
-        </w:rPr>
-        <w:t xml:space="preserve"> </w:t>
-      </w:r>
-      <w:r>
-        <w:rPr>
-          <w:rFonts w:ascii="Arial" w:hAnsi="Arial" w:cs="Arial"/>
-          <w:color w:val="00B050"/>
-        </w:rPr>
-        <w:t>We meant different model parameters.</w:t>
-      </w:r>
-      <w:r>
-        <w:rPr>
-          <w:rFonts w:ascii="Arial" w:hAnsi="Arial" w:cs="Arial"/>
-        </w:rPr>
-        <w:br/>
-      </w:r>
-      <w:r>
-        <w:rPr>
-          <w:rFonts w:ascii="Arial" w:hAnsi="Arial" w:cs="Arial"/>
-        </w:rPr>
-        <w:br/>
-      </w:r>
-      <w:r>
-        <w:rPr>
-          <w:rFonts w:ascii="Arial" w:hAnsi="Arial" w:cs="Arial"/>
-          <w:color w:val="222222"/>
-        </w:rPr>
-        <w:t>L257: absolute value of latitude</w:t>
-      </w:r>
-      <w:r>
-        <w:rPr>
-          <w:rFonts w:ascii="Arial" w:hAnsi="Arial" w:cs="Arial"/>
-          <w:color w:val="222222"/>
-        </w:rPr>
-        <w:t xml:space="preserve"> </w:t>
-      </w:r>
-      <w:r>
-        <w:rPr>
-          <w:rFonts w:ascii="Arial" w:hAnsi="Arial" w:cs="Arial"/>
-          <w:color w:val="00B050"/>
-        </w:rPr>
-        <w:t>Done</w:t>
-      </w:r>
-      <w:r>
-        <w:rPr>
-          <w:rFonts w:ascii="Arial" w:hAnsi="Arial" w:cs="Arial"/>
-        </w:rPr>
-        <w:br/>
-      </w:r>
-      <w:r>
-        <w:rPr>
-          <w:rFonts w:ascii="Arial" w:hAnsi="Arial" w:cs="Arial"/>
-        </w:rPr>
-        <w:br/>
-      </w:r>
-      <w:r>
-        <w:rPr>
-          <w:rFonts w:ascii="Arial" w:hAnsi="Arial" w:cs="Arial"/>
-          <w:color w:val="222222"/>
-        </w:rPr>
-        <w:t>L271: duration</w:t>
-      </w:r>
-      <w:r>
-        <w:rPr>
-          <w:rFonts w:ascii="Arial" w:hAnsi="Arial" w:cs="Arial"/>
-          <w:color w:val="222222"/>
-        </w:rPr>
-        <w:t xml:space="preserve"> </w:t>
-      </w:r>
-      <w:r>
-        <w:rPr>
-          <w:rFonts w:ascii="Arial" w:hAnsi="Arial" w:cs="Arial"/>
-          <w:color w:val="00B050"/>
-        </w:rPr>
-        <w:t>Done</w:t>
-      </w:r>
-      <w:r>
-        <w:rPr>
-          <w:rFonts w:ascii="Arial" w:hAnsi="Arial" w:cs="Arial"/>
-        </w:rPr>
-        <w:br/>
-      </w:r>
-      <w:r>
-        <w:rPr>
-          <w:rFonts w:ascii="Arial" w:hAnsi="Arial" w:cs="Arial"/>
-        </w:rPr>
-        <w:br/>
-      </w:r>
-      <w:r>
-        <w:rPr>
-          <w:rFonts w:ascii="Arial" w:hAnsi="Arial" w:cs="Arial"/>
-          <w:color w:val="222222"/>
-        </w:rPr>
-        <w:t>L272: Be clear that previous work found that chorus durations double in MLT, not this paper.</w:t>
-      </w:r>
-      <w:r>
-        <w:rPr>
-          <w:rFonts w:ascii="Arial" w:hAnsi="Arial" w:cs="Arial"/>
-        </w:rPr>
-        <w:br/>
-      </w:r>
-      <w:r>
-        <w:rPr>
-          <w:rFonts w:ascii="Arial" w:hAnsi="Arial" w:cs="Arial"/>
-        </w:rPr>
-        <w:br/>
-      </w:r>
-      <w:r>
-        <w:rPr>
-          <w:rFonts w:ascii="Arial" w:hAnsi="Arial" w:cs="Arial"/>
-          <w:color w:val="222222"/>
-        </w:rPr>
-        <w:t>Figure 1: "lines" should probably be "curves"</w:t>
-      </w:r>
-    </w:p>
-    <w:p>
-      <w:pPr>
-        <w:rPr>
-          <w:rFonts w:ascii="Arial" w:hAnsi="Arial" w:cs="Arial"/>
-        </w:rPr>
-      </w:pPr>
-    </w:p>
-    <w:p>
-      <w:pPr>
-        <w:pStyle w:val="HorizontalLine"/>
-        <w:rPr>
-          <w:rFonts w:ascii="Arial" w:hAnsi="Arial" w:cs="Arial"/>
-        </w:rPr>
-      </w:pPr>
-    </w:p>
-    <w:p>
-      <w:pPr>
-        <w:rPr>
-          <w:rFonts w:ascii="Arial" w:hAnsi="Arial" w:cs="Arial"/>
-          <w:color w:val="222222"/>
-        </w:rPr>
-      </w:pPr>
-      <w:r>
-        <w:rPr>
-          <w:rFonts w:ascii="Arial" w:hAnsi="Arial" w:cs="Arial"/>
-          <w:color w:val="222222"/>
-        </w:rPr>
-        <w:t>Reviewer #2 Evaluations:</w:t>
-      </w:r>
-      <w:r>
-        <w:rPr>
-          <w:rFonts w:ascii="Arial" w:hAnsi="Arial" w:cs="Arial"/>
-        </w:rPr>
-        <w:br/>
-      </w:r>
-      <w:r>
-        <w:rPr>
-          <w:rFonts w:ascii="Arial" w:hAnsi="Arial" w:cs="Arial"/>
-          <w:color w:val="222222"/>
-        </w:rPr>
-        <w:t>Science Category (Required): Science Category 2</w:t>
-      </w:r>
-      <w:r>
-        <w:rPr>
-          <w:rFonts w:ascii="Arial" w:hAnsi="Arial" w:cs="Arial"/>
-        </w:rPr>
-        <w:br/>
-      </w:r>
-      <w:r>
-        <w:rPr>
-          <w:rFonts w:ascii="Arial" w:hAnsi="Arial" w:cs="Arial"/>
-          <w:color w:val="222222"/>
-        </w:rPr>
-        <w:t>Presentation Category: Presentation Category B</w:t>
-      </w:r>
-      <w:r>
-        <w:rPr>
-          <w:rFonts w:ascii="Arial" w:hAnsi="Arial" w:cs="Arial"/>
-        </w:rPr>
-        <w:br/>
-      </w:r>
-      <w:r>
-        <w:rPr>
-          <w:rFonts w:ascii="Arial" w:hAnsi="Arial" w:cs="Arial"/>
-          <w:color w:val="222222"/>
-        </w:rPr>
-        <w:t>Key Points (Required): Yes</w:t>
-      </w:r>
-      <w:r>
-        <w:rPr>
-          <w:rFonts w:ascii="Arial" w:hAnsi="Arial" w:cs="Arial"/>
-        </w:rPr>
-        <w:br/>
-      </w:r>
-      <w:r>
-        <w:rPr>
-          <w:rFonts w:ascii="Arial" w:hAnsi="Arial" w:cs="Arial"/>
-        </w:rPr>
-        <w:br/>
-      </w:r>
-      <w:r>
-        <w:rPr>
-          <w:rFonts w:ascii="Arial" w:hAnsi="Arial" w:cs="Arial"/>
-          <w:color w:val="222222"/>
-        </w:rPr>
-        <w:t>Reviewer #2 (Comments to Author (shown to authors):</w:t>
-      </w:r>
-      <w:r>
-        <w:rPr>
-          <w:rFonts w:ascii="Arial" w:hAnsi="Arial" w:cs="Arial"/>
-        </w:rPr>
-        <w:br/>
-      </w:r>
-      <w:r>
-        <w:rPr>
-          <w:rFonts w:ascii="Arial" w:hAnsi="Arial" w:cs="Arial"/>
-        </w:rPr>
-        <w:br/>
-      </w:r>
-      <w:r>
-        <w:rPr>
-          <w:rFonts w:ascii="Arial" w:hAnsi="Arial" w:cs="Arial"/>
-          <w:color w:val="222222"/>
-        </w:rPr>
-        <w:t>Shumko et al.</w:t>
-      </w:r>
-      <w:r>
-        <w:rPr>
-          <w:rFonts w:ascii="Arial" w:hAnsi="Arial" w:cs="Arial"/>
-        </w:rPr>
-        <w:br/>
-      </w:r>
-      <w:r>
-        <w:rPr>
-          <w:rFonts w:ascii="Arial" w:hAnsi="Arial" w:cs="Arial"/>
-          <w:color w:val="222222"/>
-        </w:rPr>
-        <w:t>"Duration of individual relativistic electron microbursts: A probe into their scattering mechanism"</w:t>
-      </w:r>
-      <w:r>
-        <w:rPr>
-          <w:rFonts w:ascii="Arial" w:hAnsi="Arial" w:cs="Arial"/>
-        </w:rPr>
-        <w:br/>
-      </w:r>
-      <w:r>
-        <w:rPr>
-          <w:rFonts w:ascii="Arial" w:hAnsi="Arial" w:cs="Arial"/>
-        </w:rPr>
-        <w:br/>
-      </w:r>
-      <w:r>
-        <w:rPr>
-          <w:rFonts w:ascii="Arial" w:hAnsi="Arial" w:cs="Arial"/>
-          <w:color w:val="222222"/>
-        </w:rPr>
-        <w:t>This paper investigates the duration of relativistic electron microbursts measured by the SAMPEX satellites. The authors found that the duration of the relativistic electron microbursts depends on the MLT. Comparing with the duration of chorus elements as shown in previous studies, they found that the rising tone element duration is roughly 3 times longer that the microbursts. The results of this paper are interesting and important to understand the origin of relativistic electron microbursts. However, before recommends the publication, I have a couple of comments which the authors may consider.</w:t>
-      </w:r>
-      <w:r>
-        <w:rPr>
-          <w:rFonts w:ascii="Arial" w:hAnsi="Arial" w:cs="Arial"/>
-        </w:rPr>
-        <w:br/>
-      </w:r>
-      <w:r>
-        <w:rPr>
-          <w:rFonts w:ascii="Arial" w:hAnsi="Arial" w:cs="Arial"/>
-        </w:rPr>
-        <w:br/>
-      </w:r>
-      <w:r>
-        <w:rPr>
-          <w:rFonts w:ascii="Arial" w:hAnsi="Arial" w:cs="Arial"/>
-          <w:color w:val="222222"/>
-        </w:rPr>
-        <w:t>Major Comments:</w:t>
-      </w:r>
-      <w:r>
-        <w:rPr>
-          <w:rFonts w:ascii="Arial" w:hAnsi="Arial" w:cs="Arial"/>
-        </w:rPr>
-        <w:br/>
-      </w:r>
-      <w:r>
-        <w:rPr>
-          <w:rFonts w:ascii="Arial" w:hAnsi="Arial" w:cs="Arial"/>
-          <w:color w:val="222222"/>
-        </w:rPr>
-        <w:t>Paragraph of Line 257</w:t>
-      </w:r>
-      <w:r>
-        <w:rPr>
-          <w:rFonts w:ascii="Arial" w:hAnsi="Arial" w:cs="Arial"/>
-        </w:rPr>
-        <w:br/>
-      </w:r>
-      <w:r>
-        <w:rPr>
-          <w:rFonts w:ascii="Arial" w:hAnsi="Arial" w:cs="Arial"/>
-          <w:color w:val="222222"/>
-        </w:rPr>
-        <w:t>In general, chorus waves are generated near the magnetic equator and then propagate to the higher latitudes, except for the minimum-B pockets at the dayside magnetosphere. If high-latitude chorus waves come from the equator, I suppose that duration of both low-latitude/high-latitude chorus waves are almost same. Are there any reason to consider different duration of low-latitude/high-latitude chorus waves?</w:t>
-      </w:r>
-    </w:p>
-    <w:p>
-      <w:pPr>
-        <w:rPr>
-          <w:rFonts w:ascii="Arial" w:hAnsi="Arial" w:cs="Arial"/>
-          <w:color w:val="222222"/>
-        </w:rPr>
-      </w:pPr>
-    </w:p>
-    <w:p>
-      <w:pPr>
-        <w:rPr>
-          <w:rFonts w:ascii="Arial" w:hAnsi="Arial" w:cs="Arial"/>
           <w:color w:val="FF0000"/>
         </w:rPr>
-      </w:pPr>
+        <w:t xml:space="preserve">I have a feeling that I am missing the point that the reviewer </w:t>
+      </w:r>
       <w:r>
         <w:rPr>
           <w:rFonts w:ascii="Arial" w:hAnsi="Arial" w:cs="Arial"/>
           <w:color w:val="FF0000"/>
         </w:rPr>
-        <w:t xml:space="preserve">I have a feeling that I am missing the point that the reviewer </w:t>
+        <w:t xml:space="preserve">(Miyoshi?) </w:t>
       </w:r>
       <w:r>
         <w:rPr>
           <w:rFonts w:ascii="Arial" w:hAnsi="Arial" w:cs="Arial"/>
           <w:color w:val="FF0000"/>
         </w:rPr>
-        <w:t xml:space="preserve">(Miyoshi?) </w:t>
+        <w:t>mad</w:t>
       </w:r>
       <w:r>
         <w:rPr>
           <w:rFonts w:ascii="Arial" w:hAnsi="Arial" w:cs="Arial"/>
           <w:color w:val="FF0000"/>
         </w:rPr>
-        <w:t>mad</w:t>
-      </w:r>
-      <w:r>
-        <w:rPr>
-          <w:rFonts w:ascii="Arial" w:hAnsi="Arial" w:cs="Arial"/>
-          <w:color w:val="FF0000"/>
-        </w:rPr>
         <w:t>e.</w:t>
       </w:r>
     </w:p>
@@ -2516,6 +3004,7 @@
           <w:rFonts w:ascii="Arial" w:hAnsi="Arial" w:cs="Arial"/>
           <w:color w:val="00B050"/>
         </w:rPr>
+        <w:lastRenderedPageBreak/>
         <w:t>As we point out, we d</w:t>
       </w:r>
       <w:r>
@@ -2678,7 +3167,23 @@
           <w:rFonts w:ascii="Arial" w:hAnsi="Arial" w:cs="Arial"/>
           <w:color w:val="222222"/>
         </w:rPr>
-        <w:t>Recent simulation study by Miyoshi et al.[2020] showed that the duration of bursts depends on electron energy (Figure 2). Currently, the authors used SAMEX data to measure &gt;1 MeV electrons. Does the SAMPEX observation show the duration of 1 MeV electrons or multiple energies? If multi-energy electrons contribute to the measured duration, the distribution of duration are not simply related to chorus element durations. Could you add this point in discussion?</w:t>
+        <w:t xml:space="preserve">Recent simulation study by Miyoshi </w:t>
+      </w:r>
+      <w:proofErr w:type="gramStart"/>
+      <w:r>
+        <w:rPr>
+          <w:rFonts w:ascii="Arial" w:hAnsi="Arial" w:cs="Arial"/>
+          <w:color w:val="222222"/>
+        </w:rPr>
+        <w:t>et al.[</w:t>
+      </w:r>
+      <w:proofErr w:type="gramEnd"/>
+      <w:r>
+        <w:rPr>
+          <w:rFonts w:ascii="Arial" w:hAnsi="Arial" w:cs="Arial"/>
+          <w:color w:val="222222"/>
+        </w:rPr>
+        <w:t>2020] showed that the duration of bursts depends on electron energy (Figure 2). Currently, the authors used SAMEX data to measure &gt;1 MeV electrons. Does the SAMPEX observation show the duration of 1 MeV electrons or multiple energies? If multi-energy electrons contribute to the measured duration, the distribution of duration are not simply related to chorus element durations. Could you add this point in discussion?</w:t>
       </w:r>
     </w:p>
     <w:p>
@@ -2820,7 +3325,23 @@
           <w:rFonts w:ascii="Arial" w:hAnsi="Arial" w:cs="Arial"/>
           <w:color w:val="222222"/>
         </w:rPr>
-        <w:t>And Miyoshi et al.[2020] shows that multiple interactions with several elements of chorus bursts modifies duration of individual burs even if elements with same duration resonant with electrons, which means that the relationships between duration of chorus and microbursts are not simple. Results of this study show that durations of chorus elements are longer than microbursts elements, which is consistent with causal relationship between chorus and microbursts. I suggest that the authors include this point in discussions.</w:t>
+        <w:t xml:space="preserve">And Miyoshi </w:t>
+      </w:r>
+      <w:proofErr w:type="gramStart"/>
+      <w:r>
+        <w:rPr>
+          <w:rFonts w:ascii="Arial" w:hAnsi="Arial" w:cs="Arial"/>
+          <w:color w:val="222222"/>
+        </w:rPr>
+        <w:t>et al.[</w:t>
+      </w:r>
+      <w:proofErr w:type="gramEnd"/>
+      <w:r>
+        <w:rPr>
+          <w:rFonts w:ascii="Arial" w:hAnsi="Arial" w:cs="Arial"/>
+          <w:color w:val="222222"/>
+        </w:rPr>
+        <w:t>2020] shows that multiple interactions with several elements of chorus bursts modifies duration of individual burs even if elements with same duration resonant with electrons, which means that the relationships between duration of chorus and microbursts are not simple. Results of this study show that durations of chorus elements are longer than microbursts elements, which is consistent with causal relationship between chorus and microbursts. I suggest that the authors include this point in discussions.</w:t>
       </w:r>
     </w:p>
     <w:p>

</xml_diff>

<commit_message>
Working on more edits.
</commit_message>
<xml_diff>
--- a/paper/feedback/v1/response_to_reviewers.docx
+++ b/paper/feedback/v1/response_to_reviewers.docx
@@ -2020,6 +2020,20 @@
       <w:r>
         <w:rPr>
           <w:rFonts w:ascii="Arial" w:hAnsi="Arial" w:cs="Arial"/>
+          <w:color w:val="222222"/>
+        </w:rPr>
+        <w:t xml:space="preserve"> </w:t>
+      </w:r>
+      <w:r>
+        <w:rPr>
+          <w:rFonts w:ascii="Arial" w:hAnsi="Arial" w:cs="Arial"/>
+          <w:color w:val="00B050"/>
+        </w:rPr>
+        <w:t>Done</w:t>
+      </w:r>
+      <w:r>
+        <w:rPr>
+          <w:rFonts w:ascii="Arial" w:hAnsi="Arial" w:cs="Arial"/>
         </w:rPr>
         <w:br/>
       </w:r>
@@ -2058,6 +2072,20 @@
       <w:r>
         <w:rPr>
           <w:rFonts w:ascii="Arial" w:hAnsi="Arial" w:cs="Arial"/>
+          <w:color w:val="222222"/>
+        </w:rPr>
+        <w:t xml:space="preserve"> </w:t>
+      </w:r>
+      <w:r>
+        <w:rPr>
+          <w:rFonts w:ascii="Arial" w:hAnsi="Arial" w:cs="Arial"/>
+          <w:color w:val="00B050"/>
+        </w:rPr>
+        <w:t>Done</w:t>
+      </w:r>
+      <w:r>
+        <w:rPr>
+          <w:rFonts w:ascii="Arial" w:hAnsi="Arial" w:cs="Arial"/>
         </w:rPr>
         <w:br/>
       </w:r>
@@ -2096,6 +2124,20 @@
       <w:r>
         <w:rPr>
           <w:rFonts w:ascii="Arial" w:hAnsi="Arial" w:cs="Arial"/>
+          <w:color w:val="222222"/>
+        </w:rPr>
+        <w:t xml:space="preserve"> </w:t>
+      </w:r>
+      <w:r>
+        <w:rPr>
+          <w:rFonts w:ascii="Arial" w:hAnsi="Arial" w:cs="Arial"/>
+          <w:color w:val="00B050"/>
+        </w:rPr>
+        <w:t>Done</w:t>
+      </w:r>
+      <w:r>
+        <w:rPr>
+          <w:rFonts w:ascii="Arial" w:hAnsi="Arial" w:cs="Arial"/>
         </w:rPr>
         <w:br/>
       </w:r>
@@ -2132,7 +2174,7 @@
       <w:pPr>
         <w:rPr>
           <w:rFonts w:ascii="Arial" w:hAnsi="Arial" w:cs="Arial"/>
-          <w:color w:val="00B050"/>
+          <w:color w:val="222222"/>
         </w:rPr>
       </w:pPr>
       <w:r>
@@ -2338,11 +2380,42 @@
         </w:rPr>
         <w:t>?</w:t>
       </w:r>
-      <w:r>
-        <w:rPr>
-          <w:rFonts w:ascii="Arial" w:hAnsi="Arial" w:cs="Arial"/>
-        </w:rPr>
-        <w:br/>
+    </w:p>
+    <w:p>
+      <w:pPr>
+        <w:rPr>
+          <w:rFonts w:ascii="Arial" w:hAnsi="Arial" w:cs="Arial"/>
+          <w:color w:val="222222"/>
+        </w:rPr>
+      </w:pPr>
+    </w:p>
+    <w:p>
+      <w:pPr>
+        <w:rPr>
+          <w:rFonts w:ascii="Arial" w:hAnsi="Arial" w:cs="Arial"/>
+          <w:color w:val="00B050"/>
+        </w:rPr>
+      </w:pPr>
+      <w:r>
+        <w:rPr>
+          <w:rFonts w:ascii="Arial" w:hAnsi="Arial" w:cs="Arial"/>
+          <w:color w:val="00B050"/>
+        </w:rPr>
+        <w:t>We clarified that sentence to say that the “</w:t>
+      </w:r>
+      <w:r>
+        <w:rPr>
+          <w:rFonts w:ascii="Arial" w:hAnsi="Arial" w:cs="Arial"/>
+          <w:color w:val="00B050"/>
+        </w:rPr>
+        <w:t>the change in microburst duration is relatively smaller than the change in chorus duration.</w:t>
+      </w:r>
+      <w:r>
+        <w:rPr>
+          <w:rFonts w:ascii="Arial" w:hAnsi="Arial" w:cs="Arial"/>
+          <w:color w:val="00B050"/>
+        </w:rPr>
+        <w:t>”</w:t>
       </w:r>
       <w:r>
         <w:rPr>
@@ -2420,6 +2493,7 @@
         <w:rPr>
           <w:rFonts w:ascii="Arial" w:hAnsi="Arial" w:cs="Arial"/>
         </w:rPr>
+        <w:lastRenderedPageBreak/>
         <w:br/>
       </w:r>
       <w:r>
@@ -2441,15 +2515,7 @@
           <w:rFonts w:ascii="Arial" w:hAnsi="Arial" w:cs="Arial"/>
           <w:color w:val="00B050"/>
         </w:rPr>
-        <w:t xml:space="preserve">We meant different </w:t>
-      </w:r>
-      <w:r>
-        <w:rPr>
-          <w:rFonts w:ascii="Arial" w:hAnsi="Arial" w:cs="Arial"/>
-          <w:color w:val="00B050"/>
-        </w:rPr>
-        <w:lastRenderedPageBreak/>
-        <w:t>model parameters.</w:t>
+        <w:t>We meant different model parameters.</w:t>
       </w:r>
       <w:r>
         <w:rPr>
@@ -3004,7 +3070,6 @@
           <w:rFonts w:ascii="Arial" w:hAnsi="Arial" w:cs="Arial"/>
           <w:color w:val="00B050"/>
         </w:rPr>
-        <w:lastRenderedPageBreak/>
         <w:t>As we point out, we d</w:t>
       </w:r>
       <w:r>

</xml_diff>

<commit_message>
Updated paper. I think I am done with responses.
</commit_message>
<xml_diff>
--- a/paper/feedback/v1/response_to_reviewers.docx
+++ b/paper/feedback/v1/response_to_reviewers.docx
@@ -1998,6 +1998,50 @@
         </w:rPr>
         <w:t xml:space="preserve"> that the burst detection parameter would be less sensitive to abnormally long microbursts as opposed to abnormally short ones? --&gt; you discuss this in the next sentences, but probably you should motivate the concern about long microbursts first.</w:t>
       </w:r>
+    </w:p>
+    <w:p>
+      <w:pPr>
+        <w:rPr>
+          <w:rFonts w:ascii="Arial" w:hAnsi="Arial" w:cs="Arial"/>
+          <w:color w:val="222222"/>
+        </w:rPr>
+      </w:pPr>
+    </w:p>
+    <w:p>
+      <w:pPr>
+        <w:rPr>
+          <w:rFonts w:ascii="Arial" w:hAnsi="Arial" w:cs="Arial"/>
+          <w:color w:val="222222"/>
+        </w:rPr>
+      </w:pPr>
+      <w:r>
+        <w:rPr>
+          <w:rFonts w:ascii="Arial" w:hAnsi="Arial" w:cs="Arial"/>
+          <w:color w:val="00B050"/>
+        </w:rPr>
+        <w:t>Thank you for pointing this out. We added a summary para</w:t>
+      </w:r>
+      <w:r>
+        <w:rPr>
+          <w:rFonts w:ascii="Arial" w:hAnsi="Arial" w:cs="Arial"/>
+          <w:color w:val="00B050"/>
+        </w:rPr>
+        <w:t>gr</w:t>
+      </w:r>
+      <w:r>
+        <w:rPr>
+          <w:rFonts w:ascii="Arial" w:hAnsi="Arial" w:cs="Arial"/>
+          <w:color w:val="00B050"/>
+        </w:rPr>
+        <w:t>aph at the beginning of the discussion section</w:t>
+      </w:r>
+      <w:r>
+        <w:rPr>
+          <w:rFonts w:ascii="Arial" w:hAnsi="Arial" w:cs="Arial"/>
+          <w:color w:val="00B050"/>
+        </w:rPr>
+        <w:t>. The last sentence in this paragraph motivates why we need to understand the burst parameter sensitivity to various microburst durations.</w:t>
+      </w:r>
       <w:r>
         <w:rPr>
           <w:rFonts w:ascii="Arial" w:hAnsi="Arial" w:cs="Arial"/>
@@ -2050,6 +2094,57 @@
         </w:rPr>
         <w:t>L225-229: I recall that chorus durations tend to be longer at higher L due to less magnetic field line curvature near the equator, allowing for cyclotron interaction to occur with a specific resonant population over a larger distance before the interacting electrons fall out of resonance.</w:t>
       </w:r>
+    </w:p>
+    <w:p>
+      <w:pPr>
+        <w:rPr>
+          <w:rFonts w:ascii="Arial" w:hAnsi="Arial" w:cs="Arial"/>
+          <w:color w:val="222222"/>
+        </w:rPr>
+      </w:pPr>
+    </w:p>
+    <w:p>
+      <w:pPr>
+        <w:rPr>
+          <w:rFonts w:ascii="Arial" w:hAnsi="Arial" w:cs="Arial"/>
+          <w:color w:val="222222"/>
+        </w:rPr>
+      </w:pPr>
+      <w:r>
+        <w:rPr>
+          <w:rFonts w:ascii="Arial" w:hAnsi="Arial" w:cs="Arial"/>
+          <w:color w:val="FF0000"/>
+        </w:rPr>
+        <w:t xml:space="preserve">I’m not sure </w:t>
+      </w:r>
+      <w:r>
+        <w:rPr>
+          <w:rFonts w:ascii="Arial" w:hAnsi="Arial" w:cs="Arial"/>
+          <w:color w:val="FF0000"/>
+        </w:rPr>
+        <w:t>how</w:t>
+      </w:r>
+      <w:r>
+        <w:rPr>
+          <w:rFonts w:ascii="Arial" w:hAnsi="Arial" w:cs="Arial"/>
+          <w:color w:val="FF0000"/>
+        </w:rPr>
+        <w:t xml:space="preserve"> to </w:t>
+      </w:r>
+      <w:r>
+        <w:rPr>
+          <w:rFonts w:ascii="Arial" w:hAnsi="Arial" w:cs="Arial"/>
+          <w:color w:val="FF0000"/>
+        </w:rPr>
+        <w:t>reply</w:t>
+      </w:r>
+      <w:r>
+        <w:rPr>
+          <w:rFonts w:ascii="Arial" w:hAnsi="Arial" w:cs="Arial"/>
+          <w:color w:val="FF0000"/>
+        </w:rPr>
+        <w:t xml:space="preserve"> to this. I wish they provided a reference.</w:t>
+      </w:r>
       <w:r>
         <w:rPr>
           <w:rFonts w:ascii="Arial" w:hAnsi="Arial" w:cs="Arial"/>
@@ -2102,6 +2197,29 @@
         </w:rPr>
         <w:t>L237: I find this sentence confusing. Maybe: "These previous results on chorus durations combined with our results in microburst durations thus indicate that their durations roughly double from midnight to noon MLT. However, the chorus durations are about 3x longer than the microbursts..."</w:t>
       </w:r>
+    </w:p>
+    <w:p>
+      <w:pPr>
+        <w:rPr>
+          <w:rFonts w:ascii="Arial" w:hAnsi="Arial" w:cs="Arial"/>
+          <w:color w:val="222222"/>
+        </w:rPr>
+      </w:pPr>
+    </w:p>
+    <w:p>
+      <w:pPr>
+        <w:rPr>
+          <w:rFonts w:ascii="Arial" w:hAnsi="Arial" w:cs="Arial"/>
+          <w:color w:val="00B050"/>
+        </w:rPr>
+      </w:pPr>
+      <w:r>
+        <w:rPr>
+          <w:rFonts w:ascii="Arial" w:hAnsi="Arial" w:cs="Arial"/>
+          <w:color w:val="00B050"/>
+        </w:rPr>
+        <w:t>Thank you for your suggestion. We incorporated it into the discission section.</w:t>
+      </w:r>
       <w:r>
         <w:rPr>
           <w:rFonts w:ascii="Arial" w:hAnsi="Arial" w:cs="Arial"/>
@@ -2493,7 +2611,6 @@
         <w:rPr>
           <w:rFonts w:ascii="Arial" w:hAnsi="Arial" w:cs="Arial"/>
         </w:rPr>
-        <w:lastRenderedPageBreak/>
         <w:br/>
       </w:r>
       <w:r>

</xml_diff>

<commit_message>
Small edits to the 2nd reviewer.
</commit_message>
<xml_diff>
--- a/paper/feedback/v1/response_to_reviewers.docx
+++ b/paper/feedback/v1/response_to_reviewers.docx
@@ -1171,6 +1171,22 @@
         </w:rPr>
         <w:t xml:space="preserve"> </w:t>
       </w:r>
+    </w:p>
+    <w:p>
+      <w:pPr>
+        <w:rPr>
+          <w:rFonts w:ascii="Arial" w:hAnsi="Arial" w:cs="Arial"/>
+          <w:color w:val="222222"/>
+        </w:rPr>
+      </w:pPr>
+    </w:p>
+    <w:p>
+      <w:pPr>
+        <w:rPr>
+          <w:rFonts w:ascii="Arial" w:hAnsi="Arial" w:cs="Arial"/>
+          <w:color w:val="222222"/>
+        </w:rPr>
+      </w:pPr>
       <w:r>
         <w:rPr>
           <w:rFonts w:ascii="Arial" w:hAnsi="Arial" w:cs="Arial"/>
@@ -1548,7 +1564,23 @@
           <w:rFonts w:ascii="Arial" w:hAnsi="Arial" w:cs="Arial"/>
           <w:color w:val="00B050"/>
         </w:rPr>
-        <w:t>. It is very concise, and we replaced two original sentences with your version.</w:t>
+        <w:t xml:space="preserve">. It is very concise, and we replaced two original </w:t>
+      </w:r>
+      <w:proofErr w:type="gramStart"/>
+      <w:r>
+        <w:rPr>
+          <w:rFonts w:ascii="Arial" w:hAnsi="Arial" w:cs="Arial"/>
+          <w:color w:val="00B050"/>
+        </w:rPr>
+        <w:t>sentence</w:t>
+      </w:r>
+      <w:proofErr w:type="gramEnd"/>
+      <w:r>
+        <w:rPr>
+          <w:rFonts w:ascii="Arial" w:hAnsi="Arial" w:cs="Arial"/>
+          <w:color w:val="00B050"/>
+        </w:rPr>
+        <w:t xml:space="preserve"> with your version.</w:t>
       </w:r>
       <w:r>
         <w:rPr>
@@ -2216,7 +2248,21 @@
           <w:rFonts w:ascii="Arial" w:hAnsi="Arial" w:cs="Arial"/>
           <w:color w:val="00B050"/>
         </w:rPr>
-        <w:t xml:space="preserve"> If necessary, we added a “</w:t>
+        <w:t xml:space="preserve"> </w:t>
+      </w:r>
+      <w:r>
+        <w:rPr>
+          <w:rFonts w:ascii="Arial" w:hAnsi="Arial" w:cs="Arial"/>
+          <w:color w:val="00B050"/>
+        </w:rPr>
+        <w:t>W</w:t>
+      </w:r>
+      <w:r>
+        <w:rPr>
+          <w:rFonts w:ascii="Arial" w:hAnsi="Arial" w:cs="Arial"/>
+          <w:color w:val="00B050"/>
+        </w:rPr>
+        <w:t>e added a “</w:t>
       </w:r>
       <w:r>
         <w:rPr>
@@ -2230,7 +2276,21 @@
           <w:rFonts w:ascii="Arial" w:hAnsi="Arial" w:cs="Arial"/>
           <w:color w:val="00B050"/>
         </w:rPr>
-        <w:t>” parenthetical for clarification.</w:t>
+        <w:t xml:space="preserve">” parenthetical </w:t>
+      </w:r>
+      <w:r>
+        <w:rPr>
+          <w:rFonts w:ascii="Arial" w:hAnsi="Arial" w:cs="Arial"/>
+          <w:color w:val="00B050"/>
+        </w:rPr>
+        <w:t>just in case</w:t>
+      </w:r>
+      <w:r>
+        <w:rPr>
+          <w:rFonts w:ascii="Arial" w:hAnsi="Arial" w:cs="Arial"/>
+          <w:color w:val="00B050"/>
+        </w:rPr>
+        <w:t>.</w:t>
       </w:r>
       <w:r>
         <w:rPr>
@@ -3300,50 +3360,6 @@
       <w:pPr>
         <w:rPr>
           <w:rFonts w:ascii="Arial" w:hAnsi="Arial" w:cs="Arial"/>
-          <w:color w:val="222222"/>
-        </w:rPr>
-      </w:pPr>
-    </w:p>
-    <w:p>
-      <w:pPr>
-        <w:rPr>
-          <w:rFonts w:ascii="Arial" w:hAnsi="Arial" w:cs="Arial"/>
-          <w:color w:val="FF0000"/>
-        </w:rPr>
-      </w:pPr>
-      <w:r>
-        <w:rPr>
-          <w:rFonts w:ascii="Arial" w:hAnsi="Arial" w:cs="Arial"/>
-          <w:color w:val="FF0000"/>
-        </w:rPr>
-        <w:t xml:space="preserve">I have a feeling that I am missing the point that the reviewer </w:t>
-      </w:r>
-      <w:r>
-        <w:rPr>
-          <w:rFonts w:ascii="Arial" w:hAnsi="Arial" w:cs="Arial"/>
-          <w:color w:val="FF0000"/>
-        </w:rPr>
-        <w:t xml:space="preserve">(Miyoshi?) </w:t>
-      </w:r>
-      <w:r>
-        <w:rPr>
-          <w:rFonts w:ascii="Arial" w:hAnsi="Arial" w:cs="Arial"/>
-          <w:color w:val="FF0000"/>
-        </w:rPr>
-        <w:t>mad</w:t>
-      </w:r>
-      <w:r>
-        <w:rPr>
-          <w:rFonts w:ascii="Arial" w:hAnsi="Arial" w:cs="Arial"/>
-          <w:color w:val="FF0000"/>
-        </w:rPr>
-        <w:t>e.</w:t>
-      </w:r>
-    </w:p>
-    <w:p>
-      <w:pPr>
-        <w:rPr>
-          <w:rFonts w:ascii="Arial" w:hAnsi="Arial" w:cs="Arial"/>
           <w:color w:val="00B050"/>
         </w:rPr>
       </w:pPr>
@@ -3731,7 +3747,49 @@
           <w:rFonts w:ascii="Arial" w:hAnsi="Arial" w:cs="Arial"/>
           <w:color w:val="00B050"/>
         </w:rPr>
-        <w:t>Care must be taken when comparing our results to theory: HILT measured multi-energy microburst electrons above 1 MeV, and the microburst duration at each energy can have different drivers</w:t>
+        <w:t>C</w:t>
+      </w:r>
+      <w:r>
+        <w:rPr>
+          <w:rFonts w:ascii="Arial" w:hAnsi="Arial" w:cs="Arial"/>
+          <w:color w:val="00B050"/>
+        </w:rPr>
+        <w:t>are must be taken when comparing our results to theory: HILT measured multi-energy microburst electrons above 1 MeV, and microbursts at each energy can have different drivers and durations, as simulat</w:t>
+      </w:r>
+      <w:r>
+        <w:rPr>
+          <w:rFonts w:ascii="Arial" w:hAnsi="Arial" w:cs="Arial"/>
+          <w:color w:val="00B050"/>
+        </w:rPr>
+        <w:t xml:space="preserve">ed </w:t>
+      </w:r>
+      <w:r>
+        <w:rPr>
+          <w:rFonts w:ascii="Arial" w:hAnsi="Arial" w:cs="Arial"/>
+          <w:color w:val="00B050"/>
+        </w:rPr>
+        <w:t xml:space="preserve">by </w:t>
+      </w:r>
+      <w:r>
+        <w:rPr>
+          <w:rFonts w:ascii="Arial" w:hAnsi="Arial" w:cs="Arial"/>
+          <w:color w:val="00B050"/>
+        </w:rPr>
+        <w:t>Chen et al., 2020</w:t>
+      </w:r>
+      <w:r>
+        <w:rPr>
+          <w:rFonts w:ascii="Arial" w:hAnsi="Arial" w:cs="Arial"/>
+          <w:color w:val="00B050"/>
+        </w:rPr>
+        <w:t xml:space="preserve"> and </w:t>
+      </w:r>
+      <w:r>
+        <w:rPr>
+          <w:rFonts w:ascii="Arial" w:hAnsi="Arial" w:cs="Arial"/>
+          <w:color w:val="00B050"/>
+        </w:rPr>
+        <w:t>Miyoshi et al. 2020</w:t>
       </w:r>
       <w:r>
         <w:rPr>
@@ -3768,42 +3826,35 @@
           <w:rFonts w:ascii="Arial" w:hAnsi="Arial" w:cs="Arial"/>
           <w:color w:val="00B050"/>
         </w:rPr>
-        <w:t xml:space="preserve">Miyoshi et al. 2020 and Chen et al., 2020 predict different microburst duration as a function of energy. We observe this by eye with the FIREBIRD-II data, but we left this out due to </w:t>
-      </w:r>
-      <w:r>
-        <w:rPr>
-          <w:rFonts w:ascii="Arial" w:hAnsi="Arial" w:cs="Arial"/>
-          <w:color w:val="00B050"/>
-        </w:rPr>
-        <w:t xml:space="preserve">the GRL </w:t>
-      </w:r>
-      <w:r>
-        <w:rPr>
-          <w:rFonts w:ascii="Arial" w:hAnsi="Arial" w:cs="Arial"/>
-          <w:color w:val="00B050"/>
-        </w:rPr>
-        <w:t xml:space="preserve">text </w:t>
-      </w:r>
-      <w:r>
-        <w:rPr>
-          <w:rFonts w:ascii="Arial" w:hAnsi="Arial" w:cs="Arial"/>
-          <w:color w:val="00B050"/>
-        </w:rPr>
-        <w:t xml:space="preserve">limit </w:t>
-      </w:r>
-      <w:r>
-        <w:rPr>
-          <w:rFonts w:ascii="Arial" w:hAnsi="Arial" w:cs="Arial"/>
-          <w:color w:val="00B050"/>
-        </w:rPr>
-        <w:t xml:space="preserve">and </w:t>
-      </w:r>
-      <w:r>
-        <w:rPr>
-          <w:rFonts w:ascii="Arial" w:hAnsi="Arial" w:cs="Arial"/>
-          <w:color w:val="00B050"/>
-        </w:rPr>
-        <w:t xml:space="preserve">our vague qualitative </w:t>
+        <w:t xml:space="preserve">Miyoshi et al. 2020 and Chen et al., 2020 predict different microburst duration as a function of energy. We observe this by eye </w:t>
+      </w:r>
+      <w:r>
+        <w:rPr>
+          <w:rFonts w:ascii="Arial" w:hAnsi="Arial" w:cs="Arial"/>
+          <w:color w:val="00B050"/>
+        </w:rPr>
+        <w:t>in</w:t>
+      </w:r>
+      <w:r>
+        <w:rPr>
+          <w:rFonts w:ascii="Arial" w:hAnsi="Arial" w:cs="Arial"/>
+          <w:color w:val="00B050"/>
+        </w:rPr>
+        <w:t xml:space="preserve"> the FIREBIRD-II data, but we left this out due to </w:t>
+      </w:r>
+      <w:r>
+        <w:rPr>
+          <w:rFonts w:ascii="Arial" w:hAnsi="Arial" w:cs="Arial"/>
+          <w:color w:val="00B050"/>
+        </w:rPr>
+        <w:t>our</w:t>
+      </w:r>
+      <w:r>
+        <w:rPr>
+          <w:rFonts w:ascii="Arial" w:hAnsi="Arial" w:cs="Arial"/>
+          <w:color w:val="00B050"/>
+        </w:rPr>
+        <w:t xml:space="preserve"> vague qualitative </w:t>
       </w:r>
       <w:r>
         <w:rPr>

</xml_diff>

<commit_message>
Updated the response to reviewers.
</commit_message>
<xml_diff>
--- a/paper/feedback/v1/response_to_reviewers.docx
+++ b/paper/feedback/v1/response_to_reviewers.docx
@@ -519,7 +519,38 @@
           <w:rFonts w:ascii="Arial" w:hAnsi="Arial" w:cs="Arial"/>
           <w:color w:val="00B050"/>
         </w:rPr>
-        <w:t xml:space="preserve">We agree </w:t>
+        <w:t xml:space="preserve">Given that we did not observe such </w:t>
+      </w:r>
+      <w:proofErr w:type="gramStart"/>
+      <w:r>
+        <w:rPr>
+          <w:rFonts w:ascii="Arial" w:hAnsi="Arial" w:cs="Arial"/>
+          <w:color w:val="00B050"/>
+        </w:rPr>
+        <w:t>a</w:t>
+      </w:r>
+      <w:proofErr w:type="gramEnd"/>
+      <w:r>
+        <w:rPr>
+          <w:rFonts w:ascii="Arial" w:hAnsi="Arial" w:cs="Arial"/>
+          <w:color w:val="00B050"/>
+        </w:rPr>
+        <w:t xml:space="preserve"> </w:t>
+      </w:r>
+      <w:r>
+        <w:rPr>
+          <w:rFonts w:ascii="Arial" w:hAnsi="Arial" w:cs="Arial"/>
+          <w:color w:val="00B050"/>
+        </w:rPr>
+        <w:lastRenderedPageBreak/>
+        <w:t>asymmetry, w</w:t>
+      </w:r>
+      <w:r>
+        <w:rPr>
+          <w:rFonts w:ascii="Arial" w:hAnsi="Arial" w:cs="Arial"/>
+          <w:color w:val="00B050"/>
+        </w:rPr>
+        <w:t xml:space="preserve">e agree </w:t>
       </w:r>
       <w:r>
         <w:rPr>
@@ -533,29 +564,14 @@
           <w:rFonts w:ascii="Arial" w:hAnsi="Arial" w:cs="Arial"/>
           <w:color w:val="00B050"/>
         </w:rPr>
-        <w:lastRenderedPageBreak/>
-        <w:t xml:space="preserve">Given the smooth distribution in Fig. 2 and the redundancy in </w:t>
-      </w:r>
-      <w:r>
-        <w:rPr>
-          <w:rFonts w:ascii="Arial" w:hAnsi="Arial" w:cs="Arial"/>
-          <w:color w:val="00B050"/>
-        </w:rPr>
-        <w:t>Fig. 3a-c</w:t>
-      </w:r>
-      <w:r>
-        <w:rPr>
-          <w:rFonts w:ascii="Arial" w:hAnsi="Arial" w:cs="Arial"/>
-          <w:color w:val="00B050"/>
-        </w:rPr>
-        <w:t xml:space="preserve">, </w:t>
-      </w:r>
-      <w:r>
-        <w:rPr>
-          <w:rFonts w:ascii="Arial" w:hAnsi="Arial" w:cs="Arial"/>
-          <w:color w:val="00B050"/>
-        </w:rPr>
-        <w:t>we removed the two panels showing the 25</w:t>
+        <w:t>W</w:t>
+      </w:r>
+      <w:r>
+        <w:rPr>
+          <w:rFonts w:ascii="Arial" w:hAnsi="Arial" w:cs="Arial"/>
+          <w:color w:val="00B050"/>
+        </w:rPr>
+        <w:t>e removed the two panels showing the 25</w:t>
       </w:r>
       <w:r>
         <w:rPr>
@@ -585,7 +601,14 @@
           <w:rFonts w:ascii="Arial" w:hAnsi="Arial" w:cs="Arial"/>
           <w:color w:val="00B050"/>
         </w:rPr>
-        <w:t xml:space="preserve"> percentile distributions.</w:t>
+        <w:t xml:space="preserve"> percentile distributions</w:t>
+      </w:r>
+      <w:r>
+        <w:rPr>
+          <w:rFonts w:ascii="Arial" w:hAnsi="Arial" w:cs="Arial"/>
+          <w:color w:val="00B050"/>
+        </w:rPr>
+        <w:t>.</w:t>
       </w:r>
       <w:r>
         <w:rPr>
@@ -815,7 +838,21 @@
           <w:rFonts w:ascii="Arial" w:hAnsi="Arial" w:cs="Arial"/>
           <w:color w:val="00B050"/>
         </w:rPr>
-        <w:t>, the plot appears more haphazard, so we kept the plot as is and expanded on that sentence: “</w:t>
+        <w:t>, the plot appears haphazard, so we kept the plot as is and</w:t>
+      </w:r>
+      <w:r>
+        <w:rPr>
+          <w:rFonts w:ascii="Arial" w:hAnsi="Arial" w:cs="Arial"/>
+          <w:color w:val="00B050"/>
+        </w:rPr>
+        <w:t xml:space="preserve"> briefly summarized the trend in the text</w:t>
+      </w:r>
+      <w:r>
+        <w:rPr>
+          <w:rFonts w:ascii="Arial" w:hAnsi="Arial" w:cs="Arial"/>
+          <w:color w:val="00B050"/>
+        </w:rPr>
+        <w:t>: “</w:t>
       </w:r>
       <w:r>
         <w:rPr>
@@ -1564,9 +1601,22 @@
           <w:rFonts w:ascii="Arial" w:hAnsi="Arial" w:cs="Arial"/>
           <w:color w:val="00B050"/>
         </w:rPr>
-        <w:t xml:space="preserve">. It is very concise, and we replaced two original </w:t>
-      </w:r>
-      <w:proofErr w:type="gramStart"/>
+        <w:t xml:space="preserve">. It is very concise, and we replaced </w:t>
+      </w:r>
+      <w:r>
+        <w:rPr>
+          <w:rFonts w:ascii="Arial" w:hAnsi="Arial" w:cs="Arial"/>
+          <w:color w:val="00B050"/>
+        </w:rPr>
+        <w:t xml:space="preserve">the </w:t>
+      </w:r>
+      <w:r>
+        <w:rPr>
+          <w:rFonts w:ascii="Arial" w:hAnsi="Arial" w:cs="Arial"/>
+          <w:color w:val="00B050"/>
+        </w:rPr>
+        <w:t xml:space="preserve">original </w:t>
+      </w:r>
       <w:r>
         <w:rPr>
           <w:rFonts w:ascii="Arial" w:hAnsi="Arial" w:cs="Arial"/>
@@ -1574,7 +1624,6 @@
         </w:rPr>
         <w:t>sentence</w:t>
       </w:r>
-      <w:proofErr w:type="gramEnd"/>
       <w:r>
         <w:rPr>
           <w:rFonts w:ascii="Arial" w:hAnsi="Arial" w:cs="Arial"/>
@@ -2241,63 +2290,14 @@
           <w:rFonts w:ascii="Arial" w:hAnsi="Arial" w:cs="Arial"/>
           <w:color w:val="00B050"/>
         </w:rPr>
-        <w:t xml:space="preserve"> term in probability theory.</w:t>
-      </w:r>
-      <w:r>
-        <w:rPr>
-          <w:rFonts w:ascii="Arial" w:hAnsi="Arial" w:cs="Arial"/>
-          <w:color w:val="00B050"/>
-        </w:rPr>
-        <w:t xml:space="preserve"> </w:t>
-      </w:r>
-      <w:r>
-        <w:rPr>
-          <w:rFonts w:ascii="Arial" w:hAnsi="Arial" w:cs="Arial"/>
-          <w:color w:val="00B050"/>
-        </w:rPr>
-        <w:t>W</w:t>
-      </w:r>
-      <w:r>
-        <w:rPr>
-          <w:rFonts w:ascii="Arial" w:hAnsi="Arial" w:cs="Arial"/>
-          <w:color w:val="00B050"/>
-        </w:rPr>
-        <w:t>e added a “</w:t>
-      </w:r>
-      <w:r>
-        <w:rPr>
-          <w:rFonts w:ascii="Arial" w:hAnsi="Arial" w:cs="Arial"/>
-          <w:color w:val="00B050"/>
-        </w:rPr>
-        <w:t>summed over</w:t>
-      </w:r>
-      <w:r>
-        <w:rPr>
-          <w:rFonts w:ascii="Arial" w:hAnsi="Arial" w:cs="Arial"/>
-          <w:color w:val="00B050"/>
-        </w:rPr>
-        <w:t xml:space="preserve">” parenthetical </w:t>
-      </w:r>
-      <w:r>
-        <w:rPr>
-          <w:rFonts w:ascii="Arial" w:hAnsi="Arial" w:cs="Arial"/>
-          <w:color w:val="00B050"/>
-        </w:rPr>
-        <w:t>just in case</w:t>
-      </w:r>
-      <w:r>
-        <w:rPr>
-          <w:rFonts w:ascii="Arial" w:hAnsi="Arial" w:cs="Arial"/>
-          <w:color w:val="00B050"/>
-        </w:rPr>
-        <w:t>.</w:t>
-      </w:r>
-      <w:r>
-        <w:rPr>
-          <w:rFonts w:ascii="Arial" w:hAnsi="Arial" w:cs="Arial"/>
-          <w:color w:val="00B050"/>
-        </w:rPr>
-        <w:t xml:space="preserve"> </w:t>
+        <w:t xml:space="preserve"> term in probability theory</w:t>
+      </w:r>
+      <w:r>
+        <w:rPr>
+          <w:rFonts w:ascii="Arial" w:hAnsi="Arial" w:cs="Arial"/>
+          <w:color w:val="00B050"/>
+        </w:rPr>
+        <w:t xml:space="preserve"> (</w:t>
       </w:r>
       <w:hyperlink r:id="rId7" w:history="1">
         <w:r>
@@ -2305,7 +2305,21 @@
             <w:rStyle w:val="Hyperlink"/>
             <w:rFonts w:ascii="Arial" w:hAnsi="Arial" w:cs="Arial"/>
           </w:rPr>
-          <w:t>https://en.wikipedia.org/wiki/Marginal_distribution</w:t>
+          <w:t>https://en.wikipedia.org/wiki/</w:t>
+        </w:r>
+        <w:r>
+          <w:rPr>
+            <w:rStyle w:val="Hyperlink"/>
+            <w:rFonts w:ascii="Arial" w:hAnsi="Arial" w:cs="Arial"/>
+          </w:rPr>
+          <w:t>M</w:t>
+        </w:r>
+        <w:r>
+          <w:rPr>
+            <w:rStyle w:val="Hyperlink"/>
+            <w:rFonts w:ascii="Arial" w:hAnsi="Arial" w:cs="Arial"/>
+          </w:rPr>
+          <w:t>arginal_distribution</w:t>
         </w:r>
       </w:hyperlink>
       <w:r>
@@ -2313,6 +2327,69 @@
           <w:rFonts w:ascii="Arial" w:hAnsi="Arial" w:cs="Arial"/>
           <w:color w:val="00B050"/>
         </w:rPr>
+        <w:t>)</w:t>
+      </w:r>
+      <w:r>
+        <w:rPr>
+          <w:rFonts w:ascii="Arial" w:hAnsi="Arial" w:cs="Arial"/>
+          <w:color w:val="00B050"/>
+        </w:rPr>
+        <w:t>.</w:t>
+      </w:r>
+      <w:r>
+        <w:rPr>
+          <w:rFonts w:ascii="Arial" w:hAnsi="Arial" w:cs="Arial"/>
+          <w:color w:val="00B050"/>
+        </w:rPr>
+        <w:t xml:space="preserve"> </w:t>
+      </w:r>
+      <w:r>
+        <w:rPr>
+          <w:rFonts w:ascii="Arial" w:hAnsi="Arial" w:cs="Arial"/>
+          <w:color w:val="00B050"/>
+        </w:rPr>
+        <w:t>W</w:t>
+      </w:r>
+      <w:r>
+        <w:rPr>
+          <w:rFonts w:ascii="Arial" w:hAnsi="Arial" w:cs="Arial"/>
+          <w:color w:val="00B050"/>
+        </w:rPr>
+        <w:t>e added a “</w:t>
+      </w:r>
+      <w:r>
+        <w:rPr>
+          <w:rFonts w:ascii="Arial" w:hAnsi="Arial" w:cs="Arial"/>
+          <w:color w:val="00B050"/>
+        </w:rPr>
+        <w:t>summed over</w:t>
+      </w:r>
+      <w:r>
+        <w:rPr>
+          <w:rFonts w:ascii="Arial" w:hAnsi="Arial" w:cs="Arial"/>
+          <w:color w:val="00B050"/>
+        </w:rPr>
+        <w:t xml:space="preserve">” parenthetical </w:t>
+      </w:r>
+      <w:r>
+        <w:rPr>
+          <w:rFonts w:ascii="Arial" w:hAnsi="Arial" w:cs="Arial"/>
+          <w:color w:val="00B050"/>
+        </w:rPr>
+        <w:t>just in case</w:t>
+      </w:r>
+      <w:r>
+        <w:rPr>
+          <w:rFonts w:ascii="Arial" w:hAnsi="Arial" w:cs="Arial"/>
+          <w:color w:val="00B050"/>
+        </w:rPr>
+        <w:t>.</w:t>
+      </w:r>
+      <w:r>
+        <w:rPr>
+          <w:rFonts w:ascii="Arial" w:hAnsi="Arial" w:cs="Arial"/>
+          <w:color w:val="00B050"/>
+        </w:rPr>
         <w:t xml:space="preserve"> </w:t>
       </w:r>
     </w:p>
@@ -2523,7 +2600,35 @@
           <w:rFonts w:ascii="Arial" w:hAnsi="Arial" w:cs="Arial"/>
           <w:color w:val="00B050"/>
         </w:rPr>
-        <w:t xml:space="preserve"> and found that chorus durations increase with L shell. Their study was limited to a few months of RBSP data and is not published, so we do not elaborate on it in the manuscript.</w:t>
+        <w:t xml:space="preserve"> and found that chorus durations </w:t>
+      </w:r>
+      <w:r>
+        <w:rPr>
+          <w:rFonts w:ascii="Arial" w:hAnsi="Arial" w:cs="Arial"/>
+          <w:color w:val="00B050"/>
+        </w:rPr>
+        <w:t xml:space="preserve">qualitatively </w:t>
+      </w:r>
+      <w:r>
+        <w:rPr>
+          <w:rFonts w:ascii="Arial" w:hAnsi="Arial" w:cs="Arial"/>
+          <w:color w:val="00B050"/>
+        </w:rPr>
+        <w:t xml:space="preserve">increase with L shell. Their study was limited to a few months of RBSP data and is not published, </w:t>
+      </w:r>
+      <w:r>
+        <w:rPr>
+          <w:rFonts w:ascii="Arial" w:hAnsi="Arial" w:cs="Arial"/>
+          <w:color w:val="00B050"/>
+        </w:rPr>
+        <w:t xml:space="preserve">and </w:t>
+      </w:r>
+      <w:r>
+        <w:rPr>
+          <w:rFonts w:ascii="Arial" w:hAnsi="Arial" w:cs="Arial"/>
+          <w:color w:val="00B050"/>
+        </w:rPr>
+        <w:t>so we do not elaborate on it in the manuscript.</w:t>
       </w:r>
       <w:r>
         <w:rPr>
@@ -2680,7 +2785,21 @@
           <w:rFonts w:ascii="Arial" w:hAnsi="Arial" w:cs="Arial"/>
           <w:color w:val="00B050"/>
         </w:rPr>
-        <w:t xml:space="preserve">This is likely due to the short </w:t>
+        <w:t xml:space="preserve">This is likely due to the </w:t>
+      </w:r>
+      <w:r>
+        <w:rPr>
+          <w:rFonts w:ascii="Arial" w:hAnsi="Arial" w:cs="Arial"/>
+          <w:color w:val="00B050"/>
+        </w:rPr>
+        <w:t>small</w:t>
+      </w:r>
+      <w:r>
+        <w:rPr>
+          <w:rFonts w:ascii="Arial" w:hAnsi="Arial" w:cs="Arial"/>
+          <w:color w:val="00B050"/>
+        </w:rPr>
+        <w:t xml:space="preserve"> </w:t>
       </w:r>
       <w:r>
         <w:rPr>
@@ -2729,7 +2848,21 @@
           <w:rFonts w:ascii="Arial" w:hAnsi="Arial" w:cs="Arial"/>
           <w:color w:val="00B050"/>
         </w:rPr>
-        <w:t xml:space="preserve">(relative to nonrelativistic electrons) result in </w:t>
+        <w:t xml:space="preserve">(relative to </w:t>
+      </w:r>
+      <w:r>
+        <w:rPr>
+          <w:rFonts w:ascii="Arial" w:hAnsi="Arial" w:cs="Arial"/>
+          <w:color w:val="00B050"/>
+        </w:rPr>
+        <w:t>lower energy</w:t>
+      </w:r>
+      <w:r>
+        <w:rPr>
+          <w:rFonts w:ascii="Arial" w:hAnsi="Arial" w:cs="Arial"/>
+          <w:color w:val="00B050"/>
+        </w:rPr>
+        <w:t xml:space="preserve"> electrons) result in </w:t>
       </w:r>
       <w:r>
         <w:rPr>
@@ -2834,7 +2967,15 @@
           <w:rFonts w:ascii="Arial" w:hAnsi="Arial" w:cs="Arial"/>
           <w:color w:val="00B050"/>
         </w:rPr>
-        <w:t>who predicted a similar duration difference between chorus rising tone element and relativistic microburst durations</w:t>
+        <w:t xml:space="preserve">who predicted a similar duration difference between chorus rising tone element and relativistic </w:t>
+      </w:r>
+      <w:r>
+        <w:rPr>
+          <w:rFonts w:ascii="Arial" w:hAnsi="Arial" w:cs="Arial"/>
+          <w:color w:val="00B050"/>
+        </w:rPr>
+        <w:lastRenderedPageBreak/>
+        <w:t>microburst durations</w:t>
       </w:r>
       <w:r>
         <w:rPr>
@@ -2853,491 +2994,490 @@
         <w:rPr>
           <w:rFonts w:ascii="Arial" w:hAnsi="Arial" w:cs="Arial"/>
         </w:rPr>
+        <w:br/>
+      </w:r>
+      <w:r>
+        <w:rPr>
+          <w:rFonts w:ascii="Arial" w:hAnsi="Arial" w:cs="Arial"/>
+          <w:color w:val="222222"/>
+        </w:rPr>
+        <w:t xml:space="preserve">L243: Please comment on this. By scale factor do you mean 250ms/95ms ~ 3 for AE&gt;300nT and 500ms/130ms &gt; 3 for AE&lt;100 </w:t>
+      </w:r>
+      <w:proofErr w:type="spellStart"/>
+      <w:r>
+        <w:rPr>
+          <w:rFonts w:ascii="Arial" w:hAnsi="Arial" w:cs="Arial"/>
+          <w:color w:val="222222"/>
+        </w:rPr>
+        <w:t>nT</w:t>
+      </w:r>
+      <w:proofErr w:type="spellEnd"/>
+      <w:r>
+        <w:rPr>
+          <w:rFonts w:ascii="Arial" w:hAnsi="Arial" w:cs="Arial"/>
+          <w:color w:val="222222"/>
+        </w:rPr>
+        <w:t>?</w:t>
+      </w:r>
+    </w:p>
+    <w:p>
+      <w:pPr>
+        <w:rPr>
+          <w:rFonts w:ascii="Arial" w:hAnsi="Arial" w:cs="Arial"/>
+          <w:color w:val="222222"/>
+        </w:rPr>
+      </w:pPr>
+    </w:p>
+    <w:p>
+      <w:pPr>
+        <w:rPr>
+          <w:rFonts w:ascii="Arial" w:hAnsi="Arial" w:cs="Arial"/>
+          <w:color w:val="00B050"/>
+        </w:rPr>
+      </w:pPr>
+      <w:r>
+        <w:rPr>
+          <w:rFonts w:ascii="Arial" w:hAnsi="Arial" w:cs="Arial"/>
+          <w:color w:val="00B050"/>
+        </w:rPr>
+        <w:t>We clarified that sentence to say that the “</w:t>
+      </w:r>
+      <w:r>
+        <w:rPr>
+          <w:rFonts w:ascii="Arial" w:hAnsi="Arial" w:cs="Arial"/>
+          <w:color w:val="00B050"/>
+        </w:rPr>
+        <w:t>the change in microburst duration is relatively smaller than the change in chorus duration.</w:t>
+      </w:r>
+      <w:r>
+        <w:rPr>
+          <w:rFonts w:ascii="Arial" w:hAnsi="Arial" w:cs="Arial"/>
+          <w:color w:val="00B050"/>
+        </w:rPr>
+        <w:t>”</w:t>
+      </w:r>
+      <w:r>
+        <w:rPr>
+          <w:rFonts w:ascii="Arial" w:hAnsi="Arial" w:cs="Arial"/>
+        </w:rPr>
+        <w:br/>
+      </w:r>
+      <w:r>
+        <w:rPr>
+          <w:rFonts w:ascii="Arial" w:hAnsi="Arial" w:cs="Arial"/>
+        </w:rPr>
+        <w:br/>
+      </w:r>
+      <w:r>
+        <w:rPr>
+          <w:rFonts w:ascii="Arial" w:hAnsi="Arial" w:cs="Arial"/>
+          <w:color w:val="222222"/>
+        </w:rPr>
+        <w:t>L248: Be clear that you are talking about the upper value of the absolute value of the magnetic latitude</w:t>
+      </w:r>
+      <w:r>
+        <w:rPr>
+          <w:rFonts w:ascii="Arial" w:hAnsi="Arial" w:cs="Arial"/>
+          <w:color w:val="222222"/>
+        </w:rPr>
+        <w:t xml:space="preserve"> </w:t>
+      </w:r>
+      <w:r>
+        <w:rPr>
+          <w:rFonts w:ascii="Arial" w:hAnsi="Arial" w:cs="Arial"/>
+          <w:color w:val="00B050"/>
+        </w:rPr>
+        <w:t>Done</w:t>
+      </w:r>
+      <w:r>
+        <w:rPr>
+          <w:rFonts w:ascii="Arial" w:hAnsi="Arial" w:cs="Arial"/>
+        </w:rPr>
+        <w:br/>
+      </w:r>
+      <w:r>
+        <w:rPr>
+          <w:rFonts w:ascii="Arial" w:hAnsi="Arial" w:cs="Arial"/>
+        </w:rPr>
+        <w:br/>
+      </w:r>
+      <w:r>
+        <w:rPr>
+          <w:rFonts w:ascii="Arial" w:hAnsi="Arial" w:cs="Arial"/>
+          <w:color w:val="222222"/>
+        </w:rPr>
+        <w:t>L250: Perhaps mention that the Saito results are simulations</w:t>
+      </w:r>
+      <w:r>
+        <w:rPr>
+          <w:rFonts w:ascii="Arial" w:hAnsi="Arial" w:cs="Arial"/>
+          <w:color w:val="222222"/>
+        </w:rPr>
+        <w:t xml:space="preserve"> </w:t>
+      </w:r>
+      <w:r>
+        <w:rPr>
+          <w:rFonts w:ascii="Arial" w:hAnsi="Arial" w:cs="Arial"/>
+          <w:color w:val="00B050"/>
+        </w:rPr>
+        <w:t>Done</w:t>
+      </w:r>
+      <w:r>
+        <w:rPr>
+          <w:rFonts w:ascii="Arial" w:hAnsi="Arial" w:cs="Arial"/>
+        </w:rPr>
+        <w:br/>
+      </w:r>
+      <w:r>
+        <w:rPr>
+          <w:rFonts w:ascii="Arial" w:hAnsi="Arial" w:cs="Arial"/>
+        </w:rPr>
+        <w:br/>
+      </w:r>
+      <w:r>
+        <w:rPr>
+          <w:rFonts w:ascii="Arial" w:hAnsi="Arial" w:cs="Arial"/>
+          <w:color w:val="222222"/>
+        </w:rPr>
+        <w:t>L251: probably should explain what you mean by "model configurations"</w:t>
+      </w:r>
+      <w:r>
+        <w:rPr>
+          <w:rFonts w:ascii="Arial" w:hAnsi="Arial" w:cs="Arial"/>
+          <w:color w:val="222222"/>
+        </w:rPr>
+        <w:t xml:space="preserve"> </w:t>
+      </w:r>
+      <w:r>
+        <w:rPr>
+          <w:rFonts w:ascii="Arial" w:hAnsi="Arial" w:cs="Arial"/>
+          <w:color w:val="00B050"/>
+        </w:rPr>
+        <w:t>We meant different model parameters.</w:t>
+      </w:r>
+      <w:r>
+        <w:rPr>
+          <w:rFonts w:ascii="Arial" w:hAnsi="Arial" w:cs="Arial"/>
+        </w:rPr>
+        <w:br/>
+      </w:r>
+      <w:r>
+        <w:rPr>
+          <w:rFonts w:ascii="Arial" w:hAnsi="Arial" w:cs="Arial"/>
+        </w:rPr>
+        <w:br/>
+      </w:r>
+      <w:r>
+        <w:rPr>
+          <w:rFonts w:ascii="Arial" w:hAnsi="Arial" w:cs="Arial"/>
+          <w:color w:val="222222"/>
+        </w:rPr>
+        <w:t>L257: absolute value of latitude</w:t>
+      </w:r>
+      <w:r>
+        <w:rPr>
+          <w:rFonts w:ascii="Arial" w:hAnsi="Arial" w:cs="Arial"/>
+          <w:color w:val="222222"/>
+        </w:rPr>
+        <w:t xml:space="preserve"> </w:t>
+      </w:r>
+      <w:r>
+        <w:rPr>
+          <w:rFonts w:ascii="Arial" w:hAnsi="Arial" w:cs="Arial"/>
+          <w:color w:val="00B050"/>
+        </w:rPr>
+        <w:t>Done</w:t>
+      </w:r>
+      <w:r>
+        <w:rPr>
+          <w:rFonts w:ascii="Arial" w:hAnsi="Arial" w:cs="Arial"/>
+        </w:rPr>
+        <w:br/>
+      </w:r>
+      <w:r>
+        <w:rPr>
+          <w:rFonts w:ascii="Arial" w:hAnsi="Arial" w:cs="Arial"/>
+        </w:rPr>
+        <w:br/>
+      </w:r>
+      <w:r>
+        <w:rPr>
+          <w:rFonts w:ascii="Arial" w:hAnsi="Arial" w:cs="Arial"/>
+          <w:color w:val="222222"/>
+        </w:rPr>
+        <w:t>L271: duration</w:t>
+      </w:r>
+      <w:r>
+        <w:rPr>
+          <w:rFonts w:ascii="Arial" w:hAnsi="Arial" w:cs="Arial"/>
+          <w:color w:val="222222"/>
+        </w:rPr>
+        <w:t xml:space="preserve"> </w:t>
+      </w:r>
+      <w:r>
+        <w:rPr>
+          <w:rFonts w:ascii="Arial" w:hAnsi="Arial" w:cs="Arial"/>
+          <w:color w:val="00B050"/>
+        </w:rPr>
+        <w:t>Done</w:t>
+      </w:r>
+      <w:r>
+        <w:rPr>
+          <w:rFonts w:ascii="Arial" w:hAnsi="Arial" w:cs="Arial"/>
+        </w:rPr>
+        <w:br/>
+      </w:r>
+      <w:r>
+        <w:rPr>
+          <w:rFonts w:ascii="Arial" w:hAnsi="Arial" w:cs="Arial"/>
+        </w:rPr>
+        <w:br/>
+      </w:r>
+      <w:r>
+        <w:rPr>
+          <w:rFonts w:ascii="Arial" w:hAnsi="Arial" w:cs="Arial"/>
+          <w:color w:val="222222"/>
+        </w:rPr>
+        <w:t>L272: Be clear that previous work found that chorus durations double in MLT, not this paper.</w:t>
+      </w:r>
+      <w:r>
+        <w:rPr>
+          <w:rFonts w:ascii="Arial" w:hAnsi="Arial" w:cs="Arial"/>
+          <w:color w:val="222222"/>
+        </w:rPr>
+        <w:t xml:space="preserve"> </w:t>
+      </w:r>
+      <w:r>
+        <w:rPr>
+          <w:rFonts w:ascii="Arial" w:hAnsi="Arial" w:cs="Arial"/>
+          <w:color w:val="00B050"/>
+        </w:rPr>
+        <w:t>Done</w:t>
+      </w:r>
+      <w:r>
+        <w:rPr>
+          <w:rFonts w:ascii="Arial" w:hAnsi="Arial" w:cs="Arial"/>
+        </w:rPr>
+        <w:br/>
+      </w:r>
+      <w:r>
+        <w:rPr>
+          <w:rFonts w:ascii="Arial" w:hAnsi="Arial" w:cs="Arial"/>
+        </w:rPr>
+        <w:br/>
+      </w:r>
+      <w:r>
+        <w:rPr>
+          <w:rFonts w:ascii="Arial" w:hAnsi="Arial" w:cs="Arial"/>
+          <w:color w:val="222222"/>
+        </w:rPr>
+        <w:t>Figure 1: "lines" should probably be "curves"</w:t>
+      </w:r>
+      <w:r>
+        <w:rPr>
+          <w:rFonts w:ascii="Arial" w:hAnsi="Arial" w:cs="Arial"/>
+          <w:color w:val="222222"/>
+        </w:rPr>
+        <w:t xml:space="preserve"> </w:t>
+      </w:r>
+      <w:r>
+        <w:rPr>
+          <w:rFonts w:ascii="Arial" w:hAnsi="Arial" w:cs="Arial"/>
+          <w:color w:val="00B050"/>
+        </w:rPr>
+        <w:t>Done</w:t>
+      </w:r>
+    </w:p>
+    <w:p>
+      <w:pPr>
+        <w:rPr>
+          <w:rFonts w:ascii="Arial" w:hAnsi="Arial" w:cs="Arial"/>
+        </w:rPr>
+      </w:pPr>
+    </w:p>
+    <w:p>
+      <w:pPr>
+        <w:pStyle w:val="HorizontalLine"/>
+        <w:rPr>
+          <w:rFonts w:ascii="Arial" w:hAnsi="Arial" w:cs="Arial"/>
+        </w:rPr>
+      </w:pPr>
+    </w:p>
+    <w:p>
+      <w:pPr>
+        <w:rPr>
+          <w:rFonts w:ascii="Arial" w:hAnsi="Arial" w:cs="Arial"/>
+          <w:color w:val="222222"/>
+        </w:rPr>
+      </w:pPr>
+      <w:r>
+        <w:rPr>
+          <w:rFonts w:ascii="Arial" w:hAnsi="Arial" w:cs="Arial"/>
+          <w:color w:val="222222"/>
+        </w:rPr>
+        <w:t>Reviewer #2 Evaluations:</w:t>
+      </w:r>
+      <w:r>
+        <w:rPr>
+          <w:rFonts w:ascii="Arial" w:hAnsi="Arial" w:cs="Arial"/>
+        </w:rPr>
+        <w:br/>
+      </w:r>
+      <w:r>
+        <w:rPr>
+          <w:rFonts w:ascii="Arial" w:hAnsi="Arial" w:cs="Arial"/>
+          <w:color w:val="222222"/>
+        </w:rPr>
+        <w:t>Science Category (Required): Science Category 2</w:t>
+      </w:r>
+      <w:r>
+        <w:rPr>
+          <w:rFonts w:ascii="Arial" w:hAnsi="Arial" w:cs="Arial"/>
+        </w:rPr>
+        <w:br/>
+      </w:r>
+      <w:r>
+        <w:rPr>
+          <w:rFonts w:ascii="Arial" w:hAnsi="Arial" w:cs="Arial"/>
+          <w:color w:val="222222"/>
+        </w:rPr>
+        <w:t>Presentation Category: Presentation Category B</w:t>
+      </w:r>
+      <w:r>
+        <w:rPr>
+          <w:rFonts w:ascii="Arial" w:hAnsi="Arial" w:cs="Arial"/>
+        </w:rPr>
+        <w:br/>
+      </w:r>
+      <w:r>
+        <w:rPr>
+          <w:rFonts w:ascii="Arial" w:hAnsi="Arial" w:cs="Arial"/>
+          <w:color w:val="222222"/>
+        </w:rPr>
+        <w:t>Key Points (Required): Yes</w:t>
+      </w:r>
+      <w:r>
+        <w:rPr>
+          <w:rFonts w:ascii="Arial" w:hAnsi="Arial" w:cs="Arial"/>
+        </w:rPr>
+        <w:br/>
+      </w:r>
+      <w:r>
+        <w:rPr>
+          <w:rFonts w:ascii="Arial" w:hAnsi="Arial" w:cs="Arial"/>
+        </w:rPr>
+        <w:br/>
+      </w:r>
+      <w:r>
+        <w:rPr>
+          <w:rFonts w:ascii="Arial" w:hAnsi="Arial" w:cs="Arial"/>
+          <w:color w:val="222222"/>
+        </w:rPr>
+        <w:t>Reviewer #2 (Comments to Author (shown to authors):</w:t>
+      </w:r>
+      <w:r>
+        <w:rPr>
+          <w:rFonts w:ascii="Arial" w:hAnsi="Arial" w:cs="Arial"/>
+        </w:rPr>
+        <w:br/>
+      </w:r>
+      <w:r>
+        <w:rPr>
+          <w:rFonts w:ascii="Arial" w:hAnsi="Arial" w:cs="Arial"/>
+        </w:rPr>
+        <w:br/>
+      </w:r>
+      <w:r>
+        <w:rPr>
+          <w:rFonts w:ascii="Arial" w:hAnsi="Arial" w:cs="Arial"/>
+          <w:color w:val="222222"/>
+        </w:rPr>
+        <w:t>Shumko et al.</w:t>
+      </w:r>
+      <w:r>
+        <w:rPr>
+          <w:rFonts w:ascii="Arial" w:hAnsi="Arial" w:cs="Arial"/>
+        </w:rPr>
+        <w:br/>
+      </w:r>
+      <w:r>
+        <w:rPr>
+          <w:rFonts w:ascii="Arial" w:hAnsi="Arial" w:cs="Arial"/>
+          <w:color w:val="222222"/>
+        </w:rPr>
+        <w:t>"Duration of individual relativistic electron microbursts: A probe into their scattering mechanism"</w:t>
+      </w:r>
+      <w:r>
+        <w:rPr>
+          <w:rFonts w:ascii="Arial" w:hAnsi="Arial" w:cs="Arial"/>
+        </w:rPr>
+        <w:br/>
+      </w:r>
+      <w:r>
+        <w:rPr>
+          <w:rFonts w:ascii="Arial" w:hAnsi="Arial" w:cs="Arial"/>
+        </w:rPr>
+        <w:br/>
+      </w:r>
+      <w:r>
+        <w:rPr>
+          <w:rFonts w:ascii="Arial" w:hAnsi="Arial" w:cs="Arial"/>
+          <w:color w:val="222222"/>
+        </w:rPr>
+        <w:t>This paper investigates the duration of relativistic electron microbursts measured by the SAMPEX satellites. The authors found that the duration of the relativistic electron microbursts depends on the MLT. Comparing with the duration of chorus elements as shown in previous studies, they found that the rising tone element duration is roughly 3 times longer that the microbursts. The results of this paper are interesting and important to understand the origin of relativistic electron microbursts. However, before recommends the publication, I have a couple of comments which the authors may consider.</w:t>
+      </w:r>
+      <w:r>
+        <w:rPr>
+          <w:rFonts w:ascii="Arial" w:hAnsi="Arial" w:cs="Arial"/>
+        </w:rPr>
+        <w:br/>
+      </w:r>
+      <w:r>
+        <w:rPr>
+          <w:rFonts w:ascii="Arial" w:hAnsi="Arial" w:cs="Arial"/>
+        </w:rPr>
+        <w:br/>
+      </w:r>
+      <w:r>
+        <w:rPr>
+          <w:rFonts w:ascii="Arial" w:hAnsi="Arial" w:cs="Arial"/>
+          <w:color w:val="222222"/>
+        </w:rPr>
+        <w:t>Major Comments:</w:t>
+      </w:r>
+      <w:r>
+        <w:rPr>
+          <w:rFonts w:ascii="Arial" w:hAnsi="Arial" w:cs="Arial"/>
+        </w:rPr>
+        <w:br/>
+      </w:r>
+      <w:r>
+        <w:rPr>
+          <w:rFonts w:ascii="Arial" w:hAnsi="Arial" w:cs="Arial"/>
+          <w:color w:val="222222"/>
+        </w:rPr>
+        <w:t>Paragraph of Line 257</w:t>
+      </w:r>
+      <w:r>
+        <w:rPr>
+          <w:rFonts w:ascii="Arial" w:hAnsi="Arial" w:cs="Arial"/>
+        </w:rPr>
+        <w:br/>
+      </w:r>
+      <w:r>
+        <w:rPr>
+          <w:rFonts w:ascii="Arial" w:hAnsi="Arial" w:cs="Arial"/>
+          <w:color w:val="222222"/>
+        </w:rPr>
+        <w:t xml:space="preserve">In general, chorus waves are generated near the magnetic equator and then propagate to the </w:t>
+      </w:r>
+      <w:r>
+        <w:rPr>
+          <w:rFonts w:ascii="Arial" w:hAnsi="Arial" w:cs="Arial"/>
+          <w:color w:val="222222"/>
+        </w:rPr>
         <w:lastRenderedPageBreak/>
-        <w:br/>
-      </w:r>
-      <w:r>
-        <w:rPr>
-          <w:rFonts w:ascii="Arial" w:hAnsi="Arial" w:cs="Arial"/>
-          <w:color w:val="222222"/>
-        </w:rPr>
-        <w:t xml:space="preserve">L243: Please comment on this. By scale factor do you mean 250ms/95ms ~ 3 for AE&gt;300nT and 500ms/130ms &gt; 3 for AE&lt;100 </w:t>
-      </w:r>
-      <w:proofErr w:type="spellStart"/>
-      <w:r>
-        <w:rPr>
-          <w:rFonts w:ascii="Arial" w:hAnsi="Arial" w:cs="Arial"/>
-          <w:color w:val="222222"/>
-        </w:rPr>
-        <w:t>nT</w:t>
-      </w:r>
-      <w:proofErr w:type="spellEnd"/>
-      <w:r>
-        <w:rPr>
-          <w:rFonts w:ascii="Arial" w:hAnsi="Arial" w:cs="Arial"/>
-          <w:color w:val="222222"/>
-        </w:rPr>
-        <w:t>?</w:t>
-      </w:r>
-    </w:p>
-    <w:p>
-      <w:pPr>
-        <w:rPr>
-          <w:rFonts w:ascii="Arial" w:hAnsi="Arial" w:cs="Arial"/>
-          <w:color w:val="222222"/>
-        </w:rPr>
-      </w:pPr>
-    </w:p>
-    <w:p>
-      <w:pPr>
-        <w:rPr>
-          <w:rFonts w:ascii="Arial" w:hAnsi="Arial" w:cs="Arial"/>
-          <w:color w:val="00B050"/>
-        </w:rPr>
-      </w:pPr>
-      <w:r>
-        <w:rPr>
-          <w:rFonts w:ascii="Arial" w:hAnsi="Arial" w:cs="Arial"/>
-          <w:color w:val="00B050"/>
-        </w:rPr>
-        <w:t>We clarified that sentence to say that the “</w:t>
-      </w:r>
-      <w:r>
-        <w:rPr>
-          <w:rFonts w:ascii="Arial" w:hAnsi="Arial" w:cs="Arial"/>
-          <w:color w:val="00B050"/>
-        </w:rPr>
-        <w:t>the change in microburst duration is relatively smaller than the change in chorus duration.</w:t>
-      </w:r>
-      <w:r>
-        <w:rPr>
-          <w:rFonts w:ascii="Arial" w:hAnsi="Arial" w:cs="Arial"/>
-          <w:color w:val="00B050"/>
-        </w:rPr>
-        <w:t>”</w:t>
-      </w:r>
-      <w:r>
-        <w:rPr>
-          <w:rFonts w:ascii="Arial" w:hAnsi="Arial" w:cs="Arial"/>
-        </w:rPr>
-        <w:br/>
-      </w:r>
-      <w:r>
-        <w:rPr>
-          <w:rFonts w:ascii="Arial" w:hAnsi="Arial" w:cs="Arial"/>
-        </w:rPr>
-        <w:br/>
-      </w:r>
-      <w:r>
-        <w:rPr>
-          <w:rFonts w:ascii="Arial" w:hAnsi="Arial" w:cs="Arial"/>
-          <w:color w:val="222222"/>
-        </w:rPr>
-        <w:t>L248: Be clear that you are talking about the upper value of the absolute value of the magnetic latitude</w:t>
-      </w:r>
-      <w:r>
-        <w:rPr>
-          <w:rFonts w:ascii="Arial" w:hAnsi="Arial" w:cs="Arial"/>
-          <w:color w:val="222222"/>
-        </w:rPr>
-        <w:t xml:space="preserve"> </w:t>
-      </w:r>
-      <w:r>
-        <w:rPr>
-          <w:rFonts w:ascii="Arial" w:hAnsi="Arial" w:cs="Arial"/>
-          <w:color w:val="00B050"/>
-        </w:rPr>
-        <w:t>Done</w:t>
-      </w:r>
-      <w:r>
-        <w:rPr>
-          <w:rFonts w:ascii="Arial" w:hAnsi="Arial" w:cs="Arial"/>
-        </w:rPr>
-        <w:br/>
-      </w:r>
-      <w:r>
-        <w:rPr>
-          <w:rFonts w:ascii="Arial" w:hAnsi="Arial" w:cs="Arial"/>
-        </w:rPr>
-        <w:br/>
-      </w:r>
-      <w:r>
-        <w:rPr>
-          <w:rFonts w:ascii="Arial" w:hAnsi="Arial" w:cs="Arial"/>
-          <w:color w:val="222222"/>
-        </w:rPr>
-        <w:t>L250: Perhaps mention that the Saito results are simulations</w:t>
-      </w:r>
-      <w:r>
-        <w:rPr>
-          <w:rFonts w:ascii="Arial" w:hAnsi="Arial" w:cs="Arial"/>
-          <w:color w:val="222222"/>
-        </w:rPr>
-        <w:t xml:space="preserve"> </w:t>
-      </w:r>
-      <w:r>
-        <w:rPr>
-          <w:rFonts w:ascii="Arial" w:hAnsi="Arial" w:cs="Arial"/>
-          <w:color w:val="00B050"/>
-        </w:rPr>
-        <w:t>Done</w:t>
-      </w:r>
-      <w:r>
-        <w:rPr>
-          <w:rFonts w:ascii="Arial" w:hAnsi="Arial" w:cs="Arial"/>
-        </w:rPr>
-        <w:br/>
-      </w:r>
-      <w:r>
-        <w:rPr>
-          <w:rFonts w:ascii="Arial" w:hAnsi="Arial" w:cs="Arial"/>
-        </w:rPr>
-        <w:br/>
-      </w:r>
-      <w:r>
-        <w:rPr>
-          <w:rFonts w:ascii="Arial" w:hAnsi="Arial" w:cs="Arial"/>
-          <w:color w:val="222222"/>
-        </w:rPr>
-        <w:t>L251: probably should explain what you mean by "model configurations"</w:t>
-      </w:r>
-      <w:r>
-        <w:rPr>
-          <w:rFonts w:ascii="Arial" w:hAnsi="Arial" w:cs="Arial"/>
-          <w:color w:val="222222"/>
-        </w:rPr>
-        <w:t xml:space="preserve"> </w:t>
-      </w:r>
-      <w:r>
-        <w:rPr>
-          <w:rFonts w:ascii="Arial" w:hAnsi="Arial" w:cs="Arial"/>
-          <w:color w:val="00B050"/>
-        </w:rPr>
-        <w:t>We meant different model parameters.</w:t>
-      </w:r>
-      <w:r>
-        <w:rPr>
-          <w:rFonts w:ascii="Arial" w:hAnsi="Arial" w:cs="Arial"/>
-        </w:rPr>
-        <w:br/>
-      </w:r>
-      <w:r>
-        <w:rPr>
-          <w:rFonts w:ascii="Arial" w:hAnsi="Arial" w:cs="Arial"/>
-        </w:rPr>
-        <w:br/>
-      </w:r>
-      <w:r>
-        <w:rPr>
-          <w:rFonts w:ascii="Arial" w:hAnsi="Arial" w:cs="Arial"/>
-          <w:color w:val="222222"/>
-        </w:rPr>
-        <w:t>L257: absolute value of latitude</w:t>
-      </w:r>
-      <w:r>
-        <w:rPr>
-          <w:rFonts w:ascii="Arial" w:hAnsi="Arial" w:cs="Arial"/>
-          <w:color w:val="222222"/>
-        </w:rPr>
-        <w:t xml:space="preserve"> </w:t>
-      </w:r>
-      <w:r>
-        <w:rPr>
-          <w:rFonts w:ascii="Arial" w:hAnsi="Arial" w:cs="Arial"/>
-          <w:color w:val="00B050"/>
-        </w:rPr>
-        <w:t>Done</w:t>
-      </w:r>
-      <w:r>
-        <w:rPr>
-          <w:rFonts w:ascii="Arial" w:hAnsi="Arial" w:cs="Arial"/>
-        </w:rPr>
-        <w:br/>
-      </w:r>
-      <w:r>
-        <w:rPr>
-          <w:rFonts w:ascii="Arial" w:hAnsi="Arial" w:cs="Arial"/>
-        </w:rPr>
-        <w:br/>
-      </w:r>
-      <w:r>
-        <w:rPr>
-          <w:rFonts w:ascii="Arial" w:hAnsi="Arial" w:cs="Arial"/>
-          <w:color w:val="222222"/>
-        </w:rPr>
-        <w:t>L271: duration</w:t>
-      </w:r>
-      <w:r>
-        <w:rPr>
-          <w:rFonts w:ascii="Arial" w:hAnsi="Arial" w:cs="Arial"/>
-          <w:color w:val="222222"/>
-        </w:rPr>
-        <w:t xml:space="preserve"> </w:t>
-      </w:r>
-      <w:r>
-        <w:rPr>
-          <w:rFonts w:ascii="Arial" w:hAnsi="Arial" w:cs="Arial"/>
-          <w:color w:val="00B050"/>
-        </w:rPr>
-        <w:t>Done</w:t>
-      </w:r>
-      <w:r>
-        <w:rPr>
-          <w:rFonts w:ascii="Arial" w:hAnsi="Arial" w:cs="Arial"/>
-        </w:rPr>
-        <w:br/>
-      </w:r>
-      <w:r>
-        <w:rPr>
-          <w:rFonts w:ascii="Arial" w:hAnsi="Arial" w:cs="Arial"/>
-        </w:rPr>
-        <w:br/>
-      </w:r>
-      <w:r>
-        <w:rPr>
-          <w:rFonts w:ascii="Arial" w:hAnsi="Arial" w:cs="Arial"/>
-          <w:color w:val="222222"/>
-        </w:rPr>
-        <w:t>L272: Be clear that previous work found that chorus durations double in MLT, not this paper.</w:t>
-      </w:r>
-      <w:r>
-        <w:rPr>
-          <w:rFonts w:ascii="Arial" w:hAnsi="Arial" w:cs="Arial"/>
-          <w:color w:val="222222"/>
-        </w:rPr>
-        <w:t xml:space="preserve"> </w:t>
-      </w:r>
-      <w:r>
-        <w:rPr>
-          <w:rFonts w:ascii="Arial" w:hAnsi="Arial" w:cs="Arial"/>
-          <w:color w:val="00B050"/>
-        </w:rPr>
-        <w:t>Done</w:t>
-      </w:r>
-      <w:r>
-        <w:rPr>
-          <w:rFonts w:ascii="Arial" w:hAnsi="Arial" w:cs="Arial"/>
-        </w:rPr>
-        <w:br/>
-      </w:r>
-      <w:r>
-        <w:rPr>
-          <w:rFonts w:ascii="Arial" w:hAnsi="Arial" w:cs="Arial"/>
-        </w:rPr>
-        <w:br/>
-      </w:r>
-      <w:r>
-        <w:rPr>
-          <w:rFonts w:ascii="Arial" w:hAnsi="Arial" w:cs="Arial"/>
-          <w:color w:val="222222"/>
-        </w:rPr>
-        <w:t>Figure 1: "lines" should probably be "curves"</w:t>
-      </w:r>
-      <w:r>
-        <w:rPr>
-          <w:rFonts w:ascii="Arial" w:hAnsi="Arial" w:cs="Arial"/>
-          <w:color w:val="222222"/>
-        </w:rPr>
-        <w:t xml:space="preserve"> </w:t>
-      </w:r>
-      <w:r>
-        <w:rPr>
-          <w:rFonts w:ascii="Arial" w:hAnsi="Arial" w:cs="Arial"/>
-          <w:color w:val="00B050"/>
-        </w:rPr>
-        <w:t>Done</w:t>
-      </w:r>
-    </w:p>
-    <w:p>
-      <w:pPr>
-        <w:rPr>
-          <w:rFonts w:ascii="Arial" w:hAnsi="Arial" w:cs="Arial"/>
-        </w:rPr>
-      </w:pPr>
-    </w:p>
-    <w:p>
-      <w:pPr>
-        <w:pStyle w:val="HorizontalLine"/>
-        <w:rPr>
-          <w:rFonts w:ascii="Arial" w:hAnsi="Arial" w:cs="Arial"/>
-        </w:rPr>
-      </w:pPr>
-    </w:p>
-    <w:p>
-      <w:pPr>
-        <w:rPr>
-          <w:rFonts w:ascii="Arial" w:hAnsi="Arial" w:cs="Arial"/>
-          <w:color w:val="222222"/>
-        </w:rPr>
-      </w:pPr>
-      <w:r>
-        <w:rPr>
-          <w:rFonts w:ascii="Arial" w:hAnsi="Arial" w:cs="Arial"/>
-          <w:color w:val="222222"/>
-        </w:rPr>
-        <w:t>Reviewer #2 Evaluations:</w:t>
-      </w:r>
-      <w:r>
-        <w:rPr>
-          <w:rFonts w:ascii="Arial" w:hAnsi="Arial" w:cs="Arial"/>
-        </w:rPr>
-        <w:br/>
-      </w:r>
-      <w:r>
-        <w:rPr>
-          <w:rFonts w:ascii="Arial" w:hAnsi="Arial" w:cs="Arial"/>
-          <w:color w:val="222222"/>
-        </w:rPr>
-        <w:t>Science Category (Required): Science Category 2</w:t>
-      </w:r>
-      <w:r>
-        <w:rPr>
-          <w:rFonts w:ascii="Arial" w:hAnsi="Arial" w:cs="Arial"/>
-        </w:rPr>
-        <w:br/>
-      </w:r>
-      <w:r>
-        <w:rPr>
-          <w:rFonts w:ascii="Arial" w:hAnsi="Arial" w:cs="Arial"/>
-          <w:color w:val="222222"/>
-        </w:rPr>
-        <w:t>Presentation Category: Presentation Category B</w:t>
-      </w:r>
-      <w:r>
-        <w:rPr>
-          <w:rFonts w:ascii="Arial" w:hAnsi="Arial" w:cs="Arial"/>
-        </w:rPr>
-        <w:br/>
-      </w:r>
-      <w:r>
-        <w:rPr>
-          <w:rFonts w:ascii="Arial" w:hAnsi="Arial" w:cs="Arial"/>
-          <w:color w:val="222222"/>
-        </w:rPr>
-        <w:t>Key Points (Required): Yes</w:t>
-      </w:r>
-      <w:r>
-        <w:rPr>
-          <w:rFonts w:ascii="Arial" w:hAnsi="Arial" w:cs="Arial"/>
-        </w:rPr>
-        <w:br/>
-      </w:r>
-      <w:r>
-        <w:rPr>
-          <w:rFonts w:ascii="Arial" w:hAnsi="Arial" w:cs="Arial"/>
-        </w:rPr>
-        <w:br/>
-      </w:r>
-      <w:r>
-        <w:rPr>
-          <w:rFonts w:ascii="Arial" w:hAnsi="Arial" w:cs="Arial"/>
-          <w:color w:val="222222"/>
-        </w:rPr>
-        <w:t>Reviewer #2 (Comments to Author (shown to authors):</w:t>
-      </w:r>
-      <w:r>
-        <w:rPr>
-          <w:rFonts w:ascii="Arial" w:hAnsi="Arial" w:cs="Arial"/>
-        </w:rPr>
-        <w:br/>
-      </w:r>
-      <w:r>
-        <w:rPr>
-          <w:rFonts w:ascii="Arial" w:hAnsi="Arial" w:cs="Arial"/>
-        </w:rPr>
-        <w:br/>
-      </w:r>
-      <w:r>
-        <w:rPr>
-          <w:rFonts w:ascii="Arial" w:hAnsi="Arial" w:cs="Arial"/>
-          <w:color w:val="222222"/>
-        </w:rPr>
-        <w:t>Shumko et al.</w:t>
-      </w:r>
-      <w:r>
-        <w:rPr>
-          <w:rFonts w:ascii="Arial" w:hAnsi="Arial" w:cs="Arial"/>
-        </w:rPr>
-        <w:br/>
-      </w:r>
-      <w:r>
-        <w:rPr>
-          <w:rFonts w:ascii="Arial" w:hAnsi="Arial" w:cs="Arial"/>
-          <w:color w:val="222222"/>
-        </w:rPr>
-        <w:t>"Duration of individual relativistic electron microbursts: A probe into their scattering mechanism"</w:t>
-      </w:r>
-      <w:r>
-        <w:rPr>
-          <w:rFonts w:ascii="Arial" w:hAnsi="Arial" w:cs="Arial"/>
-        </w:rPr>
-        <w:br/>
-      </w:r>
-      <w:r>
-        <w:rPr>
-          <w:rFonts w:ascii="Arial" w:hAnsi="Arial" w:cs="Arial"/>
-        </w:rPr>
-        <w:br/>
-      </w:r>
-      <w:r>
-        <w:rPr>
-          <w:rFonts w:ascii="Arial" w:hAnsi="Arial" w:cs="Arial"/>
-          <w:color w:val="222222"/>
-        </w:rPr>
-        <w:t>This paper investigates the duration of relativistic electron microbursts measured by the SAMPEX satellites. The authors found that the duration of the relativistic electron microbursts depends on the MLT. Comparing with the duration of chorus elements as shown in previous studies, they found that the rising tone element duration is roughly 3 times longer that the microbursts. The results of this paper are interesting and important to understand the origin of relativistic electron microbursts. However, before recommends the publication, I have a couple of comments which the authors may consider.</w:t>
-      </w:r>
-      <w:r>
-        <w:rPr>
-          <w:rFonts w:ascii="Arial" w:hAnsi="Arial" w:cs="Arial"/>
-        </w:rPr>
-        <w:br/>
-      </w:r>
-      <w:r>
-        <w:rPr>
-          <w:rFonts w:ascii="Arial" w:hAnsi="Arial" w:cs="Arial"/>
-        </w:rPr>
-        <w:br/>
-      </w:r>
-      <w:r>
-        <w:rPr>
-          <w:rFonts w:ascii="Arial" w:hAnsi="Arial" w:cs="Arial"/>
-          <w:color w:val="222222"/>
-        </w:rPr>
-        <w:t>Major Comments:</w:t>
-      </w:r>
-      <w:r>
-        <w:rPr>
-          <w:rFonts w:ascii="Arial" w:hAnsi="Arial" w:cs="Arial"/>
-        </w:rPr>
-        <w:br/>
-      </w:r>
-      <w:r>
-        <w:rPr>
-          <w:rFonts w:ascii="Arial" w:hAnsi="Arial" w:cs="Arial"/>
-          <w:color w:val="222222"/>
-        </w:rPr>
-        <w:t>Paragraph of Line 257</w:t>
-      </w:r>
-      <w:r>
-        <w:rPr>
-          <w:rFonts w:ascii="Arial" w:hAnsi="Arial" w:cs="Arial"/>
-        </w:rPr>
-        <w:br/>
-      </w:r>
-      <w:r>
-        <w:rPr>
-          <w:rFonts w:ascii="Arial" w:hAnsi="Arial" w:cs="Arial"/>
-          <w:color w:val="222222"/>
-        </w:rPr>
-        <w:t>In general, chorus waves are generated near the magnetic equator and then propagate to the higher latitudes, except for the minimum-B pockets at the dayside magnetosphere. If high-</w:t>
-      </w:r>
-      <w:r>
-        <w:rPr>
-          <w:rFonts w:ascii="Arial" w:hAnsi="Arial" w:cs="Arial"/>
-          <w:color w:val="222222"/>
-        </w:rPr>
-        <w:lastRenderedPageBreak/>
-        <w:t xml:space="preserve">latitude chorus waves come from the equator, I suppose that duration of both low-latitude/high-latitude chorus waves are almost same. </w:t>
+        <w:t xml:space="preserve">higher latitudes, except for the minimum-B pockets at the dayside magnetosphere. If high-latitude chorus waves come from the equator, I suppose that duration of both low-latitude/high-latitude chorus waves are almost same. </w:t>
       </w:r>
       <w:proofErr w:type="gramStart"/>
       <w:r>
@@ -3798,77 +3938,12 @@
         </w:rPr>
         <w:t>” to this paragraph.</w:t>
       </w:r>
-    </w:p>
-    <w:p>
-      <w:pPr>
-        <w:rPr>
-          <w:rFonts w:ascii="Arial" w:hAnsi="Arial" w:cs="Arial"/>
-          <w:color w:val="00B050"/>
-        </w:rPr>
-      </w:pPr>
-    </w:p>
-    <w:p>
-      <w:pPr>
-        <w:rPr>
-          <w:rFonts w:ascii="Arial" w:hAnsi="Arial" w:cs="Arial"/>
-          <w:color w:val="222222"/>
-        </w:rPr>
-      </w:pPr>
-      <w:r>
-        <w:rPr>
-          <w:rFonts w:ascii="Arial" w:hAnsi="Arial" w:cs="Arial"/>
-          <w:color w:val="00B050"/>
-        </w:rPr>
-        <w:t xml:space="preserve">Both </w:t>
-      </w:r>
-      <w:r>
-        <w:rPr>
-          <w:rFonts w:ascii="Arial" w:hAnsi="Arial" w:cs="Arial"/>
-          <w:color w:val="00B050"/>
-        </w:rPr>
-        <w:t xml:space="preserve">Miyoshi et al. 2020 and Chen et al., 2020 predict different microburst duration as a function of energy. We observe this by eye </w:t>
-      </w:r>
-      <w:r>
-        <w:rPr>
-          <w:rFonts w:ascii="Arial" w:hAnsi="Arial" w:cs="Arial"/>
-          <w:color w:val="00B050"/>
-        </w:rPr>
-        <w:t>in</w:t>
-      </w:r>
-      <w:r>
-        <w:rPr>
-          <w:rFonts w:ascii="Arial" w:hAnsi="Arial" w:cs="Arial"/>
-          <w:color w:val="00B050"/>
-        </w:rPr>
-        <w:t xml:space="preserve"> the FIREBIRD-II data, but we left this out due to </w:t>
-      </w:r>
-      <w:r>
-        <w:rPr>
-          <w:rFonts w:ascii="Arial" w:hAnsi="Arial" w:cs="Arial"/>
-          <w:color w:val="00B050"/>
-        </w:rPr>
-        <w:t>our</w:t>
-      </w:r>
-      <w:r>
-        <w:rPr>
-          <w:rFonts w:ascii="Arial" w:hAnsi="Arial" w:cs="Arial"/>
-          <w:color w:val="00B050"/>
-        </w:rPr>
-        <w:t xml:space="preserve"> vague qualitative </w:t>
-      </w:r>
-      <w:r>
-        <w:rPr>
-          <w:rFonts w:ascii="Arial" w:hAnsi="Arial" w:cs="Arial"/>
-          <w:color w:val="00B050"/>
-        </w:rPr>
-        <w:t>observations</w:t>
-      </w:r>
-      <w:r>
-        <w:rPr>
-          <w:rFonts w:ascii="Arial" w:hAnsi="Arial" w:cs="Arial"/>
-          <w:color w:val="00B050"/>
-        </w:rPr>
-        <w:t xml:space="preserve">. We will carefully study this soon. </w:t>
+      <w:r>
+        <w:rPr>
+          <w:rFonts w:ascii="Arial" w:hAnsi="Arial" w:cs="Arial"/>
+          <w:color w:val="00B050"/>
+        </w:rPr>
+        <w:t xml:space="preserve"> </w:t>
       </w:r>
       <w:r>
         <w:rPr>
@@ -4811,6 +4886,18 @@
       <w:szCs w:val="21"/>
     </w:rPr>
   </w:style>
+  <w:style w:type="character" w:styleId="FollowedHyperlink">
+    <w:name w:val="FollowedHyperlink"/>
+    <w:basedOn w:val="DefaultParagraphFont"/>
+    <w:uiPriority w:val="99"/>
+    <w:semiHidden/>
+    <w:unhideWhenUsed/>
+    <w:rsid w:val="00E6698D"/>
+    <w:rPr>
+      <w:color w:val="954F72" w:themeColor="followedHyperlink"/>
+      <w:u w:val="single"/>
+    </w:rPr>
+  </w:style>
 </w:styles>
 </file>
 

</xml_diff>